<commit_message>
Dopuna STEM dokumentacije i pripadajuće slike
Dodana nova poglavlja '4.5 kreiranje layouta', poglavlje '5. Objekti i klase' i poglavlje '6. Izrada mRanger aplikacije'
</commit_message>
<xml_diff>
--- a/Dokumentacija/STEM dokumentacija/AIR1802 STEM mRanger - Kraljić, Kristović, Pavleka, Perković, Žebčević.docx
+++ b/Dokumentacija/STEM dokumentacija/AIR1802 STEM mRanger - Kraljić, Kristović, Pavleka, Perković, Žebčević.docx
@@ -156,7 +156,7 @@
           <w:noProof/>
         </w:rPr>
         <w:drawing>
-          <wp:anchor distT="0" distB="0" distL="114300" distR="114300" simplePos="0" relativeHeight="251656192" behindDoc="0" locked="0" layoutInCell="1" allowOverlap="1">
+          <wp:anchor distT="0" distB="0" distL="114300" distR="114300" simplePos="0" relativeHeight="251663360" behindDoc="0" locked="0" layoutInCell="1" allowOverlap="1">
             <wp:simplePos x="0" y="0"/>
             <wp:positionH relativeFrom="column">
               <wp:posOffset>1878965</wp:posOffset>
@@ -403,7 +403,7 @@
           <w:r>
             <w:fldChar w:fldCharType="separate"/>
           </w:r>
-          <w:hyperlink w:anchor="_Toc528788296" w:history="1">
+          <w:hyperlink w:anchor="_Toc531802230" w:history="1">
             <w:r>
               <w:rPr>
                 <w:rStyle w:val="Hiperveza"/>
@@ -447,7 +447,7 @@
                 <w:noProof/>
                 <w:webHidden/>
               </w:rPr>
-              <w:instrText xml:space="preserve"> PAGEREF _Toc528788296 \h </w:instrText>
+              <w:instrText xml:space="preserve"> PAGEREF _Toc531802230 \h </w:instrText>
             </w:r>
             <w:r>
               <w:rPr>
@@ -489,7 +489,7 @@
               <w:lang w:val="en-US" w:eastAsia="en-US"/>
             </w:rPr>
           </w:pPr>
-          <w:hyperlink w:anchor="_Toc528788297" w:history="1">
+          <w:hyperlink w:anchor="_Toc531802231" w:history="1">
             <w:r>
               <w:rPr>
                 <w:rStyle w:val="Hiperveza"/>
@@ -533,7 +533,7 @@
                 <w:noProof/>
                 <w:webHidden/>
               </w:rPr>
-              <w:instrText xml:space="preserve"> PAGEREF _Toc528788297 \h </w:instrText>
+              <w:instrText xml:space="preserve"> PAGEREF _Toc531802231 \h </w:instrText>
             </w:r>
             <w:r>
               <w:rPr>
@@ -575,7 +575,7 @@
               <w:lang w:val="en-US" w:eastAsia="en-US"/>
             </w:rPr>
           </w:pPr>
-          <w:hyperlink w:anchor="_Toc528788298" w:history="1">
+          <w:hyperlink w:anchor="_Toc531802232" w:history="1">
             <w:r>
               <w:rPr>
                 <w:rStyle w:val="Hiperveza"/>
@@ -619,7 +619,7 @@
                 <w:noProof/>
                 <w:webHidden/>
               </w:rPr>
-              <w:instrText xml:space="preserve"> PAGEREF _Toc528788298 \h </w:instrText>
+              <w:instrText xml:space="preserve"> PAGEREF _Toc531802232 \h </w:instrText>
             </w:r>
             <w:r>
               <w:rPr>
@@ -661,7 +661,7 @@
               <w:lang w:val="en-US" w:eastAsia="en-US"/>
             </w:rPr>
           </w:pPr>
-          <w:hyperlink w:anchor="_Toc528788299" w:history="1">
+          <w:hyperlink w:anchor="_Toc531802233" w:history="1">
             <w:r>
               <w:rPr>
                 <w:rStyle w:val="Hiperveza"/>
@@ -688,7 +688,7 @@
                 <w:noProof/>
                 <w:webHidden/>
               </w:rPr>
-              <w:instrText xml:space="preserve"> PAGEREF _Toc528788299 \h </w:instrText>
+              <w:instrText xml:space="preserve"> PAGEREF _Toc531802233 \h </w:instrText>
             </w:r>
             <w:r>
               <w:rPr>
@@ -730,7 +730,7 @@
               <w:lang w:val="en-US" w:eastAsia="en-US"/>
             </w:rPr>
           </w:pPr>
-          <w:hyperlink w:anchor="_Toc528788300" w:history="1">
+          <w:hyperlink w:anchor="_Toc531802234" w:history="1">
             <w:r>
               <w:rPr>
                 <w:rStyle w:val="Hiperveza"/>
@@ -757,7 +757,7 @@
                 <w:noProof/>
                 <w:webHidden/>
               </w:rPr>
-              <w:instrText xml:space="preserve"> PAGEREF _Toc528788300 \h </w:instrText>
+              <w:instrText xml:space="preserve"> PAGEREF _Toc531802234 \h </w:instrText>
             </w:r>
             <w:r>
               <w:rPr>
@@ -799,7 +799,7 @@
               <w:lang w:val="en-US" w:eastAsia="en-US"/>
             </w:rPr>
           </w:pPr>
-          <w:hyperlink w:anchor="_Toc528788301" w:history="1">
+          <w:hyperlink w:anchor="_Toc531802235" w:history="1">
             <w:r>
               <w:rPr>
                 <w:rStyle w:val="Hiperveza"/>
@@ -826,7 +826,7 @@
                 <w:noProof/>
                 <w:webHidden/>
               </w:rPr>
-              <w:instrText xml:space="preserve"> PAGEREF _Toc528788301 \h </w:instrText>
+              <w:instrText xml:space="preserve"> PAGEREF _Toc531802235 \h </w:instrText>
             </w:r>
             <w:r>
               <w:rPr>
@@ -868,7 +868,7 @@
               <w:lang w:val="en-US" w:eastAsia="en-US"/>
             </w:rPr>
           </w:pPr>
-          <w:hyperlink w:anchor="_Toc528788302" w:history="1">
+          <w:hyperlink w:anchor="_Toc531802236" w:history="1">
             <w:r>
               <w:rPr>
                 <w:rStyle w:val="Hiperveza"/>
@@ -912,7 +912,7 @@
                 <w:noProof/>
                 <w:webHidden/>
               </w:rPr>
-              <w:instrText xml:space="preserve"> PAGEREF _Toc528788302 \h </w:instrText>
+              <w:instrText xml:space="preserve"> PAGEREF _Toc531802236 \h </w:instrText>
             </w:r>
             <w:r>
               <w:rPr>
@@ -954,7 +954,7 @@
               <w:lang w:val="en-US" w:eastAsia="en-US"/>
             </w:rPr>
           </w:pPr>
-          <w:hyperlink w:anchor="_Toc528788303" w:history="1">
+          <w:hyperlink w:anchor="_Toc531802237" w:history="1">
             <w:r>
               <w:rPr>
                 <w:rStyle w:val="Hiperveza"/>
@@ -981,7 +981,7 @@
                 <w:noProof/>
                 <w:webHidden/>
               </w:rPr>
-              <w:instrText xml:space="preserve"> PAGEREF _Toc528788303 \h </w:instrText>
+              <w:instrText xml:space="preserve"> PAGEREF _Toc531802237 \h </w:instrText>
             </w:r>
             <w:r>
               <w:rPr>
@@ -1023,7 +1023,7 @@
               <w:lang w:val="en-US" w:eastAsia="en-US"/>
             </w:rPr>
           </w:pPr>
-          <w:hyperlink w:anchor="_Toc528788304" w:history="1">
+          <w:hyperlink w:anchor="_Toc531802238" w:history="1">
             <w:r>
               <w:rPr>
                 <w:rStyle w:val="Hiperveza"/>
@@ -1050,7 +1050,7 @@
                 <w:noProof/>
                 <w:webHidden/>
               </w:rPr>
-              <w:instrText xml:space="preserve"> PAGEREF _Toc528788304 \h </w:instrText>
+              <w:instrText xml:space="preserve"> PAGEREF _Toc531802238 \h </w:instrText>
             </w:r>
             <w:r>
               <w:rPr>
@@ -1092,7 +1092,7 @@
               <w:lang w:val="en-US" w:eastAsia="en-US"/>
             </w:rPr>
           </w:pPr>
-          <w:hyperlink w:anchor="_Toc528788305" w:history="1">
+          <w:hyperlink w:anchor="_Toc531802239" w:history="1">
             <w:r>
               <w:rPr>
                 <w:rStyle w:val="Hiperveza"/>
@@ -1119,7 +1119,7 @@
                 <w:noProof/>
                 <w:webHidden/>
               </w:rPr>
-              <w:instrText xml:space="preserve"> PAGEREF _Toc528788305 \h </w:instrText>
+              <w:instrText xml:space="preserve"> PAGEREF _Toc531802239 \h </w:instrText>
             </w:r>
             <w:r>
               <w:rPr>
@@ -1161,7 +1161,7 @@
               <w:lang w:val="en-US" w:eastAsia="en-US"/>
             </w:rPr>
           </w:pPr>
-          <w:hyperlink w:anchor="_Toc528788306" w:history="1">
+          <w:hyperlink w:anchor="_Toc531802240" w:history="1">
             <w:r>
               <w:rPr>
                 <w:rStyle w:val="Hiperveza"/>
@@ -1188,7 +1188,7 @@
                 <w:noProof/>
                 <w:webHidden/>
               </w:rPr>
-              <w:instrText xml:space="preserve"> PAGEREF _Toc528788306 \h </w:instrText>
+              <w:instrText xml:space="preserve"> PAGEREF _Toc531802240 \h </w:instrText>
             </w:r>
             <w:r>
               <w:rPr>
@@ -1221,6 +1221,385 @@
         </w:p>
         <w:p>
           <w:pPr>
+            <w:pStyle w:val="Sadraj2"/>
+            <w:rPr>
+              <w:rFonts w:asciiTheme="minorHAnsi" w:eastAsiaTheme="minorEastAsia" w:hAnsiTheme="minorHAnsi" w:cstheme="minorBidi"/>
+              <w:noProof/>
+              <w:sz w:val="22"/>
+              <w:szCs w:val="22"/>
+              <w:lang w:val="en-US" w:eastAsia="en-US"/>
+            </w:rPr>
+          </w:pPr>
+          <w:hyperlink w:anchor="_Toc531802241" w:history="1">
+            <w:r>
+              <w:rPr>
+                <w:rStyle w:val="Hiperveza"/>
+                <w:noProof/>
+              </w:rPr>
+              <w:t>4.5 Kreiranje layout-a</w:t>
+            </w:r>
+            <w:r>
+              <w:rPr>
+                <w:noProof/>
+                <w:webHidden/>
+              </w:rPr>
+              <w:tab/>
+            </w:r>
+            <w:r>
+              <w:rPr>
+                <w:noProof/>
+                <w:webHidden/>
+              </w:rPr>
+              <w:fldChar w:fldCharType="begin"/>
+            </w:r>
+            <w:r>
+              <w:rPr>
+                <w:noProof/>
+                <w:webHidden/>
+              </w:rPr>
+              <w:instrText xml:space="preserve"> PAGEREF _Toc531802241 \h </w:instrText>
+            </w:r>
+            <w:r>
+              <w:rPr>
+                <w:noProof/>
+                <w:webHidden/>
+              </w:rPr>
+            </w:r>
+            <w:r>
+              <w:rPr>
+                <w:noProof/>
+                <w:webHidden/>
+              </w:rPr>
+              <w:fldChar w:fldCharType="separate"/>
+            </w:r>
+            <w:r>
+              <w:rPr>
+                <w:noProof/>
+                <w:webHidden/>
+              </w:rPr>
+              <w:t>30</w:t>
+            </w:r>
+            <w:r>
+              <w:rPr>
+                <w:noProof/>
+                <w:webHidden/>
+              </w:rPr>
+              <w:fldChar w:fldCharType="end"/>
+            </w:r>
+          </w:hyperlink>
+        </w:p>
+        <w:p>
+          <w:pPr>
+            <w:pStyle w:val="Sadraj1"/>
+            <w:rPr>
+              <w:rFonts w:asciiTheme="minorHAnsi" w:eastAsiaTheme="minorEastAsia" w:hAnsiTheme="minorHAnsi" w:cstheme="minorBidi"/>
+              <w:noProof/>
+              <w:sz w:val="22"/>
+              <w:szCs w:val="22"/>
+              <w:lang w:val="en-US" w:eastAsia="en-US"/>
+            </w:rPr>
+          </w:pPr>
+          <w:hyperlink w:anchor="_Toc531802242" w:history="1">
+            <w:r>
+              <w:rPr>
+                <w:rStyle w:val="Hiperveza"/>
+                <w:noProof/>
+              </w:rPr>
+              <w:t>5.</w:t>
+            </w:r>
+            <w:r>
+              <w:rPr>
+                <w:rFonts w:asciiTheme="minorHAnsi" w:eastAsiaTheme="minorEastAsia" w:hAnsiTheme="minorHAnsi" w:cstheme="minorBidi"/>
+                <w:noProof/>
+                <w:sz w:val="22"/>
+                <w:szCs w:val="22"/>
+                <w:lang w:val="en-US" w:eastAsia="en-US"/>
+              </w:rPr>
+              <w:tab/>
+            </w:r>
+            <w:r>
+              <w:rPr>
+                <w:rStyle w:val="Hiperveza"/>
+                <w:noProof/>
+              </w:rPr>
+              <w:t>Objekti i klase</w:t>
+            </w:r>
+            <w:r>
+              <w:rPr>
+                <w:noProof/>
+                <w:webHidden/>
+              </w:rPr>
+              <w:tab/>
+            </w:r>
+            <w:r>
+              <w:rPr>
+                <w:noProof/>
+                <w:webHidden/>
+              </w:rPr>
+              <w:fldChar w:fldCharType="begin"/>
+            </w:r>
+            <w:r>
+              <w:rPr>
+                <w:noProof/>
+                <w:webHidden/>
+              </w:rPr>
+              <w:instrText xml:space="preserve"> PAGEREF _Toc531802242 \h </w:instrText>
+            </w:r>
+            <w:r>
+              <w:rPr>
+                <w:noProof/>
+                <w:webHidden/>
+              </w:rPr>
+            </w:r>
+            <w:r>
+              <w:rPr>
+                <w:noProof/>
+                <w:webHidden/>
+              </w:rPr>
+              <w:fldChar w:fldCharType="separate"/>
+            </w:r>
+            <w:r>
+              <w:rPr>
+                <w:noProof/>
+                <w:webHidden/>
+              </w:rPr>
+              <w:t>33</w:t>
+            </w:r>
+            <w:r>
+              <w:rPr>
+                <w:noProof/>
+                <w:webHidden/>
+              </w:rPr>
+              <w:fldChar w:fldCharType="end"/>
+            </w:r>
+          </w:hyperlink>
+        </w:p>
+        <w:p>
+          <w:pPr>
+            <w:pStyle w:val="Sadraj2"/>
+            <w:rPr>
+              <w:rFonts w:asciiTheme="minorHAnsi" w:eastAsiaTheme="minorEastAsia" w:hAnsiTheme="minorHAnsi" w:cstheme="minorBidi"/>
+              <w:noProof/>
+              <w:sz w:val="22"/>
+              <w:szCs w:val="22"/>
+              <w:lang w:val="en-US" w:eastAsia="en-US"/>
+            </w:rPr>
+          </w:pPr>
+          <w:hyperlink w:anchor="_Toc531802243" w:history="1">
+            <w:r>
+              <w:rPr>
+                <w:rStyle w:val="Hiperveza"/>
+                <w:noProof/>
+              </w:rPr>
+              <w:t>5.1 Dodavanje nove klase u Android Studio-u</w:t>
+            </w:r>
+            <w:r>
+              <w:rPr>
+                <w:noProof/>
+                <w:webHidden/>
+              </w:rPr>
+              <w:tab/>
+            </w:r>
+            <w:r>
+              <w:rPr>
+                <w:noProof/>
+                <w:webHidden/>
+              </w:rPr>
+              <w:fldChar w:fldCharType="begin"/>
+            </w:r>
+            <w:r>
+              <w:rPr>
+                <w:noProof/>
+                <w:webHidden/>
+              </w:rPr>
+              <w:instrText xml:space="preserve"> PAGEREF _Toc531802243 \h </w:instrText>
+            </w:r>
+            <w:r>
+              <w:rPr>
+                <w:noProof/>
+                <w:webHidden/>
+              </w:rPr>
+            </w:r>
+            <w:r>
+              <w:rPr>
+                <w:noProof/>
+                <w:webHidden/>
+              </w:rPr>
+              <w:fldChar w:fldCharType="separate"/>
+            </w:r>
+            <w:r>
+              <w:rPr>
+                <w:noProof/>
+                <w:webHidden/>
+              </w:rPr>
+              <w:t>34</w:t>
+            </w:r>
+            <w:r>
+              <w:rPr>
+                <w:noProof/>
+                <w:webHidden/>
+              </w:rPr>
+              <w:fldChar w:fldCharType="end"/>
+            </w:r>
+          </w:hyperlink>
+        </w:p>
+        <w:p>
+          <w:pPr>
+            <w:pStyle w:val="Sadraj1"/>
+            <w:rPr>
+              <w:rFonts w:asciiTheme="minorHAnsi" w:eastAsiaTheme="minorEastAsia" w:hAnsiTheme="minorHAnsi" w:cstheme="minorBidi"/>
+              <w:noProof/>
+              <w:sz w:val="22"/>
+              <w:szCs w:val="22"/>
+              <w:lang w:val="en-US" w:eastAsia="en-US"/>
+            </w:rPr>
+          </w:pPr>
+          <w:hyperlink w:anchor="_Toc531802244" w:history="1">
+            <w:r>
+              <w:rPr>
+                <w:rStyle w:val="Hiperveza"/>
+                <w:noProof/>
+              </w:rPr>
+              <w:t>6.</w:t>
+            </w:r>
+            <w:r>
+              <w:rPr>
+                <w:rFonts w:asciiTheme="minorHAnsi" w:eastAsiaTheme="minorEastAsia" w:hAnsiTheme="minorHAnsi" w:cstheme="minorBidi"/>
+                <w:noProof/>
+                <w:sz w:val="22"/>
+                <w:szCs w:val="22"/>
+                <w:lang w:val="en-US" w:eastAsia="en-US"/>
+              </w:rPr>
+              <w:tab/>
+            </w:r>
+            <w:r>
+              <w:rPr>
+                <w:rStyle w:val="Hiperveza"/>
+                <w:noProof/>
+              </w:rPr>
+              <w:t>Izrada mRanger aplikacije</w:t>
+            </w:r>
+            <w:r>
+              <w:rPr>
+                <w:noProof/>
+                <w:webHidden/>
+              </w:rPr>
+              <w:tab/>
+            </w:r>
+            <w:r>
+              <w:rPr>
+                <w:noProof/>
+                <w:webHidden/>
+              </w:rPr>
+              <w:fldChar w:fldCharType="begin"/>
+            </w:r>
+            <w:r>
+              <w:rPr>
+                <w:noProof/>
+                <w:webHidden/>
+              </w:rPr>
+              <w:instrText xml:space="preserve"> PAGEREF _Toc531802244 \h </w:instrText>
+            </w:r>
+            <w:r>
+              <w:rPr>
+                <w:noProof/>
+                <w:webHidden/>
+              </w:rPr>
+            </w:r>
+            <w:r>
+              <w:rPr>
+                <w:noProof/>
+                <w:webHidden/>
+              </w:rPr>
+              <w:fldChar w:fldCharType="separate"/>
+            </w:r>
+            <w:r>
+              <w:rPr>
+                <w:noProof/>
+                <w:webHidden/>
+              </w:rPr>
+              <w:t>36</w:t>
+            </w:r>
+            <w:r>
+              <w:rPr>
+                <w:noProof/>
+                <w:webHidden/>
+              </w:rPr>
+              <w:fldChar w:fldCharType="end"/>
+            </w:r>
+          </w:hyperlink>
+        </w:p>
+        <w:p>
+          <w:pPr>
+            <w:pStyle w:val="Sadraj2"/>
+            <w:rPr>
+              <w:rFonts w:asciiTheme="minorHAnsi" w:eastAsiaTheme="minorEastAsia" w:hAnsiTheme="minorHAnsi" w:cstheme="minorBidi"/>
+              <w:noProof/>
+              <w:sz w:val="22"/>
+              <w:szCs w:val="22"/>
+              <w:lang w:val="en-US" w:eastAsia="en-US"/>
+            </w:rPr>
+          </w:pPr>
+          <w:hyperlink w:anchor="_Toc531802245" w:history="1">
+            <w:r>
+              <w:rPr>
+                <w:rStyle w:val="Hiperveza"/>
+                <w:noProof/>
+              </w:rPr>
+              <w:t>6.1 Kreiranje potrebnih datoteka</w:t>
+            </w:r>
+            <w:r>
+              <w:rPr>
+                <w:noProof/>
+                <w:webHidden/>
+              </w:rPr>
+              <w:tab/>
+            </w:r>
+            <w:r>
+              <w:rPr>
+                <w:noProof/>
+                <w:webHidden/>
+              </w:rPr>
+              <w:fldChar w:fldCharType="begin"/>
+            </w:r>
+            <w:r>
+              <w:rPr>
+                <w:noProof/>
+                <w:webHidden/>
+              </w:rPr>
+              <w:instrText xml:space="preserve"> PAGEREF _Toc531802245 \h </w:instrText>
+            </w:r>
+            <w:r>
+              <w:rPr>
+                <w:noProof/>
+                <w:webHidden/>
+              </w:rPr>
+            </w:r>
+            <w:r>
+              <w:rPr>
+                <w:noProof/>
+                <w:webHidden/>
+              </w:rPr>
+              <w:fldChar w:fldCharType="separate"/>
+            </w:r>
+            <w:r>
+              <w:rPr>
+                <w:noProof/>
+                <w:webHidden/>
+              </w:rPr>
+              <w:t>37</w:t>
+            </w:r>
+            <w:r>
+              <w:rPr>
+                <w:noProof/>
+                <w:webHidden/>
+              </w:rPr>
+              <w:fldChar w:fldCharType="end"/>
+            </w:r>
+          </w:hyperlink>
+        </w:p>
+        <w:p>
+          <w:pPr>
             <w:sectPr>
               <w:footerReference w:type="default" r:id="rId9"/>
               <w:pgSz w:w="11906" w:h="16838"/>
@@ -1249,7 +1628,7 @@
           <w:numId w:val="15"/>
         </w:numPr>
       </w:pPr>
-      <w:bookmarkStart w:id="0" w:name="_Toc528788296"/>
+      <w:bookmarkStart w:id="0" w:name="_Toc531802230"/>
       <w:r>
         <w:lastRenderedPageBreak/>
         <w:t>Uvod</w:t>
@@ -1378,7 +1757,7 @@
           <w:numId w:val="15"/>
         </w:numPr>
       </w:pPr>
-      <w:bookmarkStart w:id="1" w:name="_Toc528788297"/>
+      <w:bookmarkStart w:id="1" w:name="_Toc531802231"/>
       <w:r>
         <w:t>Instaliranje potrebnih programa</w:t>
       </w:r>
@@ -1526,7 +1905,7 @@
           <w:numId w:val="15"/>
         </w:numPr>
       </w:pPr>
-      <w:bookmarkStart w:id="2" w:name="_Toc528788298"/>
+      <w:bookmarkStart w:id="2" w:name="_Toc531802232"/>
       <w:r>
         <w:lastRenderedPageBreak/>
         <w:t>Izrada prvog projekta u Android Studio</w:t>
@@ -1567,14 +1946,14 @@
       <w:pPr>
         <w:pStyle w:val="Naslov2"/>
       </w:pPr>
-      <w:bookmarkStart w:id="3" w:name="_Toc528788299"/>
+      <w:bookmarkStart w:id="3" w:name="_Toc531802233"/>
       <w:r>
         <w:rPr>
           <w:i/>
           <w:noProof/>
         </w:rPr>
         <w:drawing>
-          <wp:anchor distT="0" distB="0" distL="114300" distR="114300" simplePos="0" relativeHeight="251523584" behindDoc="0" locked="0" layoutInCell="1" allowOverlap="1">
+          <wp:anchor distT="0" distB="0" distL="114300" distR="114300" simplePos="0" relativeHeight="251514880" behindDoc="0" locked="0" layoutInCell="1" allowOverlap="1">
             <wp:simplePos x="0" y="0"/>
             <wp:positionH relativeFrom="column">
               <wp:posOffset>-635</wp:posOffset>
@@ -1646,7 +2025,7 @@
         <mc:AlternateContent>
           <mc:Choice Requires="wps">
             <w:drawing>
-              <wp:anchor distT="0" distB="0" distL="114300" distR="114300" simplePos="0" relativeHeight="251528704" behindDoc="0" locked="0" layoutInCell="1" allowOverlap="1" wp14:anchorId="7B6E53AA" wp14:editId="528C9592">
+              <wp:anchor distT="0" distB="0" distL="114300" distR="114300" simplePos="0" relativeHeight="251518976" behindDoc="0" locked="0" layoutInCell="1" allowOverlap="1" wp14:anchorId="7B6E53AA" wp14:editId="528C9592">
                 <wp:simplePos x="0" y="0"/>
                 <wp:positionH relativeFrom="column">
                   <wp:posOffset>-635</wp:posOffset>
@@ -1749,7 +2128,7 @@
                 <v:stroke joinstyle="miter"/>
                 <v:path gradientshapeok="t" o:connecttype="rect"/>
               </v:shapetype>
-              <v:shape id="Tekstni okvir 2" o:spid="_x0000_s1026" type="#_x0000_t202" style="position:absolute;margin-left:-.05pt;margin-top:303.05pt;width:453.6pt;height:.05pt;z-index:251528704;visibility:visible;mso-wrap-style:square;mso-wrap-distance-left:9pt;mso-wrap-distance-top:0;mso-wrap-distance-right:9pt;mso-wrap-distance-bottom:0;mso-position-horizontal:absolute;mso-position-horizontal-relative:text;mso-position-vertical:absolute;mso-position-vertical-relative:text;v-text-anchor:top" o:gfxdata="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" stroked="f">
+              <v:shape id="Tekstni okvir 2" o:spid="_x0000_s1026" type="#_x0000_t202" style="position:absolute;margin-left:-.05pt;margin-top:303.05pt;width:453.6pt;height:.05pt;z-index:251518976;visibility:visible;mso-wrap-style:square;mso-wrap-distance-left:9pt;mso-wrap-distance-top:0;mso-wrap-distance-right:9pt;mso-wrap-distance-bottom:0;mso-position-horizontal:absolute;mso-position-horizontal-relative:text;mso-position-vertical:absolute;mso-position-vertical-relative:text;v-text-anchor:top" o:gfxdata="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" stroked="f">
                 <v:textbox style="mso-fit-shape-to-text:t" inset="0,0,0,0">
                   <w:txbxContent>
                     <w:p>
@@ -2200,7 +2579,21 @@
         <w:rPr>
           <w:i/>
         </w:rPr>
-        <w:t xml:space="preserve"> and </w:t>
+        <w:t xml:space="preserve"> </w:t>
+      </w:r>
+      <w:proofErr w:type="spellStart"/>
+      <w:r>
+        <w:rPr>
+          <w:i/>
+        </w:rPr>
+        <w:t>and</w:t>
+      </w:r>
+      <w:proofErr w:type="spellEnd"/>
+      <w:r>
+        <w:rPr>
+          <w:i/>
+        </w:rPr>
+        <w:t xml:space="preserve"> </w:t>
       </w:r>
       <w:proofErr w:type="spellStart"/>
       <w:r>
@@ -2547,13 +2940,13 @@
       <w:pPr>
         <w:pStyle w:val="Naslov2"/>
       </w:pPr>
-      <w:bookmarkStart w:id="4" w:name="_Toc528788300"/>
+      <w:bookmarkStart w:id="4" w:name="_Toc531802234"/>
       <w:r>
         <w:rPr>
           <w:noProof/>
         </w:rPr>
         <w:drawing>
-          <wp:anchor distT="0" distB="0" distL="114300" distR="114300" simplePos="0" relativeHeight="251508224" behindDoc="0" locked="0" layoutInCell="1" allowOverlap="1">
+          <wp:anchor distT="0" distB="0" distL="114300" distR="114300" simplePos="0" relativeHeight="251502592" behindDoc="0" locked="0" layoutInCell="1" allowOverlap="1">
             <wp:simplePos x="0" y="0"/>
             <wp:positionH relativeFrom="column">
               <wp:posOffset>524722</wp:posOffset>
@@ -2624,7 +3017,7 @@
         <mc:AlternateContent>
           <mc:Choice Requires="wps">
             <w:drawing>
-              <wp:anchor distT="0" distB="0" distL="114300" distR="114300" simplePos="0" relativeHeight="251533824" behindDoc="0" locked="0" layoutInCell="1" allowOverlap="1">
+              <wp:anchor distT="0" distB="0" distL="114300" distR="114300" simplePos="0" relativeHeight="251523072" behindDoc="0" locked="0" layoutInCell="1" allowOverlap="1">
                 <wp:simplePos x="0" y="0"/>
                 <wp:positionH relativeFrom="column">
                   <wp:posOffset>2895600</wp:posOffset>
@@ -2686,7 +3079,7 @@
           </mc:Choice>
           <mc:Fallback>
             <w:pict>
-              <v:shape id="Tekstni okvir 13" o:spid="_x0000_s1027" type="#_x0000_t202" style="position:absolute;margin-left:228pt;margin-top:341.1pt;width:1in;height:22.65pt;z-index:251533824;visibility:visible;mso-wrap-style:none;mso-height-percent:0;mso-wrap-distance-left:9pt;mso-wrap-distance-top:0;mso-wrap-distance-right:9pt;mso-wrap-distance-bottom:0;mso-position-horizontal:absolute;mso-position-horizontal-relative:text;mso-position-vertical:absolute;mso-position-vertical-relative:text;mso-height-percent:0;mso-height-relative:margin;v-text-anchor:top" o:gfxdata="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" fillcolor="white [3201]" stroked="f" strokeweight=".5pt">
+              <v:shape id="Tekstni okvir 13" o:spid="_x0000_s1027" type="#_x0000_t202" style="position:absolute;margin-left:228pt;margin-top:341.1pt;width:1in;height:22.65pt;z-index:251523072;visibility:visible;mso-wrap-style:none;mso-height-percent:0;mso-wrap-distance-left:9pt;mso-wrap-distance-top:0;mso-wrap-distance-right:9pt;mso-wrap-distance-bottom:0;mso-position-horizontal:absolute;mso-position-horizontal-relative:text;mso-position-vertical:absolute;mso-position-vertical-relative:text;mso-height-percent:0;mso-height-relative:margin;v-text-anchor:top" o:gfxdata="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" fillcolor="white [3201]" stroked="f" strokeweight=".5pt">
                 <v:textbox>
                   <w:txbxContent>
                     <w:p>
@@ -2749,7 +3142,7 @@
         </w:rPr>
         <w:lastRenderedPageBreak/>
         <w:drawing>
-          <wp:anchor distT="0" distB="0" distL="118745" distR="274320" simplePos="0" relativeHeight="251538944" behindDoc="0" locked="0" layoutInCell="1" allowOverlap="1" wp14:anchorId="0E728BF9">
+          <wp:anchor distT="0" distB="0" distL="118745" distR="274320" simplePos="0" relativeHeight="251527168" behindDoc="0" locked="0" layoutInCell="1" allowOverlap="1" wp14:anchorId="0E728BF9">
             <wp:simplePos x="0" y="0"/>
             <wp:positionH relativeFrom="column">
               <wp:posOffset>0</wp:posOffset>
@@ -2823,7 +3216,7 @@
         <mc:AlternateContent>
           <mc:Choice Requires="wps">
             <w:drawing>
-              <wp:anchor distT="0" distB="0" distL="114300" distR="114300" simplePos="0" relativeHeight="251513344" behindDoc="0" locked="0" layoutInCell="1" allowOverlap="1" wp14:anchorId="36936BC6" wp14:editId="509A4A3E">
+              <wp:anchor distT="0" distB="0" distL="114300" distR="114300" simplePos="0" relativeHeight="251506688" behindDoc="0" locked="0" layoutInCell="1" allowOverlap="1" wp14:anchorId="36936BC6" wp14:editId="509A4A3E">
                 <wp:simplePos x="0" y="0"/>
                 <wp:positionH relativeFrom="column">
                   <wp:posOffset>-3299037</wp:posOffset>
@@ -2906,7 +3299,7 @@
           </mc:Choice>
           <mc:Fallback>
             <w:pict>
-              <v:shape w14:anchorId="36936BC6" id="Tekstni okvir 15" o:spid="_x0000_s1028" type="#_x0000_t202" style="position:absolute;left:0;text-align:left;margin-left:-259.75pt;margin-top:385.05pt;width:1in;height:22.65pt;z-index:251513344;visibility:visible;mso-wrap-style:none;mso-height-percent:0;mso-wrap-distance-left:9pt;mso-wrap-distance-top:0;mso-wrap-distance-right:9pt;mso-wrap-distance-bottom:0;mso-position-horizontal:absolute;mso-position-horizontal-relative:text;mso-position-vertical:absolute;mso-position-vertical-relative:text;mso-height-percent:0;mso-height-relative:margin;v-text-anchor:top" o:gfxdata="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" fillcolor="white [3201]" stroked="f" strokeweight=".5pt">
+              <v:shape w14:anchorId="36936BC6" id="Tekstni okvir 15" o:spid="_x0000_s1028" type="#_x0000_t202" style="position:absolute;left:0;text-align:left;margin-left:-259.75pt;margin-top:385.05pt;width:1in;height:22.65pt;z-index:251506688;visibility:visible;mso-wrap-style:none;mso-height-percent:0;mso-wrap-distance-left:9pt;mso-wrap-distance-top:0;mso-wrap-distance-right:9pt;mso-wrap-distance-bottom:0;mso-position-horizontal:absolute;mso-position-horizontal-relative:text;mso-position-vertical:absolute;mso-position-vertical-relative:text;mso-height-percent:0;mso-height-relative:margin;v-text-anchor:top" o:gfxdata="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" fillcolor="white [3201]" stroked="f" strokeweight=".5pt">
                 <v:textbox>
                   <w:txbxContent>
                     <w:p>
@@ -2985,11 +3378,19 @@
       <w:r>
         <w:t xml:space="preserve">. U mapi </w:t>
       </w:r>
+      <w:proofErr w:type="spellStart"/>
       <w:r>
         <w:rPr>
           <w:i/>
         </w:rPr>
-        <w:t xml:space="preserve">res </w:t>
+        <w:t>res</w:t>
+      </w:r>
+      <w:proofErr w:type="spellEnd"/>
+      <w:r>
+        <w:rPr>
+          <w:i/>
+        </w:rPr>
+        <w:t xml:space="preserve"> </w:t>
       </w:r>
       <w:r>
         <w:t xml:space="preserve">u podmapi </w:t>
@@ -3141,7 +3542,7 @@
         <mc:AlternateContent>
           <mc:Choice Requires="wps">
             <w:drawing>
-              <wp:anchor distT="0" distB="0" distL="114300" distR="114300" simplePos="0" relativeHeight="251544064" behindDoc="0" locked="0" layoutInCell="1" allowOverlap="1" wp14:anchorId="10799086" wp14:editId="22AA2E09">
+              <wp:anchor distT="0" distB="0" distL="114300" distR="114300" simplePos="0" relativeHeight="251531264" behindDoc="0" locked="0" layoutInCell="1" allowOverlap="1" wp14:anchorId="10799086" wp14:editId="22AA2E09">
                 <wp:simplePos x="0" y="0"/>
                 <wp:positionH relativeFrom="column">
                   <wp:posOffset>3810000</wp:posOffset>
@@ -3215,7 +3616,7 @@
           </mc:Choice>
           <mc:Fallback>
             <w:pict>
-              <v:shape w14:anchorId="10799086" id="Tekstni okvir 17" o:spid="_x0000_s1029" type="#_x0000_t202" style="position:absolute;left:0;text-align:left;margin-left:300pt;margin-top:325.55pt;width:1in;height:22.65pt;z-index:251544064;visibility:visible;mso-wrap-style:none;mso-height-percent:0;mso-wrap-distance-left:9pt;mso-wrap-distance-top:0;mso-wrap-distance-right:9pt;mso-wrap-distance-bottom:0;mso-position-horizontal:absolute;mso-position-horizontal-relative:text;mso-position-vertical:absolute;mso-position-vertical-relative:text;mso-height-percent:0;mso-height-relative:margin;v-text-anchor:top" o:gfxdata="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" fillcolor="white [3201]" stroked="f" strokeweight=".5pt">
+              <v:shape w14:anchorId="10799086" id="Tekstni okvir 17" o:spid="_x0000_s1029" type="#_x0000_t202" style="position:absolute;left:0;text-align:left;margin-left:300pt;margin-top:325.55pt;width:1in;height:22.65pt;z-index:251531264;visibility:visible;mso-wrap-style:none;mso-height-percent:0;mso-wrap-distance-left:9pt;mso-wrap-distance-top:0;mso-wrap-distance-right:9pt;mso-wrap-distance-bottom:0;mso-position-horizontal:absolute;mso-position-horizontal-relative:text;mso-position-vertical:absolute;mso-position-vertical-relative:text;mso-height-percent:0;mso-height-relative:margin;v-text-anchor:top" o:gfxdata="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" fillcolor="white [3201]" stroked="f" strokeweight=".5pt">
                 <v:textbox>
                   <w:txbxContent>
                     <w:p>
@@ -3252,7 +3653,7 @@
           <w:noProof/>
         </w:rPr>
         <w:drawing>
-          <wp:anchor distT="0" distB="0" distL="114300" distR="114300" simplePos="0" relativeHeight="251518464" behindDoc="0" locked="0" layoutInCell="1" allowOverlap="1" wp14:anchorId="6AA134AF" wp14:editId="456F02BA">
+          <wp:anchor distT="0" distB="0" distL="114300" distR="114300" simplePos="0" relativeHeight="251510784" behindDoc="0" locked="0" layoutInCell="1" allowOverlap="1" wp14:anchorId="6AA134AF" wp14:editId="456F02BA">
             <wp:simplePos x="0" y="0"/>
             <wp:positionH relativeFrom="column">
               <wp:posOffset>524510</wp:posOffset>
@@ -3467,7 +3868,7 @@
           <w:noProof/>
         </w:rPr>
         <w:drawing>
-          <wp:anchor distT="0" distB="0" distL="114300" distR="114300" simplePos="0" relativeHeight="251549184" behindDoc="0" locked="0" layoutInCell="1" allowOverlap="1" wp14:anchorId="70585A85" wp14:editId="089580AE">
+          <wp:anchor distT="0" distB="0" distL="114300" distR="114300" simplePos="0" relativeHeight="251535360" behindDoc="0" locked="0" layoutInCell="1" allowOverlap="1" wp14:anchorId="70585A85" wp14:editId="089580AE">
             <wp:simplePos x="0" y="0"/>
             <wp:positionH relativeFrom="column">
               <wp:posOffset>675005</wp:posOffset>
@@ -3625,7 +4026,7 @@
         <mc:AlternateContent>
           <mc:Choice Requires="wps">
             <w:drawing>
-              <wp:anchor distT="0" distB="0" distL="114300" distR="114300" simplePos="0" relativeHeight="251554304" behindDoc="0" locked="0" layoutInCell="1" allowOverlap="1" wp14:anchorId="48EA7DF7" wp14:editId="66EF5242">
+              <wp:anchor distT="0" distB="0" distL="114300" distR="114300" simplePos="0" relativeHeight="251539456" behindDoc="0" locked="0" layoutInCell="1" allowOverlap="1" wp14:anchorId="48EA7DF7" wp14:editId="66EF5242">
                 <wp:simplePos x="0" y="0"/>
                 <wp:positionH relativeFrom="column">
                   <wp:posOffset>3784600</wp:posOffset>
@@ -3690,7 +4091,7 @@
           </mc:Choice>
           <mc:Fallback>
             <w:pict>
-              <v:shape w14:anchorId="48EA7DF7" id="Tekstni okvir 19" o:spid="_x0000_s1030" type="#_x0000_t202" style="position:absolute;left:0;text-align:left;margin-left:298pt;margin-top:9.75pt;width:1in;height:22.65pt;z-index:251554304;visibility:visible;mso-wrap-style:none;mso-height-percent:0;mso-wrap-distance-left:9pt;mso-wrap-distance-top:0;mso-wrap-distance-right:9pt;mso-wrap-distance-bottom:0;mso-position-horizontal:absolute;mso-position-horizontal-relative:text;mso-position-vertical:absolute;mso-position-vertical-relative:text;mso-height-percent:0;mso-height-relative:margin;v-text-anchor:top" o:gfxdata="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" fillcolor="white [3201]" stroked="f" strokeweight=".5pt">
+              <v:shape w14:anchorId="48EA7DF7" id="Tekstni okvir 19" o:spid="_x0000_s1030" type="#_x0000_t202" style="position:absolute;left:0;text-align:left;margin-left:298pt;margin-top:9.75pt;width:1in;height:22.65pt;z-index:251539456;visibility:visible;mso-wrap-style:none;mso-height-percent:0;mso-wrap-distance-left:9pt;mso-wrap-distance-top:0;mso-wrap-distance-right:9pt;mso-wrap-distance-bottom:0;mso-position-horizontal:absolute;mso-position-horizontal-relative:text;mso-position-vertical:absolute;mso-position-vertical-relative:text;mso-height-percent:0;mso-height-relative:margin;v-text-anchor:top" o:gfxdata="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" fillcolor="white [3201]" stroked="f" strokeweight=".5pt">
                 <v:textbox>
                   <w:txbxContent>
                     <w:p>
@@ -3788,7 +4189,7 @@
         </w:rPr>
         <w:lastRenderedPageBreak/>
         <w:drawing>
-          <wp:anchor distT="0" distB="0" distL="118745" distR="274320" simplePos="0" relativeHeight="251559424" behindDoc="0" locked="0" layoutInCell="1" allowOverlap="1" wp14:anchorId="2E90923B" wp14:editId="7B46A52A">
+          <wp:anchor distT="0" distB="0" distL="118745" distR="274320" simplePos="0" relativeHeight="251543552" behindDoc="0" locked="0" layoutInCell="1" allowOverlap="1" wp14:anchorId="2E90923B" wp14:editId="7B46A52A">
             <wp:simplePos x="0" y="0"/>
             <wp:positionH relativeFrom="column">
               <wp:posOffset>-635</wp:posOffset>
@@ -3859,7 +4260,7 @@
         <mc:AlternateContent>
           <mc:Choice Requires="wps">
             <w:drawing>
-              <wp:anchor distT="0" distB="0" distL="114300" distR="114300" simplePos="0" relativeHeight="251564544" behindDoc="0" locked="0" layoutInCell="1" allowOverlap="1" wp14:anchorId="0D68F855" wp14:editId="0F0B7C4B">
+              <wp:anchor distT="0" distB="0" distL="114300" distR="114300" simplePos="0" relativeHeight="251547648" behindDoc="0" locked="0" layoutInCell="1" allowOverlap="1" wp14:anchorId="0D68F855" wp14:editId="0F0B7C4B">
                 <wp:simplePos x="0" y="0"/>
                 <wp:positionH relativeFrom="column">
                   <wp:posOffset>-3790103</wp:posOffset>
@@ -3924,7 +4325,7 @@
           </mc:Choice>
           <mc:Fallback>
             <w:pict>
-              <v:shape w14:anchorId="0D68F855" id="Tekstni okvir 21" o:spid="_x0000_s1031" type="#_x0000_t202" style="position:absolute;left:0;text-align:left;margin-left:-298.45pt;margin-top:291.25pt;width:1in;height:22.65pt;z-index:251564544;visibility:visible;mso-wrap-style:none;mso-height-percent:0;mso-wrap-distance-left:9pt;mso-wrap-distance-top:0;mso-wrap-distance-right:9pt;mso-wrap-distance-bottom:0;mso-position-horizontal:absolute;mso-position-horizontal-relative:text;mso-position-vertical:absolute;mso-position-vertical-relative:text;mso-height-percent:0;mso-height-relative:margin;v-text-anchor:top" o:gfxdata="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" fillcolor="white [3201]" stroked="f" strokeweight=".5pt">
+              <v:shape w14:anchorId="0D68F855" id="Tekstni okvir 21" o:spid="_x0000_s1031" type="#_x0000_t202" style="position:absolute;left:0;text-align:left;margin-left:-298.45pt;margin-top:291.25pt;width:1in;height:22.65pt;z-index:251547648;visibility:visible;mso-wrap-style:none;mso-height-percent:0;mso-wrap-distance-left:9pt;mso-wrap-distance-top:0;mso-wrap-distance-right:9pt;mso-wrap-distance-bottom:0;mso-position-horizontal:absolute;mso-position-horizontal-relative:text;mso-position-vertical:absolute;mso-position-vertical-relative:text;mso-height-percent:0;mso-height-relative:margin;v-text-anchor:top" o:gfxdata="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" fillcolor="white [3201]" stroked="f" strokeweight=".5pt">
                 <v:textbox>
                   <w:txbxContent>
                     <w:p>
@@ -4061,7 +4462,7 @@
         </w:rPr>
         <w:lastRenderedPageBreak/>
         <w:drawing>
-          <wp:anchor distT="0" distB="0" distL="114300" distR="114300" simplePos="0" relativeHeight="251569664" behindDoc="0" locked="0" layoutInCell="1" allowOverlap="1" wp14:anchorId="57C902ED" wp14:editId="55821131">
+          <wp:anchor distT="0" distB="0" distL="114300" distR="114300" simplePos="0" relativeHeight="251551744" behindDoc="0" locked="0" layoutInCell="1" allowOverlap="1" wp14:anchorId="57C902ED" wp14:editId="55821131">
             <wp:simplePos x="0" y="0"/>
             <wp:positionH relativeFrom="column">
               <wp:posOffset>677334</wp:posOffset>
@@ -4129,7 +4530,7 @@
         <mc:AlternateContent>
           <mc:Choice Requires="wps">
             <w:drawing>
-              <wp:anchor distT="0" distB="0" distL="114300" distR="114300" simplePos="0" relativeHeight="251574784" behindDoc="0" locked="0" layoutInCell="1" allowOverlap="1" wp14:anchorId="4606D475" wp14:editId="0F116898">
+              <wp:anchor distT="0" distB="0" distL="114300" distR="114300" simplePos="0" relativeHeight="251555840" behindDoc="0" locked="0" layoutInCell="1" allowOverlap="1" wp14:anchorId="4606D475" wp14:editId="0F116898">
                 <wp:simplePos x="0" y="0"/>
                 <wp:positionH relativeFrom="column">
                   <wp:posOffset>3208655</wp:posOffset>
@@ -4194,7 +4595,7 @@
           </mc:Choice>
           <mc:Fallback>
             <w:pict>
-              <v:shape w14:anchorId="4606D475" id="Tekstni okvir 23" o:spid="_x0000_s1032" type="#_x0000_t202" style="position:absolute;left:0;text-align:left;margin-left:252.65pt;margin-top:307.5pt;width:1in;height:22.65pt;z-index:251574784;visibility:visible;mso-wrap-style:none;mso-height-percent:0;mso-wrap-distance-left:9pt;mso-wrap-distance-top:0;mso-wrap-distance-right:9pt;mso-wrap-distance-bottom:0;mso-position-horizontal:absolute;mso-position-horizontal-relative:text;mso-position-vertical:absolute;mso-position-vertical-relative:text;mso-height-percent:0;mso-height-relative:margin;v-text-anchor:top" o:gfxdata="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" fillcolor="white [3201]" stroked="f" strokeweight=".5pt">
+              <v:shape w14:anchorId="4606D475" id="Tekstni okvir 23" o:spid="_x0000_s1032" type="#_x0000_t202" style="position:absolute;left:0;text-align:left;margin-left:252.65pt;margin-top:307.5pt;width:1in;height:22.65pt;z-index:251555840;visibility:visible;mso-wrap-style:none;mso-height-percent:0;mso-wrap-distance-left:9pt;mso-wrap-distance-top:0;mso-wrap-distance-right:9pt;mso-wrap-distance-bottom:0;mso-position-horizontal:absolute;mso-position-horizontal-relative:text;mso-position-vertical:absolute;mso-position-vertical-relative:text;mso-height-percent:0;mso-height-relative:margin;v-text-anchor:top" o:gfxdata="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" fillcolor="white [3201]" stroked="f" strokeweight=".5pt">
                 <v:textbox>
                   <w:txbxContent>
                     <w:p>
@@ -4366,7 +4767,7 @@
         <mc:AlternateContent>
           <mc:Choice Requires="wps">
             <w:drawing>
-              <wp:anchor distT="0" distB="0" distL="114300" distR="114300" simplePos="0" relativeHeight="251585024" behindDoc="0" locked="0" layoutInCell="1" allowOverlap="1" wp14:anchorId="7774FC19" wp14:editId="5DF84E5B">
+              <wp:anchor distT="0" distB="0" distL="114300" distR="114300" simplePos="0" relativeHeight="251564032" behindDoc="0" locked="0" layoutInCell="1" allowOverlap="1" wp14:anchorId="7774FC19" wp14:editId="5DF84E5B">
                 <wp:simplePos x="0" y="0"/>
                 <wp:positionH relativeFrom="column">
                   <wp:posOffset>3589655</wp:posOffset>
@@ -4431,7 +4832,7 @@
           </mc:Choice>
           <mc:Fallback>
             <w:pict>
-              <v:shape w14:anchorId="7774FC19" id="Tekstni okvir 26" o:spid="_x0000_s1033" type="#_x0000_t202" style="position:absolute;margin-left:282.65pt;margin-top:366.2pt;width:1in;height:22.65pt;z-index:251585024;visibility:visible;mso-wrap-style:none;mso-height-percent:0;mso-wrap-distance-left:9pt;mso-wrap-distance-top:0;mso-wrap-distance-right:9pt;mso-wrap-distance-bottom:0;mso-position-horizontal:absolute;mso-position-horizontal-relative:text;mso-position-vertical:absolute;mso-position-vertical-relative:text;mso-height-percent:0;mso-height-relative:margin;v-text-anchor:top" o:gfxdata="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" fillcolor="white [3201]" stroked="f" strokeweight=".5pt">
+              <v:shape w14:anchorId="7774FC19" id="Tekstni okvir 26" o:spid="_x0000_s1033" type="#_x0000_t202" style="position:absolute;margin-left:282.65pt;margin-top:366.2pt;width:1in;height:22.65pt;z-index:251564032;visibility:visible;mso-wrap-style:none;mso-height-percent:0;mso-wrap-distance-left:9pt;mso-wrap-distance-top:0;mso-wrap-distance-right:9pt;mso-wrap-distance-bottom:0;mso-position-horizontal:absolute;mso-position-horizontal-relative:text;mso-position-vertical:absolute;mso-position-vertical-relative:text;mso-height-percent:0;mso-height-relative:margin;v-text-anchor:top" o:gfxdata="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" fillcolor="white [3201]" stroked="f" strokeweight=".5pt">
                 <v:textbox>
                   <w:txbxContent>
                     <w:p>
@@ -4459,7 +4860,7 @@
           <w:noProof/>
         </w:rPr>
         <w:drawing>
-          <wp:anchor distT="0" distB="0" distL="114300" distR="114300" simplePos="0" relativeHeight="251579904" behindDoc="0" locked="0" layoutInCell="1" allowOverlap="1" wp14:anchorId="08A08CEE" wp14:editId="124B47A7">
+          <wp:anchor distT="0" distB="0" distL="114300" distR="114300" simplePos="0" relativeHeight="251559936" behindDoc="0" locked="0" layoutInCell="1" allowOverlap="1" wp14:anchorId="08A08CEE" wp14:editId="124B47A7">
             <wp:simplePos x="0" y="0"/>
             <wp:positionH relativeFrom="column">
               <wp:posOffset>67310</wp:posOffset>
@@ -4585,7 +4986,7 @@
           <w:noProof/>
         </w:rPr>
         <w:drawing>
-          <wp:anchor distT="0" distB="0" distL="114300" distR="114300" simplePos="0" relativeHeight="251590144" behindDoc="0" locked="0" layoutInCell="1" allowOverlap="1" wp14:anchorId="6DC1E83D" wp14:editId="42F74E2B">
+          <wp:anchor distT="0" distB="0" distL="114300" distR="114300" simplePos="0" relativeHeight="251568128" behindDoc="0" locked="0" layoutInCell="1" allowOverlap="1" wp14:anchorId="6DC1E83D" wp14:editId="42F74E2B">
             <wp:simplePos x="0" y="0"/>
             <wp:positionH relativeFrom="column">
               <wp:posOffset>465667</wp:posOffset>
@@ -4749,7 +5150,7 @@
         <mc:AlternateContent>
           <mc:Choice Requires="wps">
             <w:drawing>
-              <wp:anchor distT="0" distB="0" distL="114300" distR="114300" simplePos="0" relativeHeight="251595264" behindDoc="0" locked="0" layoutInCell="1" allowOverlap="1" wp14:anchorId="4C5DE681" wp14:editId="4960D115">
+              <wp:anchor distT="0" distB="0" distL="114300" distR="114300" simplePos="0" relativeHeight="251572224" behindDoc="0" locked="0" layoutInCell="1" allowOverlap="1" wp14:anchorId="4C5DE681" wp14:editId="4960D115">
                 <wp:simplePos x="0" y="0"/>
                 <wp:positionH relativeFrom="column">
                   <wp:posOffset>3775922</wp:posOffset>
@@ -4814,7 +5215,7 @@
           </mc:Choice>
           <mc:Fallback>
             <w:pict>
-              <v:shape w14:anchorId="4C5DE681" id="Tekstni okvir 28" o:spid="_x0000_s1034" type="#_x0000_t202" style="position:absolute;margin-left:297.3pt;margin-top:14.55pt;width:1in;height:22.65pt;z-index:251595264;visibility:visible;mso-wrap-style:none;mso-height-percent:0;mso-wrap-distance-left:9pt;mso-wrap-distance-top:0;mso-wrap-distance-right:9pt;mso-wrap-distance-bottom:0;mso-position-horizontal:absolute;mso-position-horizontal-relative:text;mso-position-vertical:absolute;mso-position-vertical-relative:text;mso-height-percent:0;mso-height-relative:margin;v-text-anchor:top" o:gfxdata="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" fillcolor="white [3201]" stroked="f" strokeweight=".5pt">
+              <v:shape w14:anchorId="4C5DE681" id="Tekstni okvir 28" o:spid="_x0000_s1034" type="#_x0000_t202" style="position:absolute;margin-left:297.3pt;margin-top:14.55pt;width:1in;height:22.65pt;z-index:251572224;visibility:visible;mso-wrap-style:none;mso-height-percent:0;mso-wrap-distance-left:9pt;mso-wrap-distance-top:0;mso-wrap-distance-right:9pt;mso-wrap-distance-bottom:0;mso-position-horizontal:absolute;mso-position-horizontal-relative:text;mso-position-vertical:absolute;mso-position-vertical-relative:text;mso-height-percent:0;mso-height-relative:margin;v-text-anchor:top" o:gfxdata="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" fillcolor="white [3201]" stroked="f" strokeweight=".5pt">
                 <v:textbox>
                   <w:txbxContent>
                     <w:p>
@@ -4844,7 +5245,7 @@
         <mc:AlternateContent>
           <mc:Choice Requires="wps">
             <w:drawing>
-              <wp:anchor distT="0" distB="0" distL="114300" distR="114300" simplePos="0" relativeHeight="251605504" behindDoc="0" locked="0" layoutInCell="1" allowOverlap="1" wp14:anchorId="1FDF73F9" wp14:editId="5A70DE6A">
+              <wp:anchor distT="0" distB="0" distL="114300" distR="114300" simplePos="0" relativeHeight="251580416" behindDoc="0" locked="0" layoutInCell="1" allowOverlap="1" wp14:anchorId="1FDF73F9" wp14:editId="5A70DE6A">
                 <wp:simplePos x="0" y="0"/>
                 <wp:positionH relativeFrom="column">
                   <wp:posOffset>3742055</wp:posOffset>
@@ -4909,7 +5310,7 @@
           </mc:Choice>
           <mc:Fallback>
             <w:pict>
-              <v:shape w14:anchorId="1FDF73F9" id="Tekstni okvir 30" o:spid="_x0000_s1035" type="#_x0000_t202" style="position:absolute;margin-left:294.65pt;margin-top:456.55pt;width:1in;height:22.65pt;z-index:251605504;visibility:visible;mso-wrap-style:none;mso-height-percent:0;mso-wrap-distance-left:9pt;mso-wrap-distance-top:0;mso-wrap-distance-right:9pt;mso-wrap-distance-bottom:0;mso-position-horizontal:absolute;mso-position-horizontal-relative:text;mso-position-vertical:absolute;mso-position-vertical-relative:text;mso-height-percent:0;mso-height-relative:margin;v-text-anchor:top" o:gfxdata="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" fillcolor="white [3201]" stroked="f" strokeweight=".5pt">
+              <v:shape w14:anchorId="1FDF73F9" id="Tekstni okvir 30" o:spid="_x0000_s1035" type="#_x0000_t202" style="position:absolute;margin-left:294.65pt;margin-top:456.55pt;width:1in;height:22.65pt;z-index:251580416;visibility:visible;mso-wrap-style:none;mso-height-percent:0;mso-wrap-distance-left:9pt;mso-wrap-distance-top:0;mso-wrap-distance-right:9pt;mso-wrap-distance-bottom:0;mso-position-horizontal:absolute;mso-position-horizontal-relative:text;mso-position-vertical:absolute;mso-position-vertical-relative:text;mso-height-percent:0;mso-height-relative:margin;v-text-anchor:top" o:gfxdata="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" fillcolor="white [3201]" stroked="f" strokeweight=".5pt">
                 <v:textbox>
                   <w:txbxContent>
                     <w:p>
@@ -4937,7 +5338,7 @@
           <w:noProof/>
         </w:rPr>
         <w:drawing>
-          <wp:anchor distT="0" distB="0" distL="114300" distR="114300" simplePos="0" relativeHeight="251600384" behindDoc="0" locked="0" layoutInCell="1" allowOverlap="1" wp14:anchorId="35701DDD" wp14:editId="293688B2">
+          <wp:anchor distT="0" distB="0" distL="114300" distR="114300" simplePos="0" relativeHeight="251576320" behindDoc="0" locked="0" layoutInCell="1" allowOverlap="1" wp14:anchorId="35701DDD" wp14:editId="293688B2">
             <wp:simplePos x="0" y="0"/>
             <wp:positionH relativeFrom="column">
               <wp:posOffset>126788</wp:posOffset>
@@ -4997,14 +5398,14 @@
       <w:pPr>
         <w:pStyle w:val="Naslov2"/>
       </w:pPr>
-      <w:bookmarkStart w:id="5" w:name="_Toc528788301"/>
+      <w:bookmarkStart w:id="5" w:name="_Toc531802235"/>
       <w:r>
         <w:rPr>
           <w:noProof/>
         </w:rPr>
         <w:lastRenderedPageBreak/>
         <w:drawing>
-          <wp:anchor distT="0" distB="0" distL="118745" distR="274320" simplePos="0" relativeHeight="251610624" behindDoc="0" locked="0" layoutInCell="1" allowOverlap="1" wp14:anchorId="52D24B5D" wp14:editId="68A215CF">
+          <wp:anchor distT="0" distB="0" distL="118745" distR="274320" simplePos="0" relativeHeight="251584512" behindDoc="0" locked="0" layoutInCell="1" allowOverlap="1" wp14:anchorId="52D24B5D" wp14:editId="68A215CF">
             <wp:simplePos x="0" y="0"/>
             <wp:positionH relativeFrom="column">
               <wp:posOffset>22437</wp:posOffset>
@@ -5073,7 +5474,7 @@
         <mc:AlternateContent>
           <mc:Choice Requires="wps">
             <w:drawing>
-              <wp:anchor distT="0" distB="0" distL="114300" distR="114300" simplePos="0" relativeHeight="251615744" behindDoc="0" locked="0" layoutInCell="1" allowOverlap="1" wp14:anchorId="6B09A2B0" wp14:editId="6BB3380A">
+              <wp:anchor distT="0" distB="0" distL="114300" distR="114300" simplePos="0" relativeHeight="251588608" behindDoc="0" locked="0" layoutInCell="1" allowOverlap="1" wp14:anchorId="6B09A2B0" wp14:editId="6BB3380A">
                 <wp:simplePos x="0" y="0"/>
                 <wp:positionH relativeFrom="column">
                   <wp:posOffset>1896534</wp:posOffset>
@@ -5138,7 +5539,7 @@
           </mc:Choice>
           <mc:Fallback>
             <w:pict>
-              <v:shape w14:anchorId="6B09A2B0" id="Tekstni okvir 32" o:spid="_x0000_s1036" type="#_x0000_t202" style="position:absolute;margin-left:149.35pt;margin-top:1.05pt;width:1in;height:22.65pt;z-index:251615744;visibility:visible;mso-wrap-style:none;mso-height-percent:0;mso-wrap-distance-left:9pt;mso-wrap-distance-top:0;mso-wrap-distance-right:9pt;mso-wrap-distance-bottom:0;mso-position-horizontal:absolute;mso-position-horizontal-relative:text;mso-position-vertical:absolute;mso-position-vertical-relative:text;mso-height-percent:0;mso-height-relative:margin;v-text-anchor:top" o:gfxdata="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" fillcolor="white [3201]" stroked="f" strokeweight=".5pt">
+              <v:shape w14:anchorId="6B09A2B0" id="Tekstni okvir 32" o:spid="_x0000_s1036" type="#_x0000_t202" style="position:absolute;margin-left:149.35pt;margin-top:1.05pt;width:1in;height:22.65pt;z-index:251588608;visibility:visible;mso-wrap-style:none;mso-height-percent:0;mso-wrap-distance-left:9pt;mso-wrap-distance-top:0;mso-wrap-distance-right:9pt;mso-wrap-distance-bottom:0;mso-position-horizontal:absolute;mso-position-horizontal-relative:text;mso-position-vertical:absolute;mso-position-vertical-relative:text;mso-height-percent:0;mso-height-relative:margin;v-text-anchor:top" o:gfxdata="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" fillcolor="white [3201]" stroked="f" strokeweight=".5pt">
                 <v:textbox>
                   <w:txbxContent>
                     <w:p>
@@ -5193,7 +5594,7 @@
           <w:noProof/>
         </w:rPr>
         <w:drawing>
-          <wp:anchor distT="0" distB="0" distL="118745" distR="274320" simplePos="0" relativeHeight="251620864" behindDoc="0" locked="0" layoutInCell="1" allowOverlap="1" wp14:anchorId="70191EAA" wp14:editId="0EBA491C">
+          <wp:anchor distT="0" distB="0" distL="118745" distR="274320" simplePos="0" relativeHeight="251592704" behindDoc="0" locked="0" layoutInCell="1" allowOverlap="1" wp14:anchorId="70191EAA" wp14:editId="0EBA491C">
             <wp:simplePos x="0" y="0"/>
             <wp:positionH relativeFrom="column">
               <wp:posOffset>623570</wp:posOffset>
@@ -5280,7 +5681,7 @@
         <mc:AlternateContent>
           <mc:Choice Requires="wps">
             <w:drawing>
-              <wp:anchor distT="0" distB="0" distL="114300" distR="114300" simplePos="0" relativeHeight="251625984" behindDoc="0" locked="0" layoutInCell="1" allowOverlap="1" wp14:anchorId="078E64F9" wp14:editId="7CC46A83">
+              <wp:anchor distT="0" distB="0" distL="114300" distR="114300" simplePos="0" relativeHeight="251596800" behindDoc="0" locked="0" layoutInCell="1" allowOverlap="1" wp14:anchorId="078E64F9" wp14:editId="7CC46A83">
                 <wp:simplePos x="0" y="0"/>
                 <wp:positionH relativeFrom="column">
                   <wp:posOffset>1945005</wp:posOffset>
@@ -5345,7 +5746,7 @@
           </mc:Choice>
           <mc:Fallback>
             <w:pict>
-              <v:shape w14:anchorId="078E64F9" id="Tekstni okvir 34" o:spid="_x0000_s1037" type="#_x0000_t202" style="position:absolute;margin-left:153.15pt;margin-top:.95pt;width:1in;height:22.65pt;z-index:251625984;visibility:visible;mso-wrap-style:none;mso-height-percent:0;mso-wrap-distance-left:9pt;mso-wrap-distance-top:0;mso-wrap-distance-right:9pt;mso-wrap-distance-bottom:0;mso-position-horizontal:absolute;mso-position-horizontal-relative:text;mso-position-vertical:absolute;mso-position-vertical-relative:text;mso-height-percent:0;mso-height-relative:margin;v-text-anchor:top" o:gfxdata="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" fillcolor="white [3201]" stroked="f" strokeweight=".5pt">
+              <v:shape w14:anchorId="078E64F9" id="Tekstni okvir 34" o:spid="_x0000_s1037" type="#_x0000_t202" style="position:absolute;margin-left:153.15pt;margin-top:.95pt;width:1in;height:22.65pt;z-index:251596800;visibility:visible;mso-wrap-style:none;mso-height-percent:0;mso-wrap-distance-left:9pt;mso-wrap-distance-top:0;mso-wrap-distance-right:9pt;mso-wrap-distance-bottom:0;mso-position-horizontal:absolute;mso-position-horizontal-relative:text;mso-position-vertical:absolute;mso-position-vertical-relative:text;mso-height-percent:0;mso-height-relative:margin;v-text-anchor:top" o:gfxdata="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" fillcolor="white [3201]" stroked="f" strokeweight=".5pt">
                 <v:textbox>
                   <w:txbxContent>
                     <w:p>
@@ -5421,7 +5822,7 @@
         <mc:AlternateContent>
           <mc:Choice Requires="wps">
             <w:drawing>
-              <wp:anchor distT="0" distB="0" distL="114300" distR="114300" simplePos="0" relativeHeight="251635200" behindDoc="0" locked="0" layoutInCell="1" allowOverlap="1" wp14:anchorId="0002D355" wp14:editId="07721423">
+              <wp:anchor distT="0" distB="0" distL="114300" distR="114300" simplePos="0" relativeHeight="251604992" behindDoc="0" locked="0" layoutInCell="1" allowOverlap="1" wp14:anchorId="0002D355" wp14:editId="07721423">
                 <wp:simplePos x="0" y="0"/>
                 <wp:positionH relativeFrom="column">
                   <wp:posOffset>1234440</wp:posOffset>
@@ -5486,7 +5887,7 @@
           </mc:Choice>
           <mc:Fallback>
             <w:pict>
-              <v:shape w14:anchorId="0002D355" id="Tekstni okvir 36" o:spid="_x0000_s1038" type="#_x0000_t202" style="position:absolute;left:0;text-align:left;margin-left:97.2pt;margin-top:280.75pt;width:1in;height:22.65pt;z-index:251635200;visibility:visible;mso-wrap-style:none;mso-height-percent:0;mso-wrap-distance-left:9pt;mso-wrap-distance-top:0;mso-wrap-distance-right:9pt;mso-wrap-distance-bottom:0;mso-position-horizontal:absolute;mso-position-horizontal-relative:text;mso-position-vertical:absolute;mso-position-vertical-relative:text;mso-height-percent:0;mso-height-relative:margin;v-text-anchor:top" o:gfxdata="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" fillcolor="white [3201]" stroked="f" strokeweight=".5pt">
+              <v:shape w14:anchorId="0002D355" id="Tekstni okvir 36" o:spid="_x0000_s1038" type="#_x0000_t202" style="position:absolute;left:0;text-align:left;margin-left:97.2pt;margin-top:280.75pt;width:1in;height:22.65pt;z-index:251604992;visibility:visible;mso-wrap-style:none;mso-height-percent:0;mso-wrap-distance-left:9pt;mso-wrap-distance-top:0;mso-wrap-distance-right:9pt;mso-wrap-distance-bottom:0;mso-position-horizontal:absolute;mso-position-horizontal-relative:text;mso-position-vertical:absolute;mso-position-vertical-relative:text;mso-height-percent:0;mso-height-relative:margin;v-text-anchor:top" o:gfxdata="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" fillcolor="white [3201]" stroked="f" strokeweight=".5pt">
                 <v:textbox>
                   <w:txbxContent>
                     <w:p>
@@ -5514,7 +5915,7 @@
           <w:noProof/>
         </w:rPr>
         <w:drawing>
-          <wp:anchor distT="0" distB="0" distL="118745" distR="274320" simplePos="0" relativeHeight="251631104" behindDoc="0" locked="0" layoutInCell="1" allowOverlap="1" wp14:anchorId="2A5A8705" wp14:editId="6DFA88DB">
+          <wp:anchor distT="0" distB="0" distL="118745" distR="274320" simplePos="0" relativeHeight="251600896" behindDoc="0" locked="0" layoutInCell="1" allowOverlap="1" wp14:anchorId="2A5A8705" wp14:editId="6DFA88DB">
             <wp:simplePos x="0" y="0"/>
             <wp:positionH relativeFrom="column">
               <wp:posOffset>784225</wp:posOffset>
@@ -5694,7 +6095,7 @@
         <mc:AlternateContent>
           <mc:Choice Requires="wps">
             <w:drawing>
-              <wp:anchor distT="0" distB="0" distL="114300" distR="114300" simplePos="0" relativeHeight="251646464" behindDoc="0" locked="0" layoutInCell="1" allowOverlap="1" wp14:anchorId="2C468172" wp14:editId="27E0C8BC">
+              <wp:anchor distT="0" distB="0" distL="114300" distR="114300" simplePos="0" relativeHeight="251613184" behindDoc="0" locked="0" layoutInCell="1" allowOverlap="1" wp14:anchorId="2C468172" wp14:editId="27E0C8BC">
                 <wp:simplePos x="0" y="0"/>
                 <wp:positionH relativeFrom="column">
                   <wp:posOffset>1943100</wp:posOffset>
@@ -5759,7 +6160,7 @@
           </mc:Choice>
           <mc:Fallback>
             <w:pict>
-              <v:shape w14:anchorId="2C468172" id="Tekstni okvir 38" o:spid="_x0000_s1039" type="#_x0000_t202" style="position:absolute;left:0;text-align:left;margin-left:153pt;margin-top:282.2pt;width:1in;height:22.65pt;z-index:251646464;visibility:visible;mso-wrap-style:none;mso-height-percent:0;mso-wrap-distance-left:9pt;mso-wrap-distance-top:0;mso-wrap-distance-right:9pt;mso-wrap-distance-bottom:0;mso-position-horizontal:absolute;mso-position-horizontal-relative:text;mso-position-vertical:absolute;mso-position-vertical-relative:text;mso-height-percent:0;mso-height-relative:margin;v-text-anchor:top" o:gfxdata="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" fillcolor="white [3201]" stroked="f" strokeweight=".5pt">
+              <v:shape w14:anchorId="2C468172" id="Tekstni okvir 38" o:spid="_x0000_s1039" type="#_x0000_t202" style="position:absolute;left:0;text-align:left;margin-left:153pt;margin-top:282.2pt;width:1in;height:22.65pt;z-index:251613184;visibility:visible;mso-wrap-style:none;mso-height-percent:0;mso-wrap-distance-left:9pt;mso-wrap-distance-top:0;mso-wrap-distance-right:9pt;mso-wrap-distance-bottom:0;mso-position-horizontal:absolute;mso-position-horizontal-relative:text;mso-position-vertical:absolute;mso-position-vertical-relative:text;mso-height-percent:0;mso-height-relative:margin;v-text-anchor:top" o:gfxdata="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" fillcolor="white [3201]" stroked="f" strokeweight=".5pt">
                 <v:textbox>
                   <w:txbxContent>
                     <w:p>
@@ -5787,7 +6188,7 @@
           <w:noProof/>
         </w:rPr>
         <w:drawing>
-          <wp:anchor distT="0" distB="0" distL="118745" distR="274320" simplePos="0" relativeHeight="251641344" behindDoc="0" locked="0" layoutInCell="1" allowOverlap="1" wp14:anchorId="2C2B03BD" wp14:editId="093B3857">
+          <wp:anchor distT="0" distB="0" distL="118745" distR="274320" simplePos="0" relativeHeight="251609088" behindDoc="0" locked="0" layoutInCell="1" allowOverlap="1" wp14:anchorId="2C2B03BD" wp14:editId="093B3857">
             <wp:simplePos x="0" y="0"/>
             <wp:positionH relativeFrom="column">
               <wp:posOffset>799465</wp:posOffset>
@@ -5877,7 +6278,7 @@
           <w:numId w:val="15"/>
         </w:numPr>
       </w:pPr>
-      <w:bookmarkStart w:id="6" w:name="_Toc528788302"/>
+      <w:bookmarkStart w:id="6" w:name="_Toc531802236"/>
       <w:r>
         <w:lastRenderedPageBreak/>
         <w:t>Dodavanje novog zaslona</w:t>
@@ -5939,13 +6340,13 @@
       <w:pPr>
         <w:pStyle w:val="Naslov2"/>
       </w:pPr>
-      <w:bookmarkStart w:id="7" w:name="_Toc528788303"/>
+      <w:bookmarkStart w:id="7" w:name="_Toc531802237"/>
       <w:r>
         <w:rPr>
           <w:noProof/>
         </w:rPr>
         <w:drawing>
-          <wp:anchor distT="0" distB="0" distL="114300" distR="114300" simplePos="0" relativeHeight="251656704" behindDoc="1" locked="0" layoutInCell="1" allowOverlap="1">
+          <wp:anchor distT="0" distB="0" distL="114300" distR="114300" simplePos="0" relativeHeight="251617280" behindDoc="1" locked="0" layoutInCell="1" allowOverlap="1">
             <wp:simplePos x="0" y="0"/>
             <wp:positionH relativeFrom="column">
               <wp:posOffset>37465</wp:posOffset>
@@ -6019,7 +6420,7 @@
         <mc:AlternateContent>
           <mc:Choice Requires="wps">
             <w:drawing>
-              <wp:anchor distT="0" distB="0" distL="114300" distR="114300" simplePos="0" relativeHeight="251670016" behindDoc="0" locked="0" layoutInCell="1" allowOverlap="1" wp14:anchorId="2C2D80C5" wp14:editId="68B1CA93">
+              <wp:anchor distT="0" distB="0" distL="114300" distR="114300" simplePos="0" relativeHeight="251629568" behindDoc="0" locked="0" layoutInCell="1" allowOverlap="1" wp14:anchorId="2C2D80C5" wp14:editId="68B1CA93">
                 <wp:simplePos x="0" y="0"/>
                 <wp:positionH relativeFrom="column">
                   <wp:posOffset>1607820</wp:posOffset>
@@ -6084,7 +6485,7 @@
           </mc:Choice>
           <mc:Fallback>
             <w:pict>
-              <v:shape w14:anchorId="2C2D80C5" id="Tekstni okvir 9" o:spid="_x0000_s1040" type="#_x0000_t202" style="position:absolute;left:0;text-align:left;margin-left:126.6pt;margin-top:285pt;width:1in;height:22.65pt;z-index:251670016;visibility:visible;mso-wrap-style:none;mso-height-percent:0;mso-wrap-distance-left:9pt;mso-wrap-distance-top:0;mso-wrap-distance-right:9pt;mso-wrap-distance-bottom:0;mso-position-horizontal:absolute;mso-position-horizontal-relative:text;mso-position-vertical:absolute;mso-position-vertical-relative:text;mso-height-percent:0;mso-height-relative:margin;v-text-anchor:top" o:gfxdata="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" fillcolor="white [3201]" stroked="f" strokeweight=".5pt">
+              <v:shape w14:anchorId="2C2D80C5" id="Tekstni okvir 9" o:spid="_x0000_s1040" type="#_x0000_t202" style="position:absolute;left:0;text-align:left;margin-left:126.6pt;margin-top:285pt;width:1in;height:22.65pt;z-index:251629568;visibility:visible;mso-wrap-style:none;mso-height-percent:0;mso-wrap-distance-left:9pt;mso-wrap-distance-top:0;mso-wrap-distance-right:9pt;mso-wrap-distance-bottom:0;mso-position-horizontal:absolute;mso-position-horizontal-relative:text;mso-position-vertical:absolute;mso-position-vertical-relative:text;mso-height-percent:0;mso-height-relative:margin;v-text-anchor:top" o:gfxdata="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" fillcolor="white [3201]" stroked="f" strokeweight=".5pt">
                 <v:textbox>
                   <w:txbxContent>
                     <w:p>
@@ -6152,7 +6553,7 @@
         <mc:AlternateContent>
           <mc:Choice Requires="wps">
             <w:drawing>
-              <wp:anchor distT="0" distB="0" distL="114300" distR="114300" simplePos="0" relativeHeight="251677184" behindDoc="0" locked="0" layoutInCell="1" allowOverlap="1" wp14:anchorId="34B4CBC1" wp14:editId="16F9852E">
+              <wp:anchor distT="0" distB="0" distL="114300" distR="114300" simplePos="0" relativeHeight="251637760" behindDoc="0" locked="0" layoutInCell="1" allowOverlap="1" wp14:anchorId="34B4CBC1" wp14:editId="16F9852E">
                 <wp:simplePos x="0" y="0"/>
                 <wp:positionH relativeFrom="column">
                   <wp:posOffset>1607820</wp:posOffset>
@@ -6217,7 +6618,7 @@
           </mc:Choice>
           <mc:Fallback>
             <w:pict>
-              <v:shape w14:anchorId="34B4CBC1" id="Tekstni okvir 11" o:spid="_x0000_s1041" type="#_x0000_t202" style="position:absolute;margin-left:126.6pt;margin-top:403.4pt;width:1in;height:22.65pt;z-index:251677184;visibility:visible;mso-wrap-style:none;mso-height-percent:0;mso-wrap-distance-left:9pt;mso-wrap-distance-top:0;mso-wrap-distance-right:9pt;mso-wrap-distance-bottom:0;mso-position-horizontal:absolute;mso-position-horizontal-relative:text;mso-position-vertical:absolute;mso-position-vertical-relative:text;mso-height-percent:0;mso-height-relative:margin;v-text-anchor:top" o:gfxdata="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" fillcolor="white [3201]" stroked="f" strokeweight=".5pt">
+              <v:shape w14:anchorId="34B4CBC1" id="Tekstni okvir 11" o:spid="_x0000_s1041" type="#_x0000_t202" style="position:absolute;margin-left:126.6pt;margin-top:403.4pt;width:1in;height:22.65pt;z-index:251637760;visibility:visible;mso-wrap-style:none;mso-height-percent:0;mso-wrap-distance-left:9pt;mso-wrap-distance-top:0;mso-wrap-distance-right:9pt;mso-wrap-distance-bottom:0;mso-position-horizontal:absolute;mso-position-horizontal-relative:text;mso-position-vertical:absolute;mso-position-vertical-relative:text;mso-height-percent:0;mso-height-relative:margin;v-text-anchor:top" o:gfxdata="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" fillcolor="white [3201]" stroked="f" strokeweight=".5pt">
                 <v:textbox>
                   <w:txbxContent>
                     <w:p>
@@ -6247,7 +6648,7 @@
           <w:noProof/>
         </w:rPr>
         <w:drawing>
-          <wp:anchor distT="0" distB="0" distL="114300" distR="114300" simplePos="0" relativeHeight="251673088" behindDoc="0" locked="0" layoutInCell="1" allowOverlap="1">
+          <wp:anchor distT="0" distB="0" distL="114300" distR="114300" simplePos="0" relativeHeight="251633664" behindDoc="0" locked="0" layoutInCell="1" allowOverlap="1">
             <wp:simplePos x="0" y="0"/>
             <wp:positionH relativeFrom="column">
               <wp:posOffset>-635</wp:posOffset>
@@ -6396,7 +6797,7 @@
         <mc:AlternateContent>
           <mc:Choice Requires="wps">
             <w:drawing>
-              <wp:anchor distT="0" distB="0" distL="114300" distR="114300" simplePos="0" relativeHeight="251658752" behindDoc="0" locked="0" layoutInCell="1" allowOverlap="1" wp14:anchorId="1168C521" wp14:editId="7B5F3FE7">
+              <wp:anchor distT="0" distB="0" distL="114300" distR="114300" simplePos="0" relativeHeight="251621376" behindDoc="0" locked="0" layoutInCell="1" allowOverlap="1" wp14:anchorId="1168C521" wp14:editId="7B5F3FE7">
                 <wp:simplePos x="0" y="0"/>
                 <wp:positionH relativeFrom="column">
                   <wp:posOffset>692785</wp:posOffset>
@@ -6464,7 +6865,7 @@
           </mc:Choice>
           <mc:Fallback>
             <w:pict>
-              <v:rect w14:anchorId="73438C2E" id="Pravokutnik 41" o:spid="_x0000_s1026" style="position:absolute;margin-left:54.55pt;margin-top:-109pt;width:94.8pt;height:16.2pt;z-index:251658752;visibility:visible;mso-wrap-style:square;mso-width-percent:0;mso-height-percent:0;mso-wrap-distance-left:9pt;mso-wrap-distance-top:0;mso-wrap-distance-right:9pt;mso-wrap-distance-bottom:0;mso-position-horizontal:absolute;mso-position-horizontal-relative:text;mso-position-vertical:absolute;mso-position-vertical-relative:text;mso-width-percent:0;mso-height-percent:0;mso-width-relative:margin;mso-height-relative:margin;v-text-anchor:middle" o:gfxdata="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" filled="f" strokecolor="red" strokeweight="2pt"/>
+              <v:rect w14:anchorId="60107ABE" id="Pravokutnik 41" o:spid="_x0000_s1026" style="position:absolute;margin-left:54.55pt;margin-top:-109pt;width:94.8pt;height:16.2pt;z-index:251621376;visibility:visible;mso-wrap-style:square;mso-width-percent:0;mso-height-percent:0;mso-wrap-distance-left:9pt;mso-wrap-distance-top:0;mso-wrap-distance-right:9pt;mso-wrap-distance-bottom:0;mso-position-horizontal:absolute;mso-position-horizontal-relative:text;mso-position-vertical:absolute;mso-position-vertical-relative:text;mso-width-percent:0;mso-height-percent:0;mso-width-relative:margin;mso-height-relative:margin;v-text-anchor:middle" o:gfxdata="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" filled="f" strokecolor="red" strokeweight="2pt"/>
             </w:pict>
           </mc:Fallback>
         </mc:AlternateContent>
@@ -6476,7 +6877,7 @@
         <mc:AlternateContent>
           <mc:Choice Requires="wps">
             <w:drawing>
-              <wp:anchor distT="0" distB="0" distL="114300" distR="114300" simplePos="0" relativeHeight="251698688" behindDoc="0" locked="0" layoutInCell="1" allowOverlap="1">
+              <wp:anchor distT="0" distB="0" distL="114300" distR="114300" simplePos="0" relativeHeight="251654144" behindDoc="0" locked="0" layoutInCell="1" allowOverlap="1">
                 <wp:simplePos x="0" y="0"/>
                 <wp:positionH relativeFrom="column">
                   <wp:posOffset>700405</wp:posOffset>
@@ -6538,7 +6939,7 @@
           </mc:Choice>
           <mc:Fallback>
             <w:pict>
-              <v:rect w14:anchorId="1759A1BB" id="Pravokutnik 40" o:spid="_x0000_s1026" style="position:absolute;margin-left:55.15pt;margin-top:-209.8pt;width:79.8pt;height:16.8pt;z-index:251698688;visibility:visible;mso-wrap-style:square;mso-wrap-distance-left:9pt;mso-wrap-distance-top:0;mso-wrap-distance-right:9pt;mso-wrap-distance-bottom:0;mso-position-horizontal:absolute;mso-position-horizontal-relative:text;mso-position-vertical:absolute;mso-position-vertical-relative:text;v-text-anchor:middle" o:gfxdata="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" filled="f" strokecolor="red" strokeweight="2pt"/>
+              <v:rect w14:anchorId="2BA539C7" id="Pravokutnik 40" o:spid="_x0000_s1026" style="position:absolute;margin-left:55.15pt;margin-top:-209.8pt;width:79.8pt;height:16.8pt;z-index:251654144;visibility:visible;mso-wrap-style:square;mso-wrap-distance-left:9pt;mso-wrap-distance-top:0;mso-wrap-distance-right:9pt;mso-wrap-distance-bottom:0;mso-position-horizontal:absolute;mso-position-horizontal-relative:text;mso-position-vertical:absolute;mso-position-vertical-relative:text;v-text-anchor:middle" o:gfxdata="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" filled="f" strokecolor="red" strokeweight="2pt"/>
             </w:pict>
           </mc:Fallback>
         </mc:AlternateContent>
@@ -6550,7 +6951,7 @@
         <mc:AlternateContent>
           <mc:Choice Requires="wps">
             <w:drawing>
-              <wp:anchor distT="0" distB="0" distL="114300" distR="114300" simplePos="0" relativeHeight="251695616" behindDoc="0" locked="0" layoutInCell="1" allowOverlap="1" wp14:anchorId="0A34F0DA" wp14:editId="2C0889BA">
+              <wp:anchor distT="0" distB="0" distL="114300" distR="114300" simplePos="0" relativeHeight="251650048" behindDoc="0" locked="0" layoutInCell="1" allowOverlap="1" wp14:anchorId="0A34F0DA" wp14:editId="2C0889BA">
                 <wp:simplePos x="0" y="0"/>
                 <wp:positionH relativeFrom="column">
                   <wp:posOffset>2118995</wp:posOffset>
@@ -6615,7 +7016,7 @@
           </mc:Choice>
           <mc:Fallback>
             <w:pict>
-              <v:shape w14:anchorId="0A34F0DA" id="Tekstni okvir 12" o:spid="_x0000_s1042" type="#_x0000_t202" style="position:absolute;left:0;text-align:left;margin-left:166.85pt;margin-top:315.85pt;width:1in;height:22.65pt;z-index:251695616;visibility:visible;mso-wrap-style:none;mso-height-percent:0;mso-wrap-distance-left:9pt;mso-wrap-distance-top:0;mso-wrap-distance-right:9pt;mso-wrap-distance-bottom:0;mso-position-horizontal:absolute;mso-position-horizontal-relative:text;mso-position-vertical:absolute;mso-position-vertical-relative:text;mso-height-percent:0;mso-height-relative:margin;v-text-anchor:top" o:gfxdata="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" fillcolor="white [3201]" stroked="f" strokeweight=".5pt">
+              <v:shape w14:anchorId="0A34F0DA" id="Tekstni okvir 12" o:spid="_x0000_s1042" type="#_x0000_t202" style="position:absolute;left:0;text-align:left;margin-left:166.85pt;margin-top:315.85pt;width:1in;height:22.65pt;z-index:251650048;visibility:visible;mso-wrap-style:none;mso-height-percent:0;mso-wrap-distance-left:9pt;mso-wrap-distance-top:0;mso-wrap-distance-right:9pt;mso-wrap-distance-bottom:0;mso-position-horizontal:absolute;mso-position-horizontal-relative:text;mso-position-vertical:absolute;mso-position-vertical-relative:text;mso-height-percent:0;mso-height-relative:margin;v-text-anchor:top" o:gfxdata="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" fillcolor="white [3201]" stroked="f" strokeweight=".5pt">
                 <v:textbox>
                   <w:txbxContent>
                     <w:p>
@@ -6643,7 +7044,7 @@
           <w:noProof/>
         </w:rPr>
         <w:drawing>
-          <wp:anchor distT="0" distB="0" distL="114300" distR="114300" simplePos="0" relativeHeight="251687424" behindDoc="0" locked="0" layoutInCell="1" allowOverlap="1" wp14:anchorId="77172979" wp14:editId="4E9EFACC">
+          <wp:anchor distT="0" distB="0" distL="114300" distR="114300" simplePos="0" relativeHeight="251645952" behindDoc="0" locked="0" layoutInCell="1" allowOverlap="1" wp14:anchorId="77172979" wp14:editId="4E9EFACC">
             <wp:simplePos x="0" y="0"/>
             <wp:positionH relativeFrom="column">
               <wp:posOffset>-635</wp:posOffset>
@@ -6744,7 +7145,7 @@
       <w:pPr>
         <w:pStyle w:val="Naslov2"/>
       </w:pPr>
-      <w:bookmarkStart w:id="8" w:name="_Toc528788304"/>
+      <w:bookmarkStart w:id="8" w:name="_Toc531802238"/>
       <w:r>
         <w:t>4.2 Dodavanje slike</w:t>
       </w:r>
@@ -6785,7 +7186,7 @@
         <mc:AlternateContent>
           <mc:Choice Requires="wps">
             <w:drawing>
-              <wp:anchor distT="0" distB="0" distL="114300" distR="114300" simplePos="0" relativeHeight="251708928" behindDoc="0" locked="0" layoutInCell="1" allowOverlap="1" wp14:anchorId="1A207094" wp14:editId="698B8BB2">
+              <wp:anchor distT="0" distB="0" distL="114300" distR="114300" simplePos="0" relativeHeight="251658240" behindDoc="0" locked="0" layoutInCell="1" allowOverlap="1" wp14:anchorId="1A207094" wp14:editId="698B8BB2">
                 <wp:simplePos x="0" y="0"/>
                 <wp:positionH relativeFrom="column">
                   <wp:posOffset>1967230</wp:posOffset>
@@ -6850,7 +7251,7 @@
           </mc:Choice>
           <mc:Fallback>
             <w:pict>
-              <v:shape w14:anchorId="1A207094" id="Tekstni okvir 44" o:spid="_x0000_s1043" type="#_x0000_t202" style="position:absolute;left:0;text-align:left;margin-left:154.9pt;margin-top:238.35pt;width:1in;height:22.65pt;z-index:251708928;visibility:visible;mso-wrap-style:none;mso-height-percent:0;mso-wrap-distance-left:9pt;mso-wrap-distance-top:0;mso-wrap-distance-right:9pt;mso-wrap-distance-bottom:0;mso-position-horizontal:absolute;mso-position-horizontal-relative:text;mso-position-vertical:absolute;mso-position-vertical-relative:text;mso-height-percent:0;mso-height-relative:margin;v-text-anchor:top" o:gfxdata="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" fillcolor="white [3201]" stroked="f" strokeweight=".5pt">
+              <v:shape w14:anchorId="1A207094" id="Tekstni okvir 44" o:spid="_x0000_s1043" type="#_x0000_t202" style="position:absolute;left:0;text-align:left;margin-left:154.9pt;margin-top:238.35pt;width:1in;height:22.65pt;z-index:251658240;visibility:visible;mso-wrap-style:none;mso-height-percent:0;mso-wrap-distance-left:9pt;mso-wrap-distance-top:0;mso-wrap-distance-right:9pt;mso-wrap-distance-bottom:0;mso-position-horizontal:absolute;mso-position-horizontal-relative:text;mso-position-vertical:absolute;mso-position-vertical-relative:text;mso-height-percent:0;mso-height-relative:margin;v-text-anchor:top" o:gfxdata="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" fillcolor="white [3201]" stroked="f" strokeweight=".5pt">
                 <v:textbox>
                   <w:txbxContent>
                     <w:p>
@@ -6878,7 +7279,7 @@
           <w:noProof/>
         </w:rPr>
         <w:drawing>
-          <wp:anchor distT="0" distB="0" distL="114300" distR="114300" simplePos="0" relativeHeight="251716096" behindDoc="0" locked="0" layoutInCell="1" allowOverlap="1">
+          <wp:anchor distT="0" distB="0" distL="114300" distR="114300" simplePos="0" relativeHeight="251662336" behindDoc="0" locked="0" layoutInCell="1" allowOverlap="1">
             <wp:simplePos x="0" y="0"/>
             <wp:positionH relativeFrom="column">
               <wp:posOffset>-635</wp:posOffset>
@@ -7021,7 +7422,7 @@
         <mc:AlternateContent>
           <mc:Choice Requires="wps">
             <w:drawing>
-              <wp:anchor distT="0" distB="0" distL="114300" distR="114300" simplePos="0" relativeHeight="251719168" behindDoc="0" locked="0" layoutInCell="1" allowOverlap="1" wp14:anchorId="5A413C32" wp14:editId="13AF268E">
+              <wp:anchor distT="0" distB="0" distL="114300" distR="114300" simplePos="0" relativeHeight="251666432" behindDoc="0" locked="0" layoutInCell="1" allowOverlap="1" wp14:anchorId="5A413C32" wp14:editId="13AF268E">
                 <wp:simplePos x="0" y="0"/>
                 <wp:positionH relativeFrom="column">
                   <wp:posOffset>1965960</wp:posOffset>
@@ -7086,7 +7487,7 @@
           </mc:Choice>
           <mc:Fallback>
             <w:pict>
-              <v:shape w14:anchorId="5A413C32" id="Tekstni okvir 48" o:spid="_x0000_s1044" type="#_x0000_t202" style="position:absolute;left:0;text-align:left;margin-left:154.8pt;margin-top:.55pt;width:1in;height:22.65pt;z-index:251719168;visibility:visible;mso-wrap-style:none;mso-height-percent:0;mso-wrap-distance-left:9pt;mso-wrap-distance-top:0;mso-wrap-distance-right:9pt;mso-wrap-distance-bottom:0;mso-position-horizontal:absolute;mso-position-horizontal-relative:text;mso-position-vertical:absolute;mso-position-vertical-relative:text;mso-height-percent:0;mso-height-relative:margin;v-text-anchor:top" o:gfxdata="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" fillcolor="white [3201]" stroked="f" strokeweight=".5pt">
+              <v:shape w14:anchorId="5A413C32" id="Tekstni okvir 48" o:spid="_x0000_s1044" type="#_x0000_t202" style="position:absolute;left:0;text-align:left;margin-left:154.8pt;margin-top:.55pt;width:1in;height:22.65pt;z-index:251666432;visibility:visible;mso-wrap-style:none;mso-height-percent:0;mso-wrap-distance-left:9pt;mso-wrap-distance-top:0;mso-wrap-distance-right:9pt;mso-wrap-distance-bottom:0;mso-position-horizontal:absolute;mso-position-horizontal-relative:text;mso-position-vertical:absolute;mso-position-vertical-relative:text;mso-height-percent:0;mso-height-relative:margin;v-text-anchor:top" o:gfxdata="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" fillcolor="white [3201]" stroked="f" strokeweight=".5pt">
                 <v:textbox>
                   <w:txbxContent>
                     <w:p>
@@ -7130,7 +7531,7 @@
         </w:rPr>
         <w:lastRenderedPageBreak/>
         <w:drawing>
-          <wp:anchor distT="0" distB="0" distL="114300" distR="114300" simplePos="0" relativeHeight="251729408" behindDoc="0" locked="0" layoutInCell="1" allowOverlap="1">
+          <wp:anchor distT="0" distB="0" distL="114300" distR="114300" simplePos="0" relativeHeight="251674624" behindDoc="0" locked="0" layoutInCell="1" allowOverlap="1">
             <wp:simplePos x="0" y="0"/>
             <wp:positionH relativeFrom="column">
               <wp:posOffset>-635</wp:posOffset>
@@ -7228,7 +7629,7 @@
         <mc:AlternateContent>
           <mc:Choice Requires="wps">
             <w:drawing>
-              <wp:anchor distT="0" distB="0" distL="114300" distR="114300" simplePos="0" relativeHeight="251725312" behindDoc="0" locked="0" layoutInCell="1" allowOverlap="1" wp14:anchorId="2C608B86" wp14:editId="0ED54ECD">
+              <wp:anchor distT="0" distB="0" distL="114300" distR="114300" simplePos="0" relativeHeight="251670528" behindDoc="0" locked="0" layoutInCell="1" allowOverlap="1" wp14:anchorId="2C608B86" wp14:editId="0ED54ECD">
                 <wp:simplePos x="0" y="0"/>
                 <wp:positionH relativeFrom="column">
                   <wp:posOffset>1843405</wp:posOffset>
@@ -7293,7 +7694,7 @@
           </mc:Choice>
           <mc:Fallback>
             <w:pict>
-              <v:shape w14:anchorId="2C608B86" id="Tekstni okvir 50" o:spid="_x0000_s1045" type="#_x0000_t202" style="position:absolute;left:0;text-align:left;margin-left:145.15pt;margin-top:391.7pt;width:1in;height:22.65pt;z-index:251725312;visibility:visible;mso-wrap-style:none;mso-height-percent:0;mso-wrap-distance-left:9pt;mso-wrap-distance-top:0;mso-wrap-distance-right:9pt;mso-wrap-distance-bottom:0;mso-position-horizontal:absolute;mso-position-horizontal-relative:text;mso-position-vertical:absolute;mso-position-vertical-relative:text;mso-height-percent:0;mso-height-relative:margin;v-text-anchor:top" o:gfxdata="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" fillcolor="white [3201]" stroked="f" strokeweight=".5pt">
+              <v:shape w14:anchorId="2C608B86" id="Tekstni okvir 50" o:spid="_x0000_s1045" type="#_x0000_t202" style="position:absolute;left:0;text-align:left;margin-left:145.15pt;margin-top:391.7pt;width:1in;height:22.65pt;z-index:251670528;visibility:visible;mso-wrap-style:none;mso-height-percent:0;mso-wrap-distance-left:9pt;mso-wrap-distance-top:0;mso-wrap-distance-right:9pt;mso-wrap-distance-bottom:0;mso-position-horizontal:absolute;mso-position-horizontal-relative:text;mso-position-vertical:absolute;mso-position-vertical-relative:text;mso-height-percent:0;mso-height-relative:margin;v-text-anchor:top" o:gfxdata="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" fillcolor="white [3201]" stroked="f" strokeweight=".5pt">
                 <v:textbox>
                   <w:txbxContent>
                     <w:p>
@@ -7364,7 +7765,7 @@
         <mc:AlternateContent>
           <mc:Choice Requires="wps">
             <w:drawing>
-              <wp:anchor distT="0" distB="0" distL="114300" distR="114300" simplePos="0" relativeHeight="251744768" behindDoc="0" locked="0" layoutInCell="1" allowOverlap="1" wp14:anchorId="3BC6D6AF" wp14:editId="5626C606">
+              <wp:anchor distT="0" distB="0" distL="114300" distR="114300" simplePos="0" relativeHeight="251682816" behindDoc="0" locked="0" layoutInCell="1" allowOverlap="1" wp14:anchorId="3BC6D6AF" wp14:editId="5626C606">
                 <wp:simplePos x="0" y="0"/>
                 <wp:positionH relativeFrom="column">
                   <wp:posOffset>1995805</wp:posOffset>
@@ -7429,7 +7830,7 @@
           </mc:Choice>
           <mc:Fallback>
             <w:pict>
-              <v:shape w14:anchorId="3BC6D6AF" id="Tekstni okvir 52" o:spid="_x0000_s1046" type="#_x0000_t202" style="position:absolute;left:0;text-align:left;margin-left:157.15pt;margin-top:382.15pt;width:1in;height:22.65pt;z-index:251744768;visibility:visible;mso-wrap-style:none;mso-height-percent:0;mso-wrap-distance-left:9pt;mso-wrap-distance-top:0;mso-wrap-distance-right:9pt;mso-wrap-distance-bottom:0;mso-position-horizontal:absolute;mso-position-horizontal-relative:text;mso-position-vertical:absolute;mso-position-vertical-relative:text;mso-height-percent:0;mso-height-relative:margin;v-text-anchor:top" o:gfxdata="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" fillcolor="white [3201]" stroked="f" strokeweight=".5pt">
+              <v:shape w14:anchorId="3BC6D6AF" id="Tekstni okvir 52" o:spid="_x0000_s1046" type="#_x0000_t202" style="position:absolute;left:0;text-align:left;margin-left:157.15pt;margin-top:382.15pt;width:1in;height:22.65pt;z-index:251682816;visibility:visible;mso-wrap-style:none;mso-height-percent:0;mso-wrap-distance-left:9pt;mso-wrap-distance-top:0;mso-wrap-distance-right:9pt;mso-wrap-distance-bottom:0;mso-position-horizontal:absolute;mso-position-horizontal-relative:text;mso-position-vertical:absolute;mso-position-vertical-relative:text;mso-height-percent:0;mso-height-relative:margin;v-text-anchor:top" o:gfxdata="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" fillcolor="white [3201]" stroked="f" strokeweight=".5pt">
                 <v:textbox>
                   <w:txbxContent>
                     <w:p>
@@ -7457,7 +7858,7 @@
           <w:noProof/>
         </w:rPr>
         <w:drawing>
-          <wp:anchor distT="0" distB="0" distL="114300" distR="114300" simplePos="0" relativeHeight="251736576" behindDoc="0" locked="0" layoutInCell="1" allowOverlap="1">
+          <wp:anchor distT="0" distB="0" distL="114300" distR="114300" simplePos="0" relativeHeight="251678720" behindDoc="0" locked="0" layoutInCell="1" allowOverlap="1">
             <wp:simplePos x="0" y="0"/>
             <wp:positionH relativeFrom="column">
               <wp:posOffset>-635</wp:posOffset>
@@ -7593,7 +7994,7 @@
         <mc:AlternateContent>
           <mc:Choice Requires="wps">
             <w:drawing>
-              <wp:anchor distT="0" distB="0" distL="114300" distR="114300" simplePos="0" relativeHeight="251679232" behindDoc="0" locked="0" layoutInCell="1" allowOverlap="1" wp14:anchorId="09CD69F8" wp14:editId="286712E8">
+              <wp:anchor distT="0" distB="0" distL="114300" distR="114300" simplePos="0" relativeHeight="251641856" behindDoc="0" locked="0" layoutInCell="1" allowOverlap="1" wp14:anchorId="09CD69F8" wp14:editId="286712E8">
                 <wp:simplePos x="0" y="0"/>
                 <wp:positionH relativeFrom="column">
                   <wp:posOffset>3984625</wp:posOffset>
@@ -7658,7 +8059,7 @@
           </mc:Choice>
           <mc:Fallback>
             <w:pict>
-              <v:rect w14:anchorId="65FF33C3" id="Pravokutnik 56" o:spid="_x0000_s1026" style="position:absolute;margin-left:313.75pt;margin-top:-75.3pt;width:136.2pt;height:21pt;z-index:251679232;visibility:visible;mso-wrap-style:square;mso-width-percent:0;mso-wrap-distance-left:9pt;mso-wrap-distance-top:0;mso-wrap-distance-right:9pt;mso-wrap-distance-bottom:0;mso-position-horizontal:absolute;mso-position-horizontal-relative:text;mso-position-vertical:absolute;mso-position-vertical-relative:text;mso-width-percent:0;mso-width-relative:margin;v-text-anchor:middle" o:gfxdata="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" filled="f" strokecolor="red" strokeweight="2pt"/>
+              <v:rect w14:anchorId="55CBB914" id="Pravokutnik 56" o:spid="_x0000_s1026" style="position:absolute;margin-left:313.75pt;margin-top:-75.3pt;width:136.2pt;height:21pt;z-index:251641856;visibility:visible;mso-wrap-style:square;mso-width-percent:0;mso-wrap-distance-left:9pt;mso-wrap-distance-top:0;mso-wrap-distance-right:9pt;mso-wrap-distance-bottom:0;mso-position-horizontal:absolute;mso-position-horizontal-relative:text;mso-position-vertical:absolute;mso-position-vertical-relative:text;mso-width-percent:0;mso-width-relative:margin;v-text-anchor:middle" o:gfxdata="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" filled="f" strokecolor="red" strokeweight="2pt"/>
             </w:pict>
           </mc:Fallback>
         </mc:AlternateContent>
@@ -7670,7 +8071,7 @@
         <mc:AlternateContent>
           <mc:Choice Requires="wps">
             <w:drawing>
-              <wp:anchor distT="0" distB="0" distL="114300" distR="114300" simplePos="0" relativeHeight="251755008" behindDoc="0" locked="0" layoutInCell="1" allowOverlap="1">
+              <wp:anchor distT="0" distB="0" distL="114300" distR="114300" simplePos="0" relativeHeight="251695104" behindDoc="0" locked="0" layoutInCell="1" allowOverlap="1">
                 <wp:simplePos x="0" y="0"/>
                 <wp:positionH relativeFrom="column">
                   <wp:posOffset>3931285</wp:posOffset>
@@ -7732,7 +8133,7 @@
           </mc:Choice>
           <mc:Fallback>
             <w:pict>
-              <v:rect w14:anchorId="37206B6F" id="Pravokutnik 55" o:spid="_x0000_s1026" style="position:absolute;margin-left:309.55pt;margin-top:-288.9pt;width:141pt;height:21pt;z-index:251755008;visibility:visible;mso-wrap-style:square;mso-wrap-distance-left:9pt;mso-wrap-distance-top:0;mso-wrap-distance-right:9pt;mso-wrap-distance-bottom:0;mso-position-horizontal:absolute;mso-position-horizontal-relative:text;mso-position-vertical:absolute;mso-position-vertical-relative:text;v-text-anchor:middle" o:gfxdata="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" filled="f" strokecolor="red" strokeweight="2pt"/>
+              <v:rect w14:anchorId="2293618B" id="Pravokutnik 55" o:spid="_x0000_s1026" style="position:absolute;margin-left:309.55pt;margin-top:-288.9pt;width:141pt;height:21pt;z-index:251695104;visibility:visible;mso-wrap-style:square;mso-wrap-distance-left:9pt;mso-wrap-distance-top:0;mso-wrap-distance-right:9pt;mso-wrap-distance-bottom:0;mso-position-horizontal:absolute;mso-position-horizontal-relative:text;mso-position-vertical:absolute;mso-position-vertical-relative:text;v-text-anchor:middle" o:gfxdata="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" filled="f" strokecolor="red" strokeweight="2pt"/>
             </w:pict>
           </mc:Fallback>
         </mc:AlternateContent>
@@ -7744,7 +8145,7 @@
         <mc:AlternateContent>
           <mc:Choice Requires="wps">
             <w:drawing>
-              <wp:anchor distT="0" distB="0" distL="114300" distR="114300" simplePos="0" relativeHeight="251751936" behindDoc="0" locked="0" layoutInCell="1" allowOverlap="1" wp14:anchorId="5B1A7738" wp14:editId="215C7F54">
+              <wp:anchor distT="0" distB="0" distL="114300" distR="114300" simplePos="0" relativeHeight="251691008" behindDoc="0" locked="0" layoutInCell="1" allowOverlap="1" wp14:anchorId="5B1A7738" wp14:editId="215C7F54">
                 <wp:simplePos x="0" y="0"/>
                 <wp:positionH relativeFrom="column">
                   <wp:posOffset>1920240</wp:posOffset>
@@ -7817,7 +8218,7 @@
           </mc:Choice>
           <mc:Fallback>
             <w:pict>
-              <v:shape w14:anchorId="5B1A7738" id="Tekstni okvir 54" o:spid="_x0000_s1047" type="#_x0000_t202" style="position:absolute;left:0;text-align:left;margin-left:151.2pt;margin-top:324.85pt;width:1in;height:22.65pt;z-index:251751936;visibility:visible;mso-wrap-style:none;mso-height-percent:0;mso-wrap-distance-left:9pt;mso-wrap-distance-top:0;mso-wrap-distance-right:9pt;mso-wrap-distance-bottom:0;mso-position-horizontal:absolute;mso-position-horizontal-relative:text;mso-position-vertical:absolute;mso-position-vertical-relative:text;mso-height-percent:0;mso-height-relative:margin;v-text-anchor:top" o:gfxdata="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" fillcolor="white [3201]" stroked="f" strokeweight=".5pt">
+              <v:shape w14:anchorId="5B1A7738" id="Tekstni okvir 54" o:spid="_x0000_s1047" type="#_x0000_t202" style="position:absolute;left:0;text-align:left;margin-left:151.2pt;margin-top:324.85pt;width:1in;height:22.65pt;z-index:251691008;visibility:visible;mso-wrap-style:none;mso-height-percent:0;mso-wrap-distance-left:9pt;mso-wrap-distance-top:0;mso-wrap-distance-right:9pt;mso-wrap-distance-bottom:0;mso-position-horizontal:absolute;mso-position-horizontal-relative:text;mso-position-vertical:absolute;mso-position-vertical-relative:text;mso-height-percent:0;mso-height-relative:margin;v-text-anchor:top" o:gfxdata="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" fillcolor="white [3201]" stroked="f" strokeweight=".5pt">
                 <v:textbox>
                   <w:txbxContent>
                     <w:p>
@@ -7853,7 +8254,7 @@
           <w:noProof/>
         </w:rPr>
         <w:drawing>
-          <wp:anchor distT="0" distB="0" distL="114300" distR="114300" simplePos="0" relativeHeight="251747840" behindDoc="0" locked="0" layoutInCell="1" allowOverlap="1">
+          <wp:anchor distT="0" distB="0" distL="114300" distR="114300" simplePos="0" relativeHeight="251686912" behindDoc="0" locked="0" layoutInCell="1" allowOverlap="1">
             <wp:simplePos x="0" y="0"/>
             <wp:positionH relativeFrom="column">
               <wp:posOffset>-635</wp:posOffset>
@@ -8088,7 +8489,7 @@
       <w:pPr>
         <w:pStyle w:val="Naslov2"/>
       </w:pPr>
-      <w:bookmarkStart w:id="9" w:name="_Toc528788305"/>
+      <w:bookmarkStart w:id="9" w:name="_Toc531802239"/>
       <w:r>
         <w:lastRenderedPageBreak/>
         <w:t>4.3 Dodavanje gumba</w:t>
@@ -8165,7 +8566,7 @@
         <mc:AlternateContent>
           <mc:Choice Requires="wps">
             <w:drawing>
-              <wp:anchor distT="0" distB="0" distL="114300" distR="114300" simplePos="0" relativeHeight="251761152" behindDoc="0" locked="0" layoutInCell="1" allowOverlap="1" wp14:anchorId="346625D7" wp14:editId="4DC67FA6">
+              <wp:anchor distT="0" distB="0" distL="114300" distR="114300" simplePos="0" relativeHeight="251699200" behindDoc="0" locked="0" layoutInCell="1" allowOverlap="1" wp14:anchorId="346625D7" wp14:editId="4DC67FA6">
                 <wp:simplePos x="0" y="0"/>
                 <wp:positionH relativeFrom="column">
                   <wp:posOffset>1942465</wp:posOffset>
@@ -8230,7 +8631,7 @@
           </mc:Choice>
           <mc:Fallback>
             <w:pict>
-              <v:shape w14:anchorId="346625D7" id="Tekstni okvir 60" o:spid="_x0000_s1048" type="#_x0000_t202" style="position:absolute;margin-left:152.95pt;margin-top:.25pt;width:1in;height:22.65pt;z-index:251761152;visibility:visible;mso-wrap-style:none;mso-height-percent:0;mso-wrap-distance-left:9pt;mso-wrap-distance-top:0;mso-wrap-distance-right:9pt;mso-wrap-distance-bottom:0;mso-position-horizontal:absolute;mso-position-horizontal-relative:text;mso-position-vertical:absolute;mso-position-vertical-relative:text;mso-height-percent:0;mso-height-relative:margin;v-text-anchor:top" o:gfxdata="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" fillcolor="white [3201]" stroked="f" strokeweight=".5pt">
+              <v:shape w14:anchorId="346625D7" id="Tekstni okvir 60" o:spid="_x0000_s1048" type="#_x0000_t202" style="position:absolute;margin-left:152.95pt;margin-top:.25pt;width:1in;height:22.65pt;z-index:251699200;visibility:visible;mso-wrap-style:none;mso-height-percent:0;mso-wrap-distance-left:9pt;mso-wrap-distance-top:0;mso-wrap-distance-right:9pt;mso-wrap-distance-bottom:0;mso-position-horizontal:absolute;mso-position-horizontal-relative:text;mso-position-vertical:absolute;mso-position-vertical-relative:text;mso-height-percent:0;mso-height-relative:margin;v-text-anchor:top" o:gfxdata="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" fillcolor="white [3201]" stroked="f" strokeweight=".5pt">
                 <v:textbox>
                   <w:txbxContent>
                     <w:p>
@@ -8294,7 +8695,7 @@
         <mc:AlternateContent>
           <mc:Choice Requires="wps">
             <w:drawing>
-              <wp:anchor distT="0" distB="0" distL="114300" distR="114300" simplePos="0" relativeHeight="251763200" behindDoc="0" locked="0" layoutInCell="1" allowOverlap="1" wp14:anchorId="04ADB02E" wp14:editId="164C7D7A">
+              <wp:anchor distT="0" distB="0" distL="114300" distR="114300" simplePos="0" relativeHeight="251703296" behindDoc="0" locked="0" layoutInCell="1" allowOverlap="1" wp14:anchorId="04ADB02E" wp14:editId="164C7D7A">
                 <wp:simplePos x="0" y="0"/>
                 <wp:positionH relativeFrom="column">
                   <wp:posOffset>1943100</wp:posOffset>
@@ -8359,7 +8760,7 @@
           </mc:Choice>
           <mc:Fallback>
             <w:pict>
-              <v:shape w14:anchorId="04ADB02E" id="Tekstni okvir 62" o:spid="_x0000_s1049" type="#_x0000_t202" style="position:absolute;left:0;text-align:left;margin-left:153pt;margin-top:338.95pt;width:1in;height:22.65pt;z-index:251763200;visibility:visible;mso-wrap-style:none;mso-height-percent:0;mso-wrap-distance-left:9pt;mso-wrap-distance-top:0;mso-wrap-distance-right:9pt;mso-wrap-distance-bottom:0;mso-position-horizontal:absolute;mso-position-horizontal-relative:text;mso-position-vertical:absolute;mso-position-vertical-relative:text;mso-height-percent:0;mso-height-relative:margin;v-text-anchor:top" o:gfxdata="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" fillcolor="white [3201]" stroked="f" strokeweight=".5pt">
+              <v:shape w14:anchorId="04ADB02E" id="Tekstni okvir 62" o:spid="_x0000_s1049" type="#_x0000_t202" style="position:absolute;left:0;text-align:left;margin-left:153pt;margin-top:338.95pt;width:1in;height:22.65pt;z-index:251703296;visibility:visible;mso-wrap-style:none;mso-height-percent:0;mso-wrap-distance-left:9pt;mso-wrap-distance-top:0;mso-wrap-distance-right:9pt;mso-wrap-distance-bottom:0;mso-position-horizontal:absolute;mso-position-horizontal-relative:text;mso-position-vertical:absolute;mso-position-vertical-relative:text;mso-height-percent:0;mso-height-relative:margin;v-text-anchor:top" o:gfxdata="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" fillcolor="white [3201]" stroked="f" strokeweight=".5pt">
                 <v:textbox>
                   <w:txbxContent>
                     <w:p>
@@ -8387,7 +8788,7 @@
           <w:noProof/>
         </w:rPr>
         <w:drawing>
-          <wp:anchor distT="0" distB="0" distL="114300" distR="114300" simplePos="0" relativeHeight="251659776" behindDoc="0" locked="0" layoutInCell="1" allowOverlap="1">
+          <wp:anchor distT="0" distB="0" distL="114300" distR="114300" simplePos="0" relativeHeight="251625472" behindDoc="0" locked="0" layoutInCell="1" allowOverlap="1">
             <wp:simplePos x="0" y="0"/>
             <wp:positionH relativeFrom="column">
               <wp:posOffset>55245</wp:posOffset>
@@ -8563,7 +8964,7 @@
       <w:pPr>
         <w:pStyle w:val="Naslov2"/>
       </w:pPr>
-      <w:bookmarkStart w:id="10" w:name="_Toc528788306"/>
+      <w:bookmarkStart w:id="10" w:name="_Toc531802240"/>
       <w:r>
         <w:rPr>
           <w:noProof/>
@@ -8572,7 +8973,7 @@
         <mc:AlternateContent>
           <mc:Choice Requires="wps">
             <w:drawing>
-              <wp:anchor distT="0" distB="0" distL="114300" distR="114300" simplePos="0" relativeHeight="251780608" behindDoc="0" locked="0" layoutInCell="1" allowOverlap="1" wp14:anchorId="448A5370" wp14:editId="09AFC27D">
+              <wp:anchor distT="0" distB="0" distL="114300" distR="114300" simplePos="0" relativeHeight="251715584" behindDoc="0" locked="0" layoutInCell="1" allowOverlap="1" wp14:anchorId="448A5370" wp14:editId="09AFC27D">
                 <wp:simplePos x="0" y="0"/>
                 <wp:positionH relativeFrom="column">
                   <wp:posOffset>2155825</wp:posOffset>
@@ -8637,7 +9038,7 @@
           </mc:Choice>
           <mc:Fallback>
             <w:pict>
-              <v:shape w14:anchorId="448A5370" id="Tekstni okvir 65" o:spid="_x0000_s1050" type="#_x0000_t202" style="position:absolute;margin-left:169.75pt;margin-top:286.15pt;width:1in;height:22.65pt;z-index:251780608;visibility:visible;mso-wrap-style:none;mso-height-percent:0;mso-wrap-distance-left:9pt;mso-wrap-distance-top:0;mso-wrap-distance-right:9pt;mso-wrap-distance-bottom:0;mso-position-horizontal:absolute;mso-position-horizontal-relative:text;mso-position-vertical:absolute;mso-position-vertical-relative:text;mso-height-percent:0;mso-height-relative:margin;v-text-anchor:top" o:gfxdata="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" fillcolor="white [3201]" stroked="f" strokeweight=".5pt">
+              <v:shape w14:anchorId="448A5370" id="Tekstni okvir 65" o:spid="_x0000_s1050" type="#_x0000_t202" style="position:absolute;margin-left:169.75pt;margin-top:286.15pt;width:1in;height:22.65pt;z-index:251715584;visibility:visible;mso-wrap-style:none;mso-height-percent:0;mso-wrap-distance-left:9pt;mso-wrap-distance-top:0;mso-wrap-distance-right:9pt;mso-wrap-distance-bottom:0;mso-position-horizontal:absolute;mso-position-horizontal-relative:text;mso-position-vertical:absolute;mso-position-vertical-relative:text;mso-height-percent:0;mso-height-relative:margin;v-text-anchor:top" o:gfxdata="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" fillcolor="white [3201]" stroked="f" strokeweight=".5pt">
                 <v:textbox>
                   <w:txbxContent>
                     <w:p>
@@ -8665,7 +9066,7 @@
           <w:noProof/>
         </w:rPr>
         <w:drawing>
-          <wp:anchor distT="0" distB="0" distL="114300" distR="114300" simplePos="0" relativeHeight="251770368" behindDoc="0" locked="0" layoutInCell="1" allowOverlap="1">
+          <wp:anchor distT="0" distB="0" distL="114300" distR="114300" simplePos="0" relativeHeight="251709440" behindDoc="0" locked="0" layoutInCell="1" allowOverlap="1">
             <wp:simplePos x="0" y="0"/>
             <wp:positionH relativeFrom="column">
               <wp:posOffset>-635</wp:posOffset>
@@ -8769,7 +9170,7 @@
         <mc:AlternateContent>
           <mc:Choice Requires="wps">
             <w:drawing>
-              <wp:anchor distT="0" distB="0" distL="114300" distR="114300" simplePos="0" relativeHeight="251781632" behindDoc="0" locked="0" layoutInCell="1" allowOverlap="1" wp14:anchorId="1FDF9125" wp14:editId="5ECFED57">
+              <wp:anchor distT="0" distB="0" distL="114300" distR="114300" simplePos="0" relativeHeight="251728896" behindDoc="0" locked="0" layoutInCell="1" allowOverlap="1" wp14:anchorId="1FDF9125" wp14:editId="5ECFED57">
                 <wp:simplePos x="0" y="0"/>
                 <wp:positionH relativeFrom="column">
                   <wp:posOffset>1858645</wp:posOffset>
@@ -8846,7 +9247,7 @@
           </mc:Choice>
           <mc:Fallback>
             <w:pict>
-              <v:shape w14:anchorId="1FDF9125" id="Tekstni okvir 67" o:spid="_x0000_s1051" type="#_x0000_t202" style="position:absolute;left:0;text-align:left;margin-left:146.35pt;margin-top:287pt;width:1in;height:22.65pt;z-index:251781632;visibility:visible;mso-wrap-style:none;mso-height-percent:0;mso-wrap-distance-left:9pt;mso-wrap-distance-top:0;mso-wrap-distance-right:9pt;mso-wrap-distance-bottom:0;mso-position-horizontal:absolute;mso-position-horizontal-relative:text;mso-position-vertical:absolute;mso-position-vertical-relative:text;mso-height-percent:0;mso-height-relative:margin;v-text-anchor:top" o:gfxdata="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" fillcolor="white [3201]" stroked="f" strokeweight=".5pt">
+              <v:shape w14:anchorId="1FDF9125" id="Tekstni okvir 67" o:spid="_x0000_s1051" type="#_x0000_t202" style="position:absolute;left:0;text-align:left;margin-left:146.35pt;margin-top:287pt;width:1in;height:22.65pt;z-index:251728896;visibility:visible;mso-wrap-style:none;mso-height-percent:0;mso-wrap-distance-left:9pt;mso-wrap-distance-top:0;mso-wrap-distance-right:9pt;mso-wrap-distance-bottom:0;mso-position-horizontal:absolute;mso-position-horizontal-relative:text;mso-position-vertical:absolute;mso-position-vertical-relative:text;mso-height-percent:0;mso-height-relative:margin;v-text-anchor:top" o:gfxdata="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" fillcolor="white [3201]" stroked="f" strokeweight=".5pt">
                 <v:textbox>
                   <w:txbxContent>
                     <w:p>
@@ -9059,7 +9460,7 @@
         <mc:AlternateContent>
           <mc:Choice Requires="wps">
             <w:drawing>
-              <wp:anchor distT="0" distB="0" distL="114300" distR="114300" simplePos="0" relativeHeight="251784704" behindDoc="0" locked="0" layoutInCell="1" allowOverlap="1" wp14:anchorId="1C00F874" wp14:editId="6C483063">
+              <wp:anchor distT="0" distB="0" distL="114300" distR="114300" simplePos="0" relativeHeight="251731968" behindDoc="0" locked="0" layoutInCell="1" allowOverlap="1" wp14:anchorId="1C00F874" wp14:editId="6C483063">
                 <wp:simplePos x="0" y="0"/>
                 <wp:positionH relativeFrom="column">
                   <wp:posOffset>2141220</wp:posOffset>
@@ -9136,7 +9537,7 @@
           </mc:Choice>
           <mc:Fallback>
             <w:pict>
-              <v:shape w14:anchorId="1C00F874" id="Tekstni okvir 70" o:spid="_x0000_s1052" type="#_x0000_t202" style="position:absolute;left:0;text-align:left;margin-left:168.6pt;margin-top:290.65pt;width:1in;height:22.65pt;z-index:251784704;visibility:visible;mso-wrap-style:none;mso-height-percent:0;mso-wrap-distance-left:9pt;mso-wrap-distance-top:0;mso-wrap-distance-right:9pt;mso-wrap-distance-bottom:0;mso-position-horizontal:absolute;mso-position-horizontal-relative:text;mso-position-vertical:absolute;mso-position-vertical-relative:text;mso-height-percent:0;mso-height-relative:margin;v-text-anchor:top" o:gfxdata="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" fillcolor="white [3201]" stroked="f" strokeweight=".5pt">
+              <v:shape w14:anchorId="1C00F874" id="Tekstni okvir 70" o:spid="_x0000_s1052" type="#_x0000_t202" style="position:absolute;left:0;text-align:left;margin-left:168.6pt;margin-top:290.65pt;width:1in;height:22.65pt;z-index:251731968;visibility:visible;mso-wrap-style:none;mso-height-percent:0;mso-wrap-distance-left:9pt;mso-wrap-distance-top:0;mso-wrap-distance-right:9pt;mso-wrap-distance-bottom:0;mso-position-horizontal:absolute;mso-position-horizontal-relative:text;mso-position-vertical:absolute;mso-position-vertical-relative:text;mso-height-percent:0;mso-height-relative:margin;v-text-anchor:top" o:gfxdata="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" fillcolor="white [3201]" stroked="f" strokeweight=".5pt">
                 <v:textbox>
                   <w:txbxContent>
                     <w:p>
@@ -9241,7 +9642,7 @@
         <mc:AlternateContent>
           <mc:Choice Requires="wps">
             <w:drawing>
-              <wp:anchor distT="0" distB="0" distL="114300" distR="114300" simplePos="0" relativeHeight="251788800" behindDoc="0" locked="0" layoutInCell="1" allowOverlap="1" wp14:anchorId="1C00F874" wp14:editId="6C483063">
+              <wp:anchor distT="0" distB="0" distL="114300" distR="114300" simplePos="0" relativeHeight="251735040" behindDoc="0" locked="0" layoutInCell="1" allowOverlap="1" wp14:anchorId="1C00F874" wp14:editId="6C483063">
                 <wp:simplePos x="0" y="0"/>
                 <wp:positionH relativeFrom="column">
                   <wp:posOffset>1874520</wp:posOffset>
@@ -9326,7 +9727,7 @@
           </mc:Choice>
           <mc:Fallback>
             <w:pict>
-              <v:shape w14:anchorId="1C00F874" id="Tekstni okvir 72" o:spid="_x0000_s1053" type="#_x0000_t202" style="position:absolute;left:0;text-align:left;margin-left:147.6pt;margin-top:276.25pt;width:1in;height:22.65pt;z-index:251788800;visibility:visible;mso-wrap-style:none;mso-height-percent:0;mso-wrap-distance-left:9pt;mso-wrap-distance-top:0;mso-wrap-distance-right:9pt;mso-wrap-distance-bottom:0;mso-position-horizontal:absolute;mso-position-horizontal-relative:text;mso-position-vertical:absolute;mso-position-vertical-relative:text;mso-height-percent:0;mso-height-relative:margin;v-text-anchor:top" o:gfxdata="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" fillcolor="white [3201]" stroked="f" strokeweight=".5pt">
+              <v:shape w14:anchorId="1C00F874" id="Tekstni okvir 72" o:spid="_x0000_s1053" type="#_x0000_t202" style="position:absolute;left:0;text-align:left;margin-left:147.6pt;margin-top:276.25pt;width:1in;height:22.65pt;z-index:251735040;visibility:visible;mso-wrap-style:none;mso-height-percent:0;mso-wrap-distance-left:9pt;mso-wrap-distance-top:0;mso-wrap-distance-right:9pt;mso-wrap-distance-bottom:0;mso-position-horizontal:absolute;mso-position-horizontal-relative:text;mso-position-vertical:absolute;mso-position-vertical-relative:text;mso-height-percent:0;mso-height-relative:margin;v-text-anchor:top" o:gfxdata="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" fillcolor="white [3201]" stroked="f" strokeweight=".5pt">
                 <v:textbox>
                   <w:txbxContent>
                     <w:p>
@@ -9448,7 +9849,7 @@
         <mc:AlternateContent>
           <mc:Choice Requires="wps">
             <w:drawing>
-              <wp:anchor distT="0" distB="0" distL="114300" distR="114300" simplePos="0" relativeHeight="251790848" behindDoc="0" locked="0" layoutInCell="1" allowOverlap="1" wp14:anchorId="34E9F9F9" wp14:editId="0F27A0A6">
+              <wp:anchor distT="0" distB="0" distL="114300" distR="114300" simplePos="0" relativeHeight="251738112" behindDoc="0" locked="0" layoutInCell="1" allowOverlap="1" wp14:anchorId="34E9F9F9" wp14:editId="0F27A0A6">
                 <wp:simplePos x="0" y="0"/>
                 <wp:positionH relativeFrom="column">
                   <wp:posOffset>1676400</wp:posOffset>
@@ -9496,10 +9897,7 @@
                             </w:r>
                             <w:proofErr w:type="spellEnd"/>
                             <w:r>
-                              <w:t xml:space="preserve"> </w:t>
-                            </w:r>
-                            <w:r>
-                              <w:t>metode</w:t>
+                              <w:t xml:space="preserve"> metode</w:t>
                             </w:r>
                           </w:p>
                           <w:p>
@@ -9536,7 +9934,7 @@
           </mc:Choice>
           <mc:Fallback>
             <w:pict>
-              <v:shape w14:anchorId="34E9F9F9" id="Tekstni okvir 74" o:spid="_x0000_s1054" type="#_x0000_t202" style="position:absolute;left:0;text-align:left;margin-left:132pt;margin-top:292.5pt;width:1in;height:22.65pt;z-index:251790848;visibility:visible;mso-wrap-style:none;mso-height-percent:0;mso-wrap-distance-left:9pt;mso-wrap-distance-top:0;mso-wrap-distance-right:9pt;mso-wrap-distance-bottom:0;mso-position-horizontal:absolute;mso-position-horizontal-relative:text;mso-position-vertical:absolute;mso-position-vertical-relative:text;mso-height-percent:0;mso-height-relative:margin;v-text-anchor:top" o:gfxdata="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" fillcolor="white [3201]" stroked="f" strokeweight=".5pt">
+              <v:shape w14:anchorId="34E9F9F9" id="Tekstni okvir 74" o:spid="_x0000_s1054" type="#_x0000_t202" style="position:absolute;left:0;text-align:left;margin-left:132pt;margin-top:292.5pt;width:1in;height:22.65pt;z-index:251738112;visibility:visible;mso-wrap-style:none;mso-height-percent:0;mso-wrap-distance-left:9pt;mso-wrap-distance-top:0;mso-wrap-distance-right:9pt;mso-wrap-distance-bottom:0;mso-position-horizontal:absolute;mso-position-horizontal-relative:text;mso-position-vertical:absolute;mso-position-vertical-relative:text;mso-height-percent:0;mso-height-relative:margin;v-text-anchor:top" o:gfxdata="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" fillcolor="white [3201]" stroked="f" strokeweight=".5pt">
                 <v:textbox>
                   <w:txbxContent>
                     <w:p>
@@ -9553,10 +9951,7 @@
                       </w:r>
                       <w:proofErr w:type="spellEnd"/>
                       <w:r>
-                        <w:t xml:space="preserve"> </w:t>
-                      </w:r>
-                      <w:r>
-                        <w:t>metode</w:t>
+                        <w:t xml:space="preserve"> metode</w:t>
                       </w:r>
                     </w:p>
                     <w:p>
@@ -9642,7 +10037,7 @@
         <mc:AlternateContent>
           <mc:Choice Requires="wps">
             <w:drawing>
-              <wp:anchor distT="0" distB="0" distL="114300" distR="114300" simplePos="0" relativeHeight="251806208" behindDoc="0" locked="0" layoutInCell="1" allowOverlap="1">
+              <wp:anchor distT="0" distB="0" distL="114300" distR="114300" simplePos="0" relativeHeight="251760640" behindDoc="0" locked="0" layoutInCell="1" allowOverlap="1">
                 <wp:simplePos x="0" y="0"/>
                 <wp:positionH relativeFrom="column">
                   <wp:posOffset>4860925</wp:posOffset>
@@ -9707,7 +10102,7 @@
           </mc:Choice>
           <mc:Fallback>
             <w:pict>
-              <v:rect w14:anchorId="22B3F151" id="Pravokutnik 78" o:spid="_x0000_s1026" style="position:absolute;margin-left:382.75pt;margin-top:191.65pt;width:68.7pt;height:10.5pt;z-index:251806208;visibility:visible;mso-wrap-style:square;mso-width-percent:0;mso-wrap-distance-left:9pt;mso-wrap-distance-top:0;mso-wrap-distance-right:9pt;mso-wrap-distance-bottom:0;mso-position-horizontal:absolute;mso-position-horizontal-relative:text;mso-position-vertical:absolute;mso-position-vertical-relative:text;mso-width-percent:0;mso-width-relative:margin;v-text-anchor:middle" o:gfxdata="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" filled="f" strokecolor="red"/>
+              <v:rect w14:anchorId="0FC687DB" id="Pravokutnik 78" o:spid="_x0000_s1026" style="position:absolute;margin-left:382.75pt;margin-top:191.65pt;width:68.7pt;height:10.5pt;z-index:251760640;visibility:visible;mso-wrap-style:square;mso-width-percent:0;mso-wrap-distance-left:9pt;mso-wrap-distance-top:0;mso-wrap-distance-right:9pt;mso-wrap-distance-bottom:0;mso-position-horizontal:absolute;mso-position-horizontal-relative:text;mso-position-vertical:absolute;mso-position-vertical-relative:text;mso-width-percent:0;mso-width-relative:margin;v-text-anchor:middle" o:gfxdata="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" filled="f" strokecolor="red"/>
             </w:pict>
           </mc:Fallback>
         </mc:AlternateContent>
@@ -9719,7 +10114,7 @@
         <mc:AlternateContent>
           <mc:Choice Requires="wps">
             <w:drawing>
-              <wp:anchor distT="0" distB="0" distL="114300" distR="114300" simplePos="0" relativeHeight="251803136" behindDoc="0" locked="0" layoutInCell="1" allowOverlap="1" wp14:anchorId="56D82F1C" wp14:editId="3E942BC0">
+              <wp:anchor distT="0" distB="0" distL="114300" distR="114300" simplePos="0" relativeHeight="251757568" behindDoc="0" locked="0" layoutInCell="1" allowOverlap="1" wp14:anchorId="56D82F1C" wp14:editId="3E942BC0">
                 <wp:simplePos x="0" y="0"/>
                 <wp:positionH relativeFrom="column">
                   <wp:posOffset>1489941</wp:posOffset>
@@ -9759,10 +10154,7 @@
                               <w:jc w:val="center"/>
                             </w:pPr>
                             <w:r>
-                              <w:t xml:space="preserve">Slika 34. Dodavanje </w:t>
-                            </w:r>
-                            <w:r>
-                              <w:t>koda koji se izvršava na klik gumba</w:t>
+                              <w:t>Slika 34. Dodavanje koda koji se izvršava na klik gumba</w:t>
                             </w:r>
                           </w:p>
                           <w:p>
@@ -9799,7 +10191,7 @@
           </mc:Choice>
           <mc:Fallback>
             <w:pict>
-              <v:shape w14:anchorId="56D82F1C" id="Tekstni okvir 77" o:spid="_x0000_s1055" type="#_x0000_t202" style="position:absolute;left:0;text-align:left;margin-left:117.3pt;margin-top:243.95pt;width:1in;height:22.65pt;z-index:251803136;visibility:visible;mso-wrap-style:none;mso-height-percent:0;mso-wrap-distance-left:9pt;mso-wrap-distance-top:0;mso-wrap-distance-right:9pt;mso-wrap-distance-bottom:0;mso-position-horizontal:absolute;mso-position-horizontal-relative:text;mso-position-vertical:absolute;mso-position-vertical-relative:text;mso-height-percent:0;mso-height-relative:margin;v-text-anchor:top" o:gfxdata="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" fillcolor="white [3201]" stroked="f" strokeweight=".5pt">
+              <v:shape w14:anchorId="56D82F1C" id="Tekstni okvir 77" o:spid="_x0000_s1055" type="#_x0000_t202" style="position:absolute;left:0;text-align:left;margin-left:117.3pt;margin-top:243.95pt;width:1in;height:22.65pt;z-index:251757568;visibility:visible;mso-wrap-style:none;mso-height-percent:0;mso-wrap-distance-left:9pt;mso-wrap-distance-top:0;mso-wrap-distance-right:9pt;mso-wrap-distance-bottom:0;mso-position-horizontal:absolute;mso-position-horizontal-relative:text;mso-position-vertical:absolute;mso-position-vertical-relative:text;mso-height-percent:0;mso-height-relative:margin;v-text-anchor:top" o:gfxdata="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" fillcolor="white [3201]" stroked="f" strokeweight=".5pt">
                 <v:textbox>
                   <w:txbxContent>
                     <w:p>
@@ -9808,10 +10200,7 @@
                         <w:jc w:val="center"/>
                       </w:pPr>
                       <w:r>
-                        <w:t xml:space="preserve">Slika 34. Dodavanje </w:t>
-                      </w:r>
-                      <w:r>
-                        <w:t>koda koji se izvršava na klik gumba</w:t>
+                        <w:t>Slika 34. Dodavanje koda koji se izvršava na klik gumba</w:t>
                       </w:r>
                     </w:p>
                     <w:p>
@@ -9842,7 +10231,7 @@
           <w:noProof/>
         </w:rPr>
         <w:drawing>
-          <wp:anchor distT="0" distB="0" distL="114300" distR="114300" simplePos="0" relativeHeight="251796992" behindDoc="0" locked="0" layoutInCell="1" allowOverlap="1">
+          <wp:anchor distT="0" distB="0" distL="114300" distR="114300" simplePos="0" relativeHeight="251754496" behindDoc="0" locked="0" layoutInCell="1" allowOverlap="1">
             <wp:simplePos x="0" y="0"/>
             <wp:positionH relativeFrom="column">
               <wp:posOffset>-15875</wp:posOffset>
@@ -9946,6 +10335,9 @@
       <w:pPr>
         <w:spacing w:line="360" w:lineRule="auto"/>
         <w:ind w:firstLine="708"/>
+        <w:rPr>
+          <w:i/>
+        </w:rPr>
       </w:pPr>
       <w:r>
         <w:t xml:space="preserve">Unutar </w:t>
@@ -9967,8 +10359,2301 @@
         </w:rPr>
         <w:t>KontroleActivity.java.</w:t>
       </w:r>
-      <w:bookmarkStart w:id="11" w:name="_GoBack"/>
+    </w:p>
+    <w:p>
+      <w:pPr>
+        <w:spacing w:line="360" w:lineRule="auto"/>
+        <w:ind w:firstLine="708"/>
+        <w:rPr>
+          <w:i/>
+        </w:rPr>
+      </w:pPr>
+    </w:p>
+    <w:p>
+      <w:pPr>
+        <w:pStyle w:val="Naslov2"/>
+      </w:pPr>
+      <w:bookmarkStart w:id="11" w:name="_Toc531802241"/>
+      <w:r>
+        <w:t xml:space="preserve">4.5 Kreiranje </w:t>
+      </w:r>
+      <w:proofErr w:type="spellStart"/>
+      <w:r>
+        <w:t>layout</w:t>
+      </w:r>
+      <w:proofErr w:type="spellEnd"/>
+      <w:r>
+        <w:t>-a</w:t>
+      </w:r>
       <w:bookmarkEnd w:id="11"/>
+    </w:p>
+    <w:p/>
+    <w:p>
+      <w:pPr>
+        <w:spacing w:line="360" w:lineRule="auto"/>
+        <w:ind w:firstLine="708"/>
+        <w:jc w:val="both"/>
+      </w:pPr>
+      <w:r>
+        <w:t xml:space="preserve">Još jedna vještina koja će Vam biti potrebna za izradu ovog projekta je dodavanje nove </w:t>
+      </w:r>
+      <w:proofErr w:type="spellStart"/>
+      <w:r>
+        <w:rPr>
+          <w:i/>
+        </w:rPr>
+        <w:t>layout</w:t>
+      </w:r>
+      <w:proofErr w:type="spellEnd"/>
+      <w:r>
+        <w:rPr>
+          <w:i/>
+        </w:rPr>
+        <w:t xml:space="preserve"> </w:t>
+      </w:r>
+      <w:r>
+        <w:t xml:space="preserve">datoteke. Kao što ste i dosad već mogli vidjeti, kreiranjem nekog novog </w:t>
+      </w:r>
+      <w:proofErr w:type="spellStart"/>
+      <w:r>
+        <w:rPr>
+          <w:i/>
+        </w:rPr>
+        <w:t>activity</w:t>
+      </w:r>
+      <w:proofErr w:type="spellEnd"/>
+      <w:r>
+        <w:rPr>
+          <w:i/>
+        </w:rPr>
+        <w:t>-a</w:t>
+      </w:r>
+      <w:r>
+        <w:t xml:space="preserve">, kreira se i njegova datoteka za izgled tipa </w:t>
+      </w:r>
+      <w:r>
+        <w:rPr>
+          <w:i/>
+        </w:rPr>
+        <w:t>.</w:t>
+      </w:r>
+      <w:proofErr w:type="spellStart"/>
+      <w:r>
+        <w:rPr>
+          <w:i/>
+        </w:rPr>
+        <w:t>xml</w:t>
+      </w:r>
+      <w:proofErr w:type="spellEnd"/>
+      <w:r>
+        <w:rPr>
+          <w:i/>
+        </w:rPr>
+        <w:t xml:space="preserve">, </w:t>
+      </w:r>
+      <w:r>
+        <w:t xml:space="preserve">koja se stavlja u </w:t>
+      </w:r>
+      <w:proofErr w:type="spellStart"/>
+      <w:r>
+        <w:rPr>
+          <w:b/>
+        </w:rPr>
+        <w:t>layout</w:t>
+      </w:r>
+      <w:proofErr w:type="spellEnd"/>
+      <w:r>
+        <w:rPr>
+          <w:b/>
+        </w:rPr>
+        <w:t xml:space="preserve"> </w:t>
+      </w:r>
+      <w:r>
+        <w:t xml:space="preserve">mapu. Ta </w:t>
+      </w:r>
+      <w:proofErr w:type="spellStart"/>
+      <w:r>
+        <w:rPr>
+          <w:i/>
+        </w:rPr>
+        <w:t>layout</w:t>
+      </w:r>
+      <w:proofErr w:type="spellEnd"/>
+      <w:r>
+        <w:rPr>
+          <w:i/>
+        </w:rPr>
+        <w:t xml:space="preserve"> </w:t>
+      </w:r>
+      <w:r>
+        <w:t>datoteka služi kako bi svojim kodom vizualno definirala izgled tog zaslona.</w:t>
+      </w:r>
+    </w:p>
+    <w:p>
+      <w:pPr>
+        <w:spacing w:line="360" w:lineRule="auto"/>
+        <w:ind w:firstLine="708"/>
+        <w:jc w:val="both"/>
+      </w:pPr>
+      <w:r>
+        <w:t xml:space="preserve">Međutim, ta </w:t>
+      </w:r>
+      <w:proofErr w:type="spellStart"/>
+      <w:r>
+        <w:rPr>
+          <w:i/>
+        </w:rPr>
+        <w:t>layout</w:t>
+      </w:r>
+      <w:proofErr w:type="spellEnd"/>
+      <w:r>
+        <w:rPr>
+          <w:i/>
+        </w:rPr>
+        <w:t xml:space="preserve"> </w:t>
+      </w:r>
+      <w:r>
+        <w:t xml:space="preserve">datoteka se može i samostalno napraviti kako bi definirali izgled nekih drugih elemenata. Mi ćemo dalje u kodu definirati izgled </w:t>
+      </w:r>
+      <w:proofErr w:type="spellStart"/>
+      <w:r>
+        <w:rPr>
+          <w:i/>
+        </w:rPr>
+        <w:t>ListView</w:t>
+      </w:r>
+      <w:proofErr w:type="spellEnd"/>
+      <w:r>
+        <w:rPr>
+          <w:i/>
+        </w:rPr>
+        <w:t xml:space="preserve"> </w:t>
+      </w:r>
+      <w:r>
+        <w:t xml:space="preserve">elementa (liste koja će prikazivati detektirane Bluetooth uređaje) te ćemo za njega morati izraditi posebnu </w:t>
+      </w:r>
+      <w:proofErr w:type="spellStart"/>
+      <w:r>
+        <w:rPr>
+          <w:i/>
+        </w:rPr>
+        <w:t>layout</w:t>
+      </w:r>
+      <w:proofErr w:type="spellEnd"/>
+      <w:r>
+        <w:rPr>
+          <w:i/>
+        </w:rPr>
+        <w:t xml:space="preserve"> </w:t>
+      </w:r>
+      <w:r>
+        <w:t>datoteku.</w:t>
+      </w:r>
+    </w:p>
+    <w:p>
+      <w:pPr>
+        <w:spacing w:line="360" w:lineRule="auto"/>
+        <w:ind w:firstLine="708"/>
+      </w:pPr>
+    </w:p>
+    <w:p>
+      <w:pPr>
+        <w:spacing w:after="200" w:line="276" w:lineRule="auto"/>
+      </w:pPr>
+      <w:r>
+        <w:br w:type="page"/>
+      </w:r>
+    </w:p>
+    <w:p>
+      <w:pPr>
+        <w:spacing w:line="360" w:lineRule="auto"/>
+        <w:ind w:firstLine="708"/>
+      </w:pPr>
+      <w:r>
+        <w:rPr>
+          <w:noProof/>
+        </w:rPr>
+        <w:lastRenderedPageBreak/>
+        <mc:AlternateContent>
+          <mc:Choice Requires="wps">
+            <w:drawing>
+              <wp:anchor distT="0" distB="0" distL="114300" distR="114300" simplePos="0" relativeHeight="251812864" behindDoc="0" locked="0" layoutInCell="1" allowOverlap="1" wp14:anchorId="7D8C7730" wp14:editId="10C577A8">
+                <wp:simplePos x="0" y="0"/>
+                <wp:positionH relativeFrom="column">
+                  <wp:posOffset>1722120</wp:posOffset>
+                </wp:positionH>
+                <wp:positionV relativeFrom="paragraph">
+                  <wp:posOffset>7454900</wp:posOffset>
+                </wp:positionV>
+                <wp:extent cx="914400" cy="287655"/>
+                <wp:effectExtent l="0" t="0" r="3810" b="0"/>
+                <wp:wrapTopAndBottom/>
+                <wp:docPr id="80" name="Tekstni okvir 80"/>
+                <wp:cNvGraphicFramePr/>
+                <a:graphic xmlns:a="http://schemas.openxmlformats.org/drawingml/2006/main">
+                  <a:graphicData uri="http://schemas.microsoft.com/office/word/2010/wordprocessingShape">
+                    <wps:wsp>
+                      <wps:cNvSpPr txBox="1"/>
+                      <wps:spPr>
+                        <a:xfrm>
+                          <a:off x="0" y="0"/>
+                          <a:ext cx="914400" cy="287655"/>
+                        </a:xfrm>
+                        <a:prstGeom prst="rect">
+                          <a:avLst/>
+                        </a:prstGeom>
+                        <a:solidFill>
+                          <a:schemeClr val="lt1"/>
+                        </a:solidFill>
+                        <a:ln w="6350">
+                          <a:noFill/>
+                        </a:ln>
+                      </wps:spPr>
+                      <wps:txbx>
+                        <w:txbxContent>
+                          <w:p>
+                            <w:pPr>
+                              <w:pStyle w:val="Opisslike"/>
+                              <w:jc w:val="center"/>
+                            </w:pPr>
+                            <w:r>
+                              <w:t xml:space="preserve">Slika 36. Imenovanje </w:t>
+                            </w:r>
+                            <w:proofErr w:type="spellStart"/>
+                            <w:r>
+                              <w:t>layout</w:t>
+                            </w:r>
+                            <w:proofErr w:type="spellEnd"/>
+                            <w:r>
+                              <w:t xml:space="preserve"> </w:t>
+                            </w:r>
+                            <w:proofErr w:type="spellStart"/>
+                            <w:r>
+                              <w:t>resource</w:t>
+                            </w:r>
+                            <w:proofErr w:type="spellEnd"/>
+                            <w:r>
+                              <w:t xml:space="preserve"> datoteke</w:t>
+                            </w:r>
+                          </w:p>
+                          <w:p>
+                            <w:pPr>
+                              <w:jc w:val="center"/>
+                            </w:pPr>
+                          </w:p>
+                          <w:p>
+                            <w:pPr>
+                              <w:jc w:val="center"/>
+                            </w:pPr>
+                          </w:p>
+                          <w:p>
+                            <w:pPr>
+                              <w:jc w:val="center"/>
+                            </w:pPr>
+                          </w:p>
+                        </w:txbxContent>
+                      </wps:txbx>
+                      <wps:bodyPr rot="0" spcFirstLastPara="0" vertOverflow="overflow" horzOverflow="overflow" vert="horz" wrap="none" lIns="91440" tIns="45720" rIns="91440" bIns="45720" numCol="1" spcCol="0" rtlCol="0" fromWordArt="0" anchor="t" anchorCtr="0" forceAA="0" compatLnSpc="1">
+                        <a:prstTxWarp prst="textNoShape">
+                          <a:avLst/>
+                        </a:prstTxWarp>
+                        <a:noAutofit/>
+                      </wps:bodyPr>
+                    </wps:wsp>
+                  </a:graphicData>
+                </a:graphic>
+                <wp14:sizeRelV relativeFrom="margin">
+                  <wp14:pctHeight>0</wp14:pctHeight>
+                </wp14:sizeRelV>
+              </wp:anchor>
+            </w:drawing>
+          </mc:Choice>
+          <mc:Fallback>
+            <w:pict>
+              <v:shape w14:anchorId="7D8C7730" id="Tekstni okvir 80" o:spid="_x0000_s1056" type="#_x0000_t202" style="position:absolute;left:0;text-align:left;margin-left:135.6pt;margin-top:587pt;width:1in;height:22.65pt;z-index:251812864;visibility:visible;mso-wrap-style:none;mso-height-percent:0;mso-wrap-distance-left:9pt;mso-wrap-distance-top:0;mso-wrap-distance-right:9pt;mso-wrap-distance-bottom:0;mso-position-horizontal:absolute;mso-position-horizontal-relative:text;mso-position-vertical:absolute;mso-position-vertical-relative:text;mso-height-percent:0;mso-height-relative:margin;v-text-anchor:top" o:gfxdata="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" fillcolor="white [3201]" stroked="f" strokeweight=".5pt">
+                <v:textbox>
+                  <w:txbxContent>
+                    <w:p>
+                      <w:pPr>
+                        <w:pStyle w:val="Opisslike"/>
+                        <w:jc w:val="center"/>
+                      </w:pPr>
+                      <w:r>
+                        <w:t xml:space="preserve">Slika 36. Imenovanje </w:t>
+                      </w:r>
+                      <w:proofErr w:type="spellStart"/>
+                      <w:r>
+                        <w:t>layout</w:t>
+                      </w:r>
+                      <w:proofErr w:type="spellEnd"/>
+                      <w:r>
+                        <w:t xml:space="preserve"> </w:t>
+                      </w:r>
+                      <w:proofErr w:type="spellStart"/>
+                      <w:r>
+                        <w:t>resource</w:t>
+                      </w:r>
+                      <w:proofErr w:type="spellEnd"/>
+                      <w:r>
+                        <w:t xml:space="preserve"> datoteke</w:t>
+                      </w:r>
+                    </w:p>
+                    <w:p>
+                      <w:pPr>
+                        <w:jc w:val="center"/>
+                      </w:pPr>
+                    </w:p>
+                    <w:p>
+                      <w:pPr>
+                        <w:jc w:val="center"/>
+                      </w:pPr>
+                    </w:p>
+                    <w:p>
+                      <w:pPr>
+                        <w:jc w:val="center"/>
+                      </w:pPr>
+                    </w:p>
+                  </w:txbxContent>
+                </v:textbox>
+                <w10:wrap type="topAndBottom"/>
+              </v:shape>
+            </w:pict>
+          </mc:Fallback>
+        </mc:AlternateContent>
+      </w:r>
+      <w:r>
+        <w:rPr>
+          <w:noProof/>
+        </w:rPr>
+        <mc:AlternateContent>
+          <mc:Choice Requires="wps">
+            <w:drawing>
+              <wp:anchor distT="0" distB="0" distL="114300" distR="114300" simplePos="0" relativeHeight="251797504" behindDoc="0" locked="0" layoutInCell="1" allowOverlap="1" wp14:anchorId="6DE429DA" wp14:editId="652688C1">
+                <wp:simplePos x="0" y="0"/>
+                <wp:positionH relativeFrom="column">
+                  <wp:posOffset>1615440</wp:posOffset>
+                </wp:positionH>
+                <wp:positionV relativeFrom="paragraph">
+                  <wp:posOffset>3538855</wp:posOffset>
+                </wp:positionV>
+                <wp:extent cx="914400" cy="287655"/>
+                <wp:effectExtent l="0" t="0" r="3810" b="0"/>
+                <wp:wrapTopAndBottom/>
+                <wp:docPr id="75" name="Tekstni okvir 75"/>
+                <wp:cNvGraphicFramePr/>
+                <a:graphic xmlns:a="http://schemas.openxmlformats.org/drawingml/2006/main">
+                  <a:graphicData uri="http://schemas.microsoft.com/office/word/2010/wordprocessingShape">
+                    <wps:wsp>
+                      <wps:cNvSpPr txBox="1"/>
+                      <wps:spPr>
+                        <a:xfrm>
+                          <a:off x="0" y="0"/>
+                          <a:ext cx="914400" cy="287655"/>
+                        </a:xfrm>
+                        <a:prstGeom prst="rect">
+                          <a:avLst/>
+                        </a:prstGeom>
+                        <a:solidFill>
+                          <a:schemeClr val="lt1"/>
+                        </a:solidFill>
+                        <a:ln w="6350">
+                          <a:noFill/>
+                        </a:ln>
+                      </wps:spPr>
+                      <wps:txbx>
+                        <w:txbxContent>
+                          <w:p>
+                            <w:pPr>
+                              <w:pStyle w:val="Opisslike"/>
+                              <w:jc w:val="center"/>
+                            </w:pPr>
+                            <w:r>
+                              <w:t xml:space="preserve">Slika 35. Dodavanje nove </w:t>
+                            </w:r>
+                            <w:proofErr w:type="spellStart"/>
+                            <w:r>
+                              <w:t>layout</w:t>
+                            </w:r>
+                            <w:proofErr w:type="spellEnd"/>
+                            <w:r>
+                              <w:t xml:space="preserve"> </w:t>
+                            </w:r>
+                            <w:proofErr w:type="spellStart"/>
+                            <w:r>
+                              <w:t>resource</w:t>
+                            </w:r>
+                            <w:proofErr w:type="spellEnd"/>
+                            <w:r>
+                              <w:t xml:space="preserve"> datoteke</w:t>
+                            </w:r>
+                          </w:p>
+                          <w:p>
+                            <w:pPr>
+                              <w:jc w:val="center"/>
+                            </w:pPr>
+                          </w:p>
+                          <w:p>
+                            <w:pPr>
+                              <w:jc w:val="center"/>
+                            </w:pPr>
+                          </w:p>
+                          <w:p>
+                            <w:pPr>
+                              <w:jc w:val="center"/>
+                            </w:pPr>
+                          </w:p>
+                        </w:txbxContent>
+                      </wps:txbx>
+                      <wps:bodyPr rot="0" spcFirstLastPara="0" vertOverflow="overflow" horzOverflow="overflow" vert="horz" wrap="none" lIns="91440" tIns="45720" rIns="91440" bIns="45720" numCol="1" spcCol="0" rtlCol="0" fromWordArt="0" anchor="t" anchorCtr="0" forceAA="0" compatLnSpc="1">
+                        <a:prstTxWarp prst="textNoShape">
+                          <a:avLst/>
+                        </a:prstTxWarp>
+                        <a:noAutofit/>
+                      </wps:bodyPr>
+                    </wps:wsp>
+                  </a:graphicData>
+                </a:graphic>
+                <wp14:sizeRelV relativeFrom="margin">
+                  <wp14:pctHeight>0</wp14:pctHeight>
+                </wp14:sizeRelV>
+              </wp:anchor>
+            </w:drawing>
+          </mc:Choice>
+          <mc:Fallback>
+            <w:pict>
+              <v:shape w14:anchorId="6DE429DA" id="Tekstni okvir 75" o:spid="_x0000_s1057" type="#_x0000_t202" style="position:absolute;left:0;text-align:left;margin-left:127.2pt;margin-top:278.65pt;width:1in;height:22.65pt;z-index:251797504;visibility:visible;mso-wrap-style:none;mso-height-percent:0;mso-wrap-distance-left:9pt;mso-wrap-distance-top:0;mso-wrap-distance-right:9pt;mso-wrap-distance-bottom:0;mso-position-horizontal:absolute;mso-position-horizontal-relative:text;mso-position-vertical:absolute;mso-position-vertical-relative:text;mso-height-percent:0;mso-height-relative:margin;v-text-anchor:top" o:gfxdata="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" fillcolor="white [3201]" stroked="f" strokeweight=".5pt">
+                <v:textbox>
+                  <w:txbxContent>
+                    <w:p>
+                      <w:pPr>
+                        <w:pStyle w:val="Opisslike"/>
+                        <w:jc w:val="center"/>
+                      </w:pPr>
+                      <w:r>
+                        <w:t xml:space="preserve">Slika 35. Dodavanje nove </w:t>
+                      </w:r>
+                      <w:proofErr w:type="spellStart"/>
+                      <w:r>
+                        <w:t>layout</w:t>
+                      </w:r>
+                      <w:proofErr w:type="spellEnd"/>
+                      <w:r>
+                        <w:t xml:space="preserve"> </w:t>
+                      </w:r>
+                      <w:proofErr w:type="spellStart"/>
+                      <w:r>
+                        <w:t>resource</w:t>
+                      </w:r>
+                      <w:proofErr w:type="spellEnd"/>
+                      <w:r>
+                        <w:t xml:space="preserve"> datoteke</w:t>
+                      </w:r>
+                    </w:p>
+                    <w:p>
+                      <w:pPr>
+                        <w:jc w:val="center"/>
+                      </w:pPr>
+                    </w:p>
+                    <w:p>
+                      <w:pPr>
+                        <w:jc w:val="center"/>
+                      </w:pPr>
+                    </w:p>
+                    <w:p>
+                      <w:pPr>
+                        <w:jc w:val="center"/>
+                      </w:pPr>
+                    </w:p>
+                  </w:txbxContent>
+                </v:textbox>
+                <w10:wrap type="topAndBottom"/>
+              </v:shape>
+            </w:pict>
+          </mc:Fallback>
+        </mc:AlternateContent>
+      </w:r>
+      <w:r>
+        <w:rPr>
+          <w:noProof/>
+        </w:rPr>
+        <w:drawing>
+          <wp:anchor distT="0" distB="0" distL="114300" distR="114300" simplePos="0" relativeHeight="251804672" behindDoc="0" locked="0" layoutInCell="1" allowOverlap="1">
+            <wp:simplePos x="0" y="0"/>
+            <wp:positionH relativeFrom="column">
+              <wp:posOffset>-635</wp:posOffset>
+            </wp:positionH>
+            <wp:positionV relativeFrom="paragraph">
+              <wp:posOffset>3923665</wp:posOffset>
+            </wp:positionV>
+            <wp:extent cx="5760720" cy="3465195"/>
+            <wp:effectExtent l="0" t="0" r="0" b="1905"/>
+            <wp:wrapTopAndBottom/>
+            <wp:docPr id="79" name="Slika 79" descr="Slika na kojoj se prikazuje snimka zaslona, monitor&#10;&#10;Opis je automatski generiran"/>
+            <wp:cNvGraphicFramePr>
+              <a:graphicFrameLocks xmlns:a="http://schemas.openxmlformats.org/drawingml/2006/main" noChangeAspect="1"/>
+            </wp:cNvGraphicFramePr>
+            <a:graphic xmlns:a="http://schemas.openxmlformats.org/drawingml/2006/main">
+              <a:graphicData uri="http://schemas.openxmlformats.org/drawingml/2006/picture">
+                <pic:pic xmlns:pic="http://schemas.openxmlformats.org/drawingml/2006/picture">
+                  <pic:nvPicPr>
+                    <pic:cNvPr id="79" name="5a - layout_2.png"/>
+                    <pic:cNvPicPr/>
+                  </pic:nvPicPr>
+                  <pic:blipFill>
+                    <a:blip r:embed="rId48">
+                      <a:extLst>
+                        <a:ext uri="{28A0092B-C50C-407E-A947-70E740481C1C}">
+                          <a14:useLocalDpi xmlns:a14="http://schemas.microsoft.com/office/drawing/2010/main" val="0"/>
+                        </a:ext>
+                      </a:extLst>
+                    </a:blip>
+                    <a:stretch>
+                      <a:fillRect/>
+                    </a:stretch>
+                  </pic:blipFill>
+                  <pic:spPr>
+                    <a:xfrm>
+                      <a:off x="0" y="0"/>
+                      <a:ext cx="5760720" cy="3465195"/>
+                    </a:xfrm>
+                    <a:prstGeom prst="rect">
+                      <a:avLst/>
+                    </a:prstGeom>
+                  </pic:spPr>
+                </pic:pic>
+              </a:graphicData>
+            </a:graphic>
+          </wp:anchor>
+        </w:drawing>
+      </w:r>
+      <w:r>
+        <w:rPr>
+          <w:noProof/>
+        </w:rPr>
+        <w:drawing>
+          <wp:anchor distT="0" distB="0" distL="114300" distR="114300" simplePos="0" relativeHeight="251785216" behindDoc="0" locked="0" layoutInCell="1" allowOverlap="1">
+            <wp:simplePos x="0" y="0"/>
+            <wp:positionH relativeFrom="column">
+              <wp:posOffset>-635</wp:posOffset>
+            </wp:positionH>
+            <wp:positionV relativeFrom="paragraph">
+              <wp:posOffset>-635</wp:posOffset>
+            </wp:positionV>
+            <wp:extent cx="5760720" cy="3481705"/>
+            <wp:effectExtent l="0" t="0" r="0" b="4445"/>
+            <wp:wrapTopAndBottom/>
+            <wp:docPr id="69" name="Slika 69" descr="Slika na kojoj se prikazuje monitor, snimka zaslona, zid, crno&#10;&#10;Opis je automatski generiran"/>
+            <wp:cNvGraphicFramePr>
+              <a:graphicFrameLocks xmlns:a="http://schemas.openxmlformats.org/drawingml/2006/main" noChangeAspect="1"/>
+            </wp:cNvGraphicFramePr>
+            <a:graphic xmlns:a="http://schemas.openxmlformats.org/drawingml/2006/main">
+              <a:graphicData uri="http://schemas.openxmlformats.org/drawingml/2006/picture">
+                <pic:pic xmlns:pic="http://schemas.openxmlformats.org/drawingml/2006/picture">
+                  <pic:nvPicPr>
+                    <pic:cNvPr id="69" name="5a - layout_1.png"/>
+                    <pic:cNvPicPr/>
+                  </pic:nvPicPr>
+                  <pic:blipFill>
+                    <a:blip r:embed="rId49">
+                      <a:extLst>
+                        <a:ext uri="{28A0092B-C50C-407E-A947-70E740481C1C}">
+                          <a14:useLocalDpi xmlns:a14="http://schemas.microsoft.com/office/drawing/2010/main" val="0"/>
+                        </a:ext>
+                      </a:extLst>
+                    </a:blip>
+                    <a:stretch>
+                      <a:fillRect/>
+                    </a:stretch>
+                  </pic:blipFill>
+                  <pic:spPr>
+                    <a:xfrm>
+                      <a:off x="0" y="0"/>
+                      <a:ext cx="5760720" cy="3481705"/>
+                    </a:xfrm>
+                    <a:prstGeom prst="rect">
+                      <a:avLst/>
+                    </a:prstGeom>
+                  </pic:spPr>
+                </pic:pic>
+              </a:graphicData>
+            </a:graphic>
+          </wp:anchor>
+        </w:drawing>
+      </w:r>
+      <w:r>
+        <w:t xml:space="preserve">Dajemo datoteci željeno ime i dalje stisnemo OK. (Ne diramo ništa više </w:t>
+      </w:r>
+      <w:r>
+        <w:rPr>
+          <w:rFonts w:ascii="Segoe UI Emoji" w:eastAsia="Segoe UI Emoji" w:hAnsi="Segoe UI Emoji" w:cs="Segoe UI Emoji"/>
+        </w:rPr>
+        <w:t>😉 )</w:t>
+      </w:r>
+    </w:p>
+    <w:p>
+      <w:pPr>
+        <w:spacing w:line="360" w:lineRule="auto"/>
+        <w:ind w:firstLine="708"/>
+      </w:pPr>
+    </w:p>
+    <w:p>
+      <w:pPr>
+        <w:spacing w:line="360" w:lineRule="auto"/>
+        <w:ind w:firstLine="708"/>
+      </w:pPr>
+    </w:p>
+    <w:p>
+      <w:pPr>
+        <w:spacing w:line="360" w:lineRule="auto"/>
+      </w:pPr>
+    </w:p>
+    <w:p>
+      <w:pPr>
+        <w:spacing w:line="360" w:lineRule="auto"/>
+        <w:ind w:firstLine="708"/>
+      </w:pPr>
+      <w:r>
+        <w:rPr>
+          <w:noProof/>
+        </w:rPr>
+        <w:lastRenderedPageBreak/>
+        <mc:AlternateContent>
+          <mc:Choice Requires="wps">
+            <w:drawing>
+              <wp:anchor distT="0" distB="0" distL="114300" distR="114300" simplePos="0" relativeHeight="251815936" behindDoc="0" locked="0" layoutInCell="1" allowOverlap="1" wp14:anchorId="2DDD1E19" wp14:editId="16D85F01">
+                <wp:simplePos x="0" y="0"/>
+                <wp:positionH relativeFrom="column">
+                  <wp:posOffset>1676400</wp:posOffset>
+                </wp:positionH>
+                <wp:positionV relativeFrom="paragraph">
+                  <wp:posOffset>3427730</wp:posOffset>
+                </wp:positionV>
+                <wp:extent cx="914400" cy="287655"/>
+                <wp:effectExtent l="0" t="0" r="3810" b="0"/>
+                <wp:wrapTopAndBottom/>
+                <wp:docPr id="82" name="Tekstni okvir 82"/>
+                <wp:cNvGraphicFramePr/>
+                <a:graphic xmlns:a="http://schemas.openxmlformats.org/drawingml/2006/main">
+                  <a:graphicData uri="http://schemas.microsoft.com/office/word/2010/wordprocessingShape">
+                    <wps:wsp>
+                      <wps:cNvSpPr txBox="1"/>
+                      <wps:spPr>
+                        <a:xfrm>
+                          <a:off x="0" y="0"/>
+                          <a:ext cx="914400" cy="287655"/>
+                        </a:xfrm>
+                        <a:prstGeom prst="rect">
+                          <a:avLst/>
+                        </a:prstGeom>
+                        <a:solidFill>
+                          <a:schemeClr val="lt1"/>
+                        </a:solidFill>
+                        <a:ln w="6350">
+                          <a:noFill/>
+                        </a:ln>
+                      </wps:spPr>
+                      <wps:txbx>
+                        <w:txbxContent>
+                          <w:p>
+                            <w:pPr>
+                              <w:pStyle w:val="Opisslike"/>
+                              <w:jc w:val="center"/>
+                            </w:pPr>
+                            <w:r>
+                              <w:t xml:space="preserve">Slika 37. Dodana nova </w:t>
+                            </w:r>
+                            <w:proofErr w:type="spellStart"/>
+                            <w:r>
+                              <w:t>layout</w:t>
+                            </w:r>
+                            <w:proofErr w:type="spellEnd"/>
+                            <w:r>
+                              <w:t xml:space="preserve"> </w:t>
+                            </w:r>
+                            <w:proofErr w:type="spellStart"/>
+                            <w:r>
+                              <w:t>resource</w:t>
+                            </w:r>
+                            <w:proofErr w:type="spellEnd"/>
+                            <w:r>
+                              <w:t xml:space="preserve"> datoteka</w:t>
+                            </w:r>
+                          </w:p>
+                          <w:p>
+                            <w:pPr>
+                              <w:jc w:val="center"/>
+                            </w:pPr>
+                          </w:p>
+                          <w:p>
+                            <w:pPr>
+                              <w:jc w:val="center"/>
+                            </w:pPr>
+                          </w:p>
+                          <w:p>
+                            <w:pPr>
+                              <w:jc w:val="center"/>
+                            </w:pPr>
+                          </w:p>
+                        </w:txbxContent>
+                      </wps:txbx>
+                      <wps:bodyPr rot="0" spcFirstLastPara="0" vertOverflow="overflow" horzOverflow="overflow" vert="horz" wrap="none" lIns="91440" tIns="45720" rIns="91440" bIns="45720" numCol="1" spcCol="0" rtlCol="0" fromWordArt="0" anchor="t" anchorCtr="0" forceAA="0" compatLnSpc="1">
+                        <a:prstTxWarp prst="textNoShape">
+                          <a:avLst/>
+                        </a:prstTxWarp>
+                        <a:noAutofit/>
+                      </wps:bodyPr>
+                    </wps:wsp>
+                  </a:graphicData>
+                </a:graphic>
+                <wp14:sizeRelV relativeFrom="margin">
+                  <wp14:pctHeight>0</wp14:pctHeight>
+                </wp14:sizeRelV>
+              </wp:anchor>
+            </w:drawing>
+          </mc:Choice>
+          <mc:Fallback>
+            <w:pict>
+              <v:shape w14:anchorId="2DDD1E19" id="Tekstni okvir 82" o:spid="_x0000_s1058" type="#_x0000_t202" style="position:absolute;left:0;text-align:left;margin-left:132pt;margin-top:269.9pt;width:1in;height:22.65pt;z-index:251815936;visibility:visible;mso-wrap-style:none;mso-height-percent:0;mso-wrap-distance-left:9pt;mso-wrap-distance-top:0;mso-wrap-distance-right:9pt;mso-wrap-distance-bottom:0;mso-position-horizontal:absolute;mso-position-horizontal-relative:text;mso-position-vertical:absolute;mso-position-vertical-relative:text;mso-height-percent:0;mso-height-relative:margin;v-text-anchor:top" o:gfxdata="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" fillcolor="white [3201]" stroked="f" strokeweight=".5pt">
+                <v:textbox>
+                  <w:txbxContent>
+                    <w:p>
+                      <w:pPr>
+                        <w:pStyle w:val="Opisslike"/>
+                        <w:jc w:val="center"/>
+                      </w:pPr>
+                      <w:r>
+                        <w:t xml:space="preserve">Slika 37. Dodana nova </w:t>
+                      </w:r>
+                      <w:proofErr w:type="spellStart"/>
+                      <w:r>
+                        <w:t>layout</w:t>
+                      </w:r>
+                      <w:proofErr w:type="spellEnd"/>
+                      <w:r>
+                        <w:t xml:space="preserve"> </w:t>
+                      </w:r>
+                      <w:proofErr w:type="spellStart"/>
+                      <w:r>
+                        <w:t>resource</w:t>
+                      </w:r>
+                      <w:proofErr w:type="spellEnd"/>
+                      <w:r>
+                        <w:t xml:space="preserve"> datoteka</w:t>
+                      </w:r>
+                    </w:p>
+                    <w:p>
+                      <w:pPr>
+                        <w:jc w:val="center"/>
+                      </w:pPr>
+                    </w:p>
+                    <w:p>
+                      <w:pPr>
+                        <w:jc w:val="center"/>
+                      </w:pPr>
+                    </w:p>
+                    <w:p>
+                      <w:pPr>
+                        <w:jc w:val="center"/>
+                      </w:pPr>
+                    </w:p>
+                  </w:txbxContent>
+                </v:textbox>
+                <w10:wrap type="topAndBottom"/>
+              </v:shape>
+            </w:pict>
+          </mc:Fallback>
+        </mc:AlternateContent>
+      </w:r>
+      <w:r>
+        <w:rPr>
+          <w:noProof/>
+        </w:rPr>
+        <w:drawing>
+          <wp:anchor distT="0" distB="0" distL="114300" distR="114300" simplePos="0" relativeHeight="251711488" behindDoc="0" locked="0" layoutInCell="1" allowOverlap="1">
+            <wp:simplePos x="0" y="0"/>
+            <wp:positionH relativeFrom="column">
+              <wp:posOffset>-635</wp:posOffset>
+            </wp:positionH>
+            <wp:positionV relativeFrom="paragraph">
+              <wp:posOffset>-635</wp:posOffset>
+            </wp:positionV>
+            <wp:extent cx="5760720" cy="3375025"/>
+            <wp:effectExtent l="0" t="0" r="0" b="0"/>
+            <wp:wrapTopAndBottom/>
+            <wp:docPr id="81" name="Slika 81" descr="Slika na kojoj se prikazuje snimka zaslona&#10;&#10;Opis je automatski generiran"/>
+            <wp:cNvGraphicFramePr>
+              <a:graphicFrameLocks xmlns:a="http://schemas.openxmlformats.org/drawingml/2006/main" noChangeAspect="1"/>
+            </wp:cNvGraphicFramePr>
+            <a:graphic xmlns:a="http://schemas.openxmlformats.org/drawingml/2006/main">
+              <a:graphicData uri="http://schemas.openxmlformats.org/drawingml/2006/picture">
+                <pic:pic xmlns:pic="http://schemas.openxmlformats.org/drawingml/2006/picture">
+                  <pic:nvPicPr>
+                    <pic:cNvPr id="81" name="5a - layout_3.png"/>
+                    <pic:cNvPicPr/>
+                  </pic:nvPicPr>
+                  <pic:blipFill>
+                    <a:blip r:embed="rId50">
+                      <a:extLst>
+                        <a:ext uri="{28A0092B-C50C-407E-A947-70E740481C1C}">
+                          <a14:useLocalDpi xmlns:a14="http://schemas.microsoft.com/office/drawing/2010/main" val="0"/>
+                        </a:ext>
+                      </a:extLst>
+                    </a:blip>
+                    <a:stretch>
+                      <a:fillRect/>
+                    </a:stretch>
+                  </pic:blipFill>
+                  <pic:spPr>
+                    <a:xfrm>
+                      <a:off x="0" y="0"/>
+                      <a:ext cx="5760720" cy="3375025"/>
+                    </a:xfrm>
+                    <a:prstGeom prst="rect">
+                      <a:avLst/>
+                    </a:prstGeom>
+                  </pic:spPr>
+                </pic:pic>
+              </a:graphicData>
+            </a:graphic>
+          </wp:anchor>
+        </w:drawing>
+      </w:r>
+    </w:p>
+    <w:p>
+      <w:pPr>
+        <w:spacing w:line="360" w:lineRule="auto"/>
+        <w:ind w:firstLine="708"/>
+      </w:pPr>
+      <w:r>
+        <w:t xml:space="preserve">Ovako bi trebao izgledati rezultat kreiranja nove </w:t>
+      </w:r>
+      <w:proofErr w:type="spellStart"/>
+      <w:r>
+        <w:rPr>
+          <w:i/>
+        </w:rPr>
+        <w:t>layout</w:t>
+      </w:r>
+      <w:proofErr w:type="spellEnd"/>
+      <w:r>
+        <w:rPr>
+          <w:i/>
+        </w:rPr>
+        <w:t xml:space="preserve"> </w:t>
+      </w:r>
+      <w:proofErr w:type="spellStart"/>
+      <w:r>
+        <w:rPr>
+          <w:i/>
+        </w:rPr>
+        <w:t>resource</w:t>
+      </w:r>
+      <w:proofErr w:type="spellEnd"/>
+      <w:r>
+        <w:rPr>
+          <w:i/>
+        </w:rPr>
+        <w:t xml:space="preserve"> </w:t>
+      </w:r>
+      <w:r>
+        <w:t>datoteke, a kod koji će potrebno biti dodati, moći će te kopirati također iz ovog dokumenta kasnije kada dođemo do tog dijela.</w:t>
+      </w:r>
+    </w:p>
+    <w:p>
+      <w:pPr>
+        <w:spacing w:line="360" w:lineRule="auto"/>
+        <w:ind w:firstLine="708"/>
+      </w:pPr>
+    </w:p>
+    <w:p>
+      <w:pPr>
+        <w:spacing w:line="360" w:lineRule="auto"/>
+        <w:ind w:firstLine="708"/>
+      </w:pPr>
+    </w:p>
+    <w:p>
+      <w:pPr>
+        <w:spacing w:line="360" w:lineRule="auto"/>
+        <w:ind w:firstLine="708"/>
+      </w:pPr>
+    </w:p>
+    <w:p>
+      <w:pPr>
+        <w:spacing w:line="360" w:lineRule="auto"/>
+        <w:ind w:firstLine="708"/>
+      </w:pPr>
+    </w:p>
+    <w:p>
+      <w:pPr>
+        <w:spacing w:line="360" w:lineRule="auto"/>
+        <w:ind w:firstLine="708"/>
+      </w:pPr>
+    </w:p>
+    <w:p>
+      <w:pPr>
+        <w:spacing w:line="360" w:lineRule="auto"/>
+        <w:ind w:firstLine="708"/>
+      </w:pPr>
+    </w:p>
+    <w:p>
+      <w:pPr>
+        <w:spacing w:line="360" w:lineRule="auto"/>
+        <w:ind w:firstLine="708"/>
+      </w:pPr>
+    </w:p>
+    <w:p>
+      <w:pPr>
+        <w:spacing w:line="360" w:lineRule="auto"/>
+        <w:ind w:firstLine="708"/>
+      </w:pPr>
+    </w:p>
+    <w:p>
+      <w:pPr>
+        <w:spacing w:line="360" w:lineRule="auto"/>
+        <w:ind w:firstLine="708"/>
+      </w:pPr>
+    </w:p>
+    <w:p>
+      <w:pPr>
+        <w:spacing w:line="360" w:lineRule="auto"/>
+        <w:ind w:firstLine="708"/>
+      </w:pPr>
+    </w:p>
+    <w:p>
+      <w:pPr>
+        <w:spacing w:line="360" w:lineRule="auto"/>
+        <w:ind w:firstLine="708"/>
+      </w:pPr>
+    </w:p>
+    <w:p>
+      <w:pPr>
+        <w:spacing w:line="360" w:lineRule="auto"/>
+      </w:pPr>
+    </w:p>
+    <w:p>
+      <w:pPr>
+        <w:spacing w:line="360" w:lineRule="auto"/>
+      </w:pPr>
+    </w:p>
+    <w:p>
+      <w:pPr>
+        <w:pStyle w:val="Naslov1"/>
+        <w:numPr>
+          <w:ilvl w:val="0"/>
+          <w:numId w:val="15"/>
+        </w:numPr>
+      </w:pPr>
+      <w:bookmarkStart w:id="12" w:name="_Toc531802242"/>
+      <w:r>
+        <w:lastRenderedPageBreak/>
+        <w:t>Objekti i klase</w:t>
+      </w:r>
+      <w:bookmarkEnd w:id="12"/>
+    </w:p>
+    <w:p/>
+    <w:p>
+      <w:pPr>
+        <w:spacing w:line="360" w:lineRule="auto"/>
+        <w:ind w:firstLine="708"/>
+        <w:jc w:val="both"/>
+        <w:rPr>
+          <w:b/>
+        </w:rPr>
+      </w:pPr>
+      <w:r>
+        <w:t xml:space="preserve">Sljedeća stvar koju Vam moramo objasniti prije nego li možemo nastaviti sa izradom aplikacije, su pojmovi </w:t>
+      </w:r>
+      <w:r>
+        <w:rPr>
+          <w:b/>
+        </w:rPr>
+        <w:t>klasa</w:t>
+      </w:r>
+      <w:r>
+        <w:rPr>
+          <w:b/>
+        </w:rPr>
+        <w:t xml:space="preserve">, </w:t>
+      </w:r>
+      <w:r>
+        <w:rPr>
+          <w:b/>
+        </w:rPr>
+        <w:t>objekt</w:t>
+      </w:r>
+      <w:r>
+        <w:rPr>
+          <w:b/>
+        </w:rPr>
+        <w:t xml:space="preserve"> </w:t>
+      </w:r>
+      <w:r>
+        <w:t xml:space="preserve">i </w:t>
+      </w:r>
+      <w:r>
+        <w:rPr>
+          <w:b/>
+        </w:rPr>
+        <w:t>metoda.</w:t>
+      </w:r>
+    </w:p>
+    <w:p>
+      <w:pPr>
+        <w:spacing w:line="360" w:lineRule="auto"/>
+        <w:ind w:firstLine="708"/>
+        <w:jc w:val="both"/>
+      </w:pPr>
+      <w:r>
+        <w:rPr>
+          <w:b/>
+        </w:rPr>
+        <w:t>Objekt</w:t>
+      </w:r>
+      <w:r>
+        <w:t xml:space="preserve"> u realnom svijetu, može biti</w:t>
+      </w:r>
+      <w:r>
+        <w:t xml:space="preserve"> recimo</w:t>
+      </w:r>
+      <w:r>
+        <w:t xml:space="preserve">: automobil ili bicikl, a u programskoj igri lopta ili neki lik. </w:t>
+      </w:r>
+    </w:p>
+    <w:p>
+      <w:pPr>
+        <w:spacing w:line="360" w:lineRule="auto"/>
+        <w:ind w:firstLine="708"/>
+        <w:jc w:val="both"/>
+      </w:pPr>
+      <w:r>
+        <w:t xml:space="preserve">Svaki objekt </w:t>
+      </w:r>
+      <w:r>
+        <w:rPr>
+          <w:u w:val="single"/>
+        </w:rPr>
+        <w:t>je definiran stanjem i ponašanjem</w:t>
+      </w:r>
+      <w:r>
+        <w:t xml:space="preserve">; na primjer, stanje lika u igri </w:t>
+      </w:r>
+      <w:r>
+        <w:t xml:space="preserve">mogu biti </w:t>
+      </w:r>
+      <w:r>
+        <w:rPr>
+          <w:b/>
+        </w:rPr>
+        <w:t>atributi</w:t>
+      </w:r>
+      <w:r>
+        <w:t xml:space="preserve"> poput</w:t>
+      </w:r>
+      <w:r>
+        <w:t xml:space="preserve">: </w:t>
+      </w:r>
+      <w:r>
+        <w:t>broj godina, ime, prezime, visina, težina itd.</w:t>
+      </w:r>
+      <w:r>
+        <w:t>, a ponašanje lika možemo definirati</w:t>
+      </w:r>
+      <w:r>
+        <w:t xml:space="preserve"> </w:t>
+      </w:r>
+      <w:r>
+        <w:rPr>
+          <w:b/>
+        </w:rPr>
+        <w:t>metodama</w:t>
+      </w:r>
+      <w:r>
+        <w:t xml:space="preserve"> </w:t>
+      </w:r>
+      <w:r>
+        <w:t>poput : Trči, Skači, Spavaj.</w:t>
+      </w:r>
+      <w:r>
+        <w:t xml:space="preserve"> Ispod slijedi </w:t>
+      </w:r>
+      <w:r>
+        <w:t>dio koda kojim</w:t>
+      </w:r>
+      <w:r>
+        <w:t xml:space="preserve"> ćemo to bolje objasniti.</w:t>
+      </w:r>
+    </w:p>
+    <w:bookmarkStart w:id="13" w:name="_MON_1605539465"/>
+    <w:bookmarkEnd w:id="13"/>
+    <w:p>
+      <w:pPr>
+        <w:spacing w:line="360" w:lineRule="auto"/>
+        <w:jc w:val="center"/>
+      </w:pPr>
+      <w:r>
+        <w:object w:dxaOrig="9360" w:dyaOrig="6156">
+          <v:shapetype id="_x0000_t75" coordsize="21600,21600" o:spt="75" o:preferrelative="t" path="m@4@5l@4@11@9@11@9@5xe" filled="f" stroked="f">
+            <v:stroke joinstyle="miter"/>
+            <v:formulas>
+              <v:f eqn="if lineDrawn pixelLineWidth 0"/>
+              <v:f eqn="sum @0 1 0"/>
+              <v:f eqn="sum 0 0 @1"/>
+              <v:f eqn="prod @2 1 2"/>
+              <v:f eqn="prod @3 21600 pixelWidth"/>
+              <v:f eqn="prod @3 21600 pixelHeight"/>
+              <v:f eqn="sum @0 0 1"/>
+              <v:f eqn="prod @6 1 2"/>
+              <v:f eqn="prod @7 21600 pixelWidth"/>
+              <v:f eqn="sum @8 21600 0"/>
+              <v:f eqn="prod @7 21600 pixelHeight"/>
+              <v:f eqn="sum @10 21600 0"/>
+            </v:formulas>
+            <v:path o:extrusionok="f" gradientshapeok="t" o:connecttype="rect"/>
+            <o:lock v:ext="edit" aspectratio="t"/>
+          </v:shapetype>
+          <v:shape id="_x0000_i1085" type="#_x0000_t75" style="width:468pt;height:307.8pt" o:ole="">
+            <v:imagedata r:id="rId51" o:title=""/>
+          </v:shape>
+          <o:OLEObject Type="Embed" ProgID="Word.OpenDocumentText.12" ShapeID="_x0000_i1085" DrawAspect="Content" ObjectID="_1605544115" r:id="rId52"/>
+        </w:object>
+      </w:r>
+      <w:r>
+        <w:t>(Dvostrukim klikom na kod možete ga kopirati)</w:t>
+      </w:r>
+    </w:p>
+    <w:p>
+      <w:pPr>
+        <w:rPr>
+          <w:sz w:val="16"/>
+        </w:rPr>
+      </w:pPr>
+    </w:p>
+    <w:p>
+      <w:pPr>
+        <w:spacing w:line="360" w:lineRule="auto"/>
+        <w:ind w:firstLine="708"/>
+        <w:jc w:val="both"/>
+        <w:rPr>
+          <w:b/>
+        </w:rPr>
+      </w:pPr>
+      <w:r>
+        <w:rPr>
+          <w:b/>
+        </w:rPr>
+        <w:t>U programu je objekt opisan varijablama koje mu određuju stanje i metodama koje mu određuju</w:t>
+      </w:r>
+      <w:r>
+        <w:rPr>
+          <w:b/>
+        </w:rPr>
+        <w:t xml:space="preserve"> </w:t>
+      </w:r>
+      <w:r>
+        <w:rPr>
+          <w:b/>
+        </w:rPr>
+        <w:t>ponašanje.</w:t>
+      </w:r>
+    </w:p>
+    <w:p>
+      <w:pPr>
+        <w:spacing w:line="360" w:lineRule="auto"/>
+        <w:ind w:firstLine="708"/>
+        <w:jc w:val="both"/>
+        <w:rPr>
+          <w:b/>
+        </w:rPr>
+      </w:pPr>
+    </w:p>
+    <w:p>
+      <w:pPr>
+        <w:spacing w:line="360" w:lineRule="auto"/>
+        <w:ind w:firstLine="708"/>
+        <w:jc w:val="both"/>
+      </w:pPr>
+      <w:r>
+        <w:t xml:space="preserve"> </w:t>
+      </w:r>
+      <w:r>
+        <w:rPr>
+          <w:b/>
+        </w:rPr>
+        <w:t>Klasa</w:t>
+      </w:r>
+      <w:r>
+        <w:t xml:space="preserve"> predstavlja nacrt (predložak) objekta</w:t>
+      </w:r>
+      <w:r>
+        <w:t xml:space="preserve"> (</w:t>
+      </w:r>
+      <w:proofErr w:type="spellStart"/>
+      <w:r>
+        <w:t>eng</w:t>
+      </w:r>
+      <w:proofErr w:type="spellEnd"/>
+      <w:r>
+        <w:t xml:space="preserve">. </w:t>
+      </w:r>
+      <w:proofErr w:type="spellStart"/>
+      <w:r>
+        <w:t>class</w:t>
+      </w:r>
+      <w:proofErr w:type="spellEnd"/>
+      <w:r>
+        <w:t>)</w:t>
+      </w:r>
+      <w:r>
+        <w:t xml:space="preserve">. Stoga se uvijek prvo kreiraju klase na temelju kojih se proizvode objekti. Na primjer, kada kreiramo klasu za </w:t>
+      </w:r>
+      <w:r>
+        <w:t>sportaša</w:t>
+      </w:r>
+      <w:r>
+        <w:t xml:space="preserve">, u igri možemo kreirati više likova koji mogu imati drugačije </w:t>
+      </w:r>
+      <w:r>
+        <w:t>atribute</w:t>
+      </w:r>
+      <w:r>
+        <w:t xml:space="preserve"> (</w:t>
+      </w:r>
+      <w:r>
+        <w:t>različite godine, imena, visine …</w:t>
+      </w:r>
+      <w:r>
+        <w:t>) i ponašanj</w:t>
+      </w:r>
+      <w:r>
+        <w:t>a</w:t>
+      </w:r>
+      <w:r>
+        <w:t xml:space="preserve"> (</w:t>
+      </w:r>
+      <w:r>
+        <w:t>drugačije metode</w:t>
+      </w:r>
+      <w:r>
+        <w:t>).</w:t>
+      </w:r>
+    </w:p>
+    <w:p>
+      <w:pPr>
+        <w:pStyle w:val="Naslov2"/>
+      </w:pPr>
+      <w:bookmarkStart w:id="14" w:name="_Toc531802243"/>
+      <w:r>
+        <w:lastRenderedPageBreak/>
+        <w:t>5.1 Dodavanje nove klase u Android Studio-u</w:t>
+      </w:r>
+      <w:bookmarkEnd w:id="14"/>
+    </w:p>
+    <w:p>
+      <w:r>
+        <w:tab/>
+      </w:r>
+    </w:p>
+    <w:p>
+      <w:pPr>
+        <w:spacing w:line="360" w:lineRule="auto"/>
+        <w:ind w:firstLine="708"/>
+        <w:jc w:val="both"/>
+      </w:pPr>
+      <w:r>
+        <w:rPr>
+          <w:noProof/>
+        </w:rPr>
+        <mc:AlternateContent>
+          <mc:Choice Requires="wps">
+            <w:drawing>
+              <wp:anchor distT="0" distB="0" distL="114300" distR="114300" simplePos="0" relativeHeight="251777024" behindDoc="0" locked="0" layoutInCell="1" allowOverlap="1" wp14:anchorId="5CCEF173" wp14:editId="0A11BC8C">
+                <wp:simplePos x="0" y="0"/>
+                <wp:positionH relativeFrom="column">
+                  <wp:posOffset>1821180</wp:posOffset>
+                </wp:positionH>
+                <wp:positionV relativeFrom="paragraph">
+                  <wp:posOffset>7599680</wp:posOffset>
+                </wp:positionV>
+                <wp:extent cx="914400" cy="287655"/>
+                <wp:effectExtent l="0" t="0" r="3810" b="0"/>
+                <wp:wrapTopAndBottom/>
+                <wp:docPr id="58" name="Tekstni okvir 58"/>
+                <wp:cNvGraphicFramePr/>
+                <a:graphic xmlns:a="http://schemas.openxmlformats.org/drawingml/2006/main">
+                  <a:graphicData uri="http://schemas.microsoft.com/office/word/2010/wordprocessingShape">
+                    <wps:wsp>
+                      <wps:cNvSpPr txBox="1"/>
+                      <wps:spPr>
+                        <a:xfrm>
+                          <a:off x="0" y="0"/>
+                          <a:ext cx="914400" cy="287655"/>
+                        </a:xfrm>
+                        <a:prstGeom prst="rect">
+                          <a:avLst/>
+                        </a:prstGeom>
+                        <a:solidFill>
+                          <a:schemeClr val="lt1"/>
+                        </a:solidFill>
+                        <a:ln w="6350">
+                          <a:noFill/>
+                        </a:ln>
+                      </wps:spPr>
+                      <wps:txbx>
+                        <w:txbxContent>
+                          <w:p>
+                            <w:pPr>
+                              <w:pStyle w:val="Opisslike"/>
+                              <w:jc w:val="center"/>
+                            </w:pPr>
+                            <w:r>
+                              <w:t xml:space="preserve">Slika 39. Unosimo željeno ime i tip: </w:t>
+                            </w:r>
+                            <w:proofErr w:type="spellStart"/>
+                            <w:r>
+                              <w:t>Class</w:t>
+                            </w:r>
+                            <w:proofErr w:type="spellEnd"/>
+                          </w:p>
+                          <w:p>
+                            <w:pPr>
+                              <w:jc w:val="center"/>
+                            </w:pPr>
+                          </w:p>
+                          <w:p>
+                            <w:pPr>
+                              <w:jc w:val="center"/>
+                            </w:pPr>
+                          </w:p>
+                          <w:p>
+                            <w:pPr>
+                              <w:jc w:val="center"/>
+                            </w:pPr>
+                          </w:p>
+                        </w:txbxContent>
+                      </wps:txbx>
+                      <wps:bodyPr rot="0" spcFirstLastPara="0" vertOverflow="overflow" horzOverflow="overflow" vert="horz" wrap="none" lIns="91440" tIns="45720" rIns="91440" bIns="45720" numCol="1" spcCol="0" rtlCol="0" fromWordArt="0" anchor="t" anchorCtr="0" forceAA="0" compatLnSpc="1">
+                        <a:prstTxWarp prst="textNoShape">
+                          <a:avLst/>
+                        </a:prstTxWarp>
+                        <a:noAutofit/>
+                      </wps:bodyPr>
+                    </wps:wsp>
+                  </a:graphicData>
+                </a:graphic>
+                <wp14:sizeRelV relativeFrom="margin">
+                  <wp14:pctHeight>0</wp14:pctHeight>
+                </wp14:sizeRelV>
+              </wp:anchor>
+            </w:drawing>
+          </mc:Choice>
+          <mc:Fallback>
+            <w:pict>
+              <v:shape w14:anchorId="5CCEF173" id="Tekstni okvir 58" o:spid="_x0000_s1059" type="#_x0000_t202" style="position:absolute;left:0;text-align:left;margin-left:143.4pt;margin-top:598.4pt;width:1in;height:22.65pt;z-index:251777024;visibility:visible;mso-wrap-style:none;mso-height-percent:0;mso-wrap-distance-left:9pt;mso-wrap-distance-top:0;mso-wrap-distance-right:9pt;mso-wrap-distance-bottom:0;mso-position-horizontal:absolute;mso-position-horizontal-relative:text;mso-position-vertical:absolute;mso-position-vertical-relative:text;mso-height-percent:0;mso-height-relative:margin;v-text-anchor:top" o:gfxdata="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" fillcolor="white [3201]" stroked="f" strokeweight=".5pt">
+                <v:textbox>
+                  <w:txbxContent>
+                    <w:p>
+                      <w:pPr>
+                        <w:pStyle w:val="Opisslike"/>
+                        <w:jc w:val="center"/>
+                      </w:pPr>
+                      <w:r>
+                        <w:t xml:space="preserve">Slika 39. Unosimo željeno ime i tip: </w:t>
+                      </w:r>
+                      <w:proofErr w:type="spellStart"/>
+                      <w:r>
+                        <w:t>Class</w:t>
+                      </w:r>
+                      <w:proofErr w:type="spellEnd"/>
+                    </w:p>
+                    <w:p>
+                      <w:pPr>
+                        <w:jc w:val="center"/>
+                      </w:pPr>
+                    </w:p>
+                    <w:p>
+                      <w:pPr>
+                        <w:jc w:val="center"/>
+                      </w:pPr>
+                    </w:p>
+                    <w:p>
+                      <w:pPr>
+                        <w:jc w:val="center"/>
+                      </w:pPr>
+                    </w:p>
+                  </w:txbxContent>
+                </v:textbox>
+                <w10:wrap type="topAndBottom"/>
+              </v:shape>
+            </w:pict>
+          </mc:Fallback>
+        </mc:AlternateContent>
+      </w:r>
+      <w:r>
+        <w:rPr>
+          <w:noProof/>
+        </w:rPr>
+        <mc:AlternateContent>
+          <mc:Choice Requires="wps">
+            <w:drawing>
+              <wp:anchor distT="0" distB="0" distL="114300" distR="114300" simplePos="0" relativeHeight="251751424" behindDoc="0" locked="0" layoutInCell="1" allowOverlap="1" wp14:anchorId="5CCEF173" wp14:editId="0A11BC8C">
+                <wp:simplePos x="0" y="0"/>
+                <wp:positionH relativeFrom="column">
+                  <wp:posOffset>1844040</wp:posOffset>
+                </wp:positionH>
+                <wp:positionV relativeFrom="paragraph">
+                  <wp:posOffset>3187065</wp:posOffset>
+                </wp:positionV>
+                <wp:extent cx="914400" cy="287655"/>
+                <wp:effectExtent l="0" t="0" r="3810" b="0"/>
+                <wp:wrapTopAndBottom/>
+                <wp:docPr id="43" name="Tekstni okvir 43"/>
+                <wp:cNvGraphicFramePr/>
+                <a:graphic xmlns:a="http://schemas.openxmlformats.org/drawingml/2006/main">
+                  <a:graphicData uri="http://schemas.microsoft.com/office/word/2010/wordprocessingShape">
+                    <wps:wsp>
+                      <wps:cNvSpPr txBox="1"/>
+                      <wps:spPr>
+                        <a:xfrm>
+                          <a:off x="0" y="0"/>
+                          <a:ext cx="914400" cy="287655"/>
+                        </a:xfrm>
+                        <a:prstGeom prst="rect">
+                          <a:avLst/>
+                        </a:prstGeom>
+                        <a:solidFill>
+                          <a:schemeClr val="lt1"/>
+                        </a:solidFill>
+                        <a:ln w="6350">
+                          <a:noFill/>
+                        </a:ln>
+                      </wps:spPr>
+                      <wps:txbx>
+                        <w:txbxContent>
+                          <w:p>
+                            <w:pPr>
+                              <w:pStyle w:val="Opisslike"/>
+                              <w:jc w:val="center"/>
+                            </w:pPr>
+                            <w:r>
+                              <w:t>Slika 38. Dodavanje nove klase u projekt</w:t>
+                            </w:r>
+                          </w:p>
+                          <w:p>
+                            <w:pPr>
+                              <w:jc w:val="center"/>
+                            </w:pPr>
+                          </w:p>
+                          <w:p>
+                            <w:pPr>
+                              <w:jc w:val="center"/>
+                            </w:pPr>
+                          </w:p>
+                          <w:p>
+                            <w:pPr>
+                              <w:jc w:val="center"/>
+                            </w:pPr>
+                          </w:p>
+                        </w:txbxContent>
+                      </wps:txbx>
+                      <wps:bodyPr rot="0" spcFirstLastPara="0" vertOverflow="overflow" horzOverflow="overflow" vert="horz" wrap="none" lIns="91440" tIns="45720" rIns="91440" bIns="45720" numCol="1" spcCol="0" rtlCol="0" fromWordArt="0" anchor="t" anchorCtr="0" forceAA="0" compatLnSpc="1">
+                        <a:prstTxWarp prst="textNoShape">
+                          <a:avLst/>
+                        </a:prstTxWarp>
+                        <a:noAutofit/>
+                      </wps:bodyPr>
+                    </wps:wsp>
+                  </a:graphicData>
+                </a:graphic>
+                <wp14:sizeRelV relativeFrom="margin">
+                  <wp14:pctHeight>0</wp14:pctHeight>
+                </wp14:sizeRelV>
+              </wp:anchor>
+            </w:drawing>
+          </mc:Choice>
+          <mc:Fallback>
+            <w:pict>
+              <v:shape w14:anchorId="5CCEF173" id="Tekstni okvir 43" o:spid="_x0000_s1060" type="#_x0000_t202" style="position:absolute;left:0;text-align:left;margin-left:145.2pt;margin-top:250.95pt;width:1in;height:22.65pt;z-index:251751424;visibility:visible;mso-wrap-style:none;mso-height-percent:0;mso-wrap-distance-left:9pt;mso-wrap-distance-top:0;mso-wrap-distance-right:9pt;mso-wrap-distance-bottom:0;mso-position-horizontal:absolute;mso-position-horizontal-relative:text;mso-position-vertical:absolute;mso-position-vertical-relative:text;mso-height-percent:0;mso-height-relative:margin;v-text-anchor:top" o:gfxdata="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" fillcolor="white [3201]" stroked="f" strokeweight=".5pt">
+                <v:textbox>
+                  <w:txbxContent>
+                    <w:p>
+                      <w:pPr>
+                        <w:pStyle w:val="Opisslike"/>
+                        <w:jc w:val="center"/>
+                      </w:pPr>
+                      <w:r>
+                        <w:t>Slika 38. Dodavanje nove klase u projekt</w:t>
+                      </w:r>
+                    </w:p>
+                    <w:p>
+                      <w:pPr>
+                        <w:jc w:val="center"/>
+                      </w:pPr>
+                    </w:p>
+                    <w:p>
+                      <w:pPr>
+                        <w:jc w:val="center"/>
+                      </w:pPr>
+                    </w:p>
+                    <w:p>
+                      <w:pPr>
+                        <w:jc w:val="center"/>
+                      </w:pPr>
+                    </w:p>
+                  </w:txbxContent>
+                </v:textbox>
+                <w10:wrap type="topAndBottom"/>
+              </v:shape>
+            </w:pict>
+          </mc:Fallback>
+        </mc:AlternateContent>
+      </w:r>
+      <w:r>
+        <w:rPr>
+          <w:noProof/>
+        </w:rPr>
+        <w:drawing>
+          <wp:anchor distT="0" distB="0" distL="114300" distR="114300" simplePos="0" relativeHeight="251725824" behindDoc="0" locked="0" layoutInCell="1" allowOverlap="1">
+            <wp:simplePos x="0" y="0"/>
+            <wp:positionH relativeFrom="column">
+              <wp:posOffset>-635</wp:posOffset>
+            </wp:positionH>
+            <wp:positionV relativeFrom="paragraph">
+              <wp:posOffset>565785</wp:posOffset>
+            </wp:positionV>
+            <wp:extent cx="5760720" cy="2589530"/>
+            <wp:effectExtent l="0" t="0" r="0" b="1270"/>
+            <wp:wrapTopAndBottom/>
+            <wp:docPr id="42" name="Slika 42" descr="Slika na kojoj se prikazuje snimka zaslona, monitor, crno, zid&#10;&#10;Opis je automatski generiran"/>
+            <wp:cNvGraphicFramePr>
+              <a:graphicFrameLocks xmlns:a="http://schemas.openxmlformats.org/drawingml/2006/main" noChangeAspect="1"/>
+            </wp:cNvGraphicFramePr>
+            <a:graphic xmlns:a="http://schemas.openxmlformats.org/drawingml/2006/main">
+              <a:graphicData uri="http://schemas.openxmlformats.org/drawingml/2006/picture">
+                <pic:pic xmlns:pic="http://schemas.openxmlformats.org/drawingml/2006/picture">
+                  <pic:nvPicPr>
+                    <pic:cNvPr id="42" name="9 - klasa_1.png"/>
+                    <pic:cNvPicPr/>
+                  </pic:nvPicPr>
+                  <pic:blipFill>
+                    <a:blip r:embed="rId53">
+                      <a:extLst>
+                        <a:ext uri="{28A0092B-C50C-407E-A947-70E740481C1C}">
+                          <a14:useLocalDpi xmlns:a14="http://schemas.microsoft.com/office/drawing/2010/main" val="0"/>
+                        </a:ext>
+                      </a:extLst>
+                    </a:blip>
+                    <a:stretch>
+                      <a:fillRect/>
+                    </a:stretch>
+                  </pic:blipFill>
+                  <pic:spPr>
+                    <a:xfrm>
+                      <a:off x="0" y="0"/>
+                      <a:ext cx="5760720" cy="2589530"/>
+                    </a:xfrm>
+                    <a:prstGeom prst="rect">
+                      <a:avLst/>
+                    </a:prstGeom>
+                  </pic:spPr>
+                </pic:pic>
+              </a:graphicData>
+            </a:graphic>
+          </wp:anchor>
+        </w:drawing>
+      </w:r>
+      <w:r>
+        <w:t>U ovom odlomku ćemo Vam prikazati kako se kreiraju i dodaju nove klase u projekt. Na slikama možete popratiti pojedine korake.</w:t>
+      </w:r>
+    </w:p>
+    <w:p>
+      <w:pPr>
+        <w:spacing w:line="360" w:lineRule="auto"/>
+        <w:ind w:firstLine="708"/>
+        <w:jc w:val="both"/>
+      </w:pPr>
+      <w:r>
+        <w:rPr>
+          <w:noProof/>
+        </w:rPr>
+        <w:drawing>
+          <wp:anchor distT="0" distB="0" distL="114300" distR="114300" simplePos="0" relativeHeight="251771904" behindDoc="0" locked="0" layoutInCell="1" allowOverlap="1">
+            <wp:simplePos x="0" y="0"/>
+            <wp:positionH relativeFrom="column">
+              <wp:posOffset>685165</wp:posOffset>
+            </wp:positionH>
+            <wp:positionV relativeFrom="paragraph">
+              <wp:posOffset>3316605</wp:posOffset>
+            </wp:positionV>
+            <wp:extent cx="4381500" cy="3601987"/>
+            <wp:effectExtent l="0" t="0" r="0" b="0"/>
+            <wp:wrapTopAndBottom/>
+            <wp:docPr id="45" name="Slika 45" descr="Slika na kojoj se prikazuje snimka zaslona, monitor, crno, sjedenje&#10;&#10;Opis je automatski generiran"/>
+            <wp:cNvGraphicFramePr>
+              <a:graphicFrameLocks xmlns:a="http://schemas.openxmlformats.org/drawingml/2006/main" noChangeAspect="1"/>
+            </wp:cNvGraphicFramePr>
+            <a:graphic xmlns:a="http://schemas.openxmlformats.org/drawingml/2006/main">
+              <a:graphicData uri="http://schemas.openxmlformats.org/drawingml/2006/picture">
+                <pic:pic xmlns:pic="http://schemas.openxmlformats.org/drawingml/2006/picture">
+                  <pic:nvPicPr>
+                    <pic:cNvPr id="45" name="9 - klasa_2.png"/>
+                    <pic:cNvPicPr/>
+                  </pic:nvPicPr>
+                  <pic:blipFill>
+                    <a:blip r:embed="rId54">
+                      <a:extLst>
+                        <a:ext uri="{28A0092B-C50C-407E-A947-70E740481C1C}">
+                          <a14:useLocalDpi xmlns:a14="http://schemas.microsoft.com/office/drawing/2010/main" val="0"/>
+                        </a:ext>
+                      </a:extLst>
+                    </a:blip>
+                    <a:stretch>
+                      <a:fillRect/>
+                    </a:stretch>
+                  </pic:blipFill>
+                  <pic:spPr>
+                    <a:xfrm>
+                      <a:off x="0" y="0"/>
+                      <a:ext cx="4381500" cy="3601987"/>
+                    </a:xfrm>
+                    <a:prstGeom prst="rect">
+                      <a:avLst/>
+                    </a:prstGeom>
+                  </pic:spPr>
+                </pic:pic>
+              </a:graphicData>
+            </a:graphic>
+          </wp:anchor>
+        </w:drawing>
+      </w:r>
+    </w:p>
+    <w:p>
+      <w:pPr>
+        <w:spacing w:line="360" w:lineRule="auto"/>
+        <w:ind w:firstLine="708"/>
+        <w:jc w:val="both"/>
+      </w:pPr>
+      <w:r>
+        <w:rPr>
+          <w:noProof/>
+        </w:rPr>
+        <w:lastRenderedPageBreak/>
+        <mc:AlternateContent>
+          <mc:Choice Requires="wps">
+            <w:drawing>
+              <wp:anchor distT="0" distB="0" distL="114300" distR="114300" simplePos="0" relativeHeight="251780096" behindDoc="0" locked="0" layoutInCell="1" allowOverlap="1" wp14:anchorId="5CCEF173" wp14:editId="0A11BC8C">
+                <wp:simplePos x="0" y="0"/>
+                <wp:positionH relativeFrom="column">
+                  <wp:posOffset>1844040</wp:posOffset>
+                </wp:positionH>
+                <wp:positionV relativeFrom="paragraph">
+                  <wp:posOffset>3332480</wp:posOffset>
+                </wp:positionV>
+                <wp:extent cx="914400" cy="287655"/>
+                <wp:effectExtent l="0" t="0" r="3810" b="0"/>
+                <wp:wrapTopAndBottom/>
+                <wp:docPr id="63" name="Tekstni okvir 63"/>
+                <wp:cNvGraphicFramePr/>
+                <a:graphic xmlns:a="http://schemas.openxmlformats.org/drawingml/2006/main">
+                  <a:graphicData uri="http://schemas.microsoft.com/office/word/2010/wordprocessingShape">
+                    <wps:wsp>
+                      <wps:cNvSpPr txBox="1"/>
+                      <wps:spPr>
+                        <a:xfrm>
+                          <a:off x="0" y="0"/>
+                          <a:ext cx="914400" cy="287655"/>
+                        </a:xfrm>
+                        <a:prstGeom prst="rect">
+                          <a:avLst/>
+                        </a:prstGeom>
+                        <a:solidFill>
+                          <a:schemeClr val="lt1"/>
+                        </a:solidFill>
+                        <a:ln w="6350">
+                          <a:noFill/>
+                        </a:ln>
+                      </wps:spPr>
+                      <wps:txbx>
+                        <w:txbxContent>
+                          <w:p>
+                            <w:pPr>
+                              <w:pStyle w:val="Opisslike"/>
+                              <w:jc w:val="center"/>
+                            </w:pPr>
+                            <w:r>
+                              <w:t>Slika 40. Dodana je nova klasa u projekt</w:t>
+                            </w:r>
+                          </w:p>
+                          <w:p>
+                            <w:pPr>
+                              <w:jc w:val="center"/>
+                            </w:pPr>
+                          </w:p>
+                          <w:p>
+                            <w:pPr>
+                              <w:jc w:val="center"/>
+                            </w:pPr>
+                          </w:p>
+                          <w:p>
+                            <w:pPr>
+                              <w:jc w:val="center"/>
+                            </w:pPr>
+                          </w:p>
+                        </w:txbxContent>
+                      </wps:txbx>
+                      <wps:bodyPr rot="0" spcFirstLastPara="0" vertOverflow="overflow" horzOverflow="overflow" vert="horz" wrap="none" lIns="91440" tIns="45720" rIns="91440" bIns="45720" numCol="1" spcCol="0" rtlCol="0" fromWordArt="0" anchor="t" anchorCtr="0" forceAA="0" compatLnSpc="1">
+                        <a:prstTxWarp prst="textNoShape">
+                          <a:avLst/>
+                        </a:prstTxWarp>
+                        <a:noAutofit/>
+                      </wps:bodyPr>
+                    </wps:wsp>
+                  </a:graphicData>
+                </a:graphic>
+                <wp14:sizeRelV relativeFrom="margin">
+                  <wp14:pctHeight>0</wp14:pctHeight>
+                </wp14:sizeRelV>
+              </wp:anchor>
+            </w:drawing>
+          </mc:Choice>
+          <mc:Fallback>
+            <w:pict>
+              <v:shape w14:anchorId="5CCEF173" id="Tekstni okvir 63" o:spid="_x0000_s1061" type="#_x0000_t202" style="position:absolute;left:0;text-align:left;margin-left:145.2pt;margin-top:262.4pt;width:1in;height:22.65pt;z-index:251780096;visibility:visible;mso-wrap-style:none;mso-height-percent:0;mso-wrap-distance-left:9pt;mso-wrap-distance-top:0;mso-wrap-distance-right:9pt;mso-wrap-distance-bottom:0;mso-position-horizontal:absolute;mso-position-horizontal-relative:text;mso-position-vertical:absolute;mso-position-vertical-relative:text;mso-height-percent:0;mso-height-relative:margin;v-text-anchor:top" o:gfxdata="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" fillcolor="white [3201]" stroked="f" strokeweight=".5pt">
+                <v:textbox>
+                  <w:txbxContent>
+                    <w:p>
+                      <w:pPr>
+                        <w:pStyle w:val="Opisslike"/>
+                        <w:jc w:val="center"/>
+                      </w:pPr>
+                      <w:r>
+                        <w:t>Slika 40. Dodana je nova klasa u projekt</w:t>
+                      </w:r>
+                    </w:p>
+                    <w:p>
+                      <w:pPr>
+                        <w:jc w:val="center"/>
+                      </w:pPr>
+                    </w:p>
+                    <w:p>
+                      <w:pPr>
+                        <w:jc w:val="center"/>
+                      </w:pPr>
+                    </w:p>
+                    <w:p>
+                      <w:pPr>
+                        <w:jc w:val="center"/>
+                      </w:pPr>
+                    </w:p>
+                  </w:txbxContent>
+                </v:textbox>
+                <w10:wrap type="topAndBottom"/>
+              </v:shape>
+            </w:pict>
+          </mc:Fallback>
+        </mc:AlternateContent>
+      </w:r>
+      <w:r>
+        <w:rPr>
+          <w:noProof/>
+        </w:rPr>
+        <w:drawing>
+          <wp:anchor distT="0" distB="0" distL="114300" distR="114300" simplePos="0" relativeHeight="251705344" behindDoc="0" locked="0" layoutInCell="1" allowOverlap="1">
+            <wp:simplePos x="0" y="0"/>
+            <wp:positionH relativeFrom="column">
+              <wp:posOffset>235585</wp:posOffset>
+            </wp:positionH>
+            <wp:positionV relativeFrom="paragraph">
+              <wp:posOffset>-635</wp:posOffset>
+            </wp:positionV>
+            <wp:extent cx="5280660" cy="3241675"/>
+            <wp:effectExtent l="0" t="0" r="0" b="0"/>
+            <wp:wrapTopAndBottom/>
+            <wp:docPr id="59" name="Slika 59" descr="Slika na kojoj se prikazuje snimka zaslona, monitor&#10;&#10;Opis je automatski generiran"/>
+            <wp:cNvGraphicFramePr>
+              <a:graphicFrameLocks xmlns:a="http://schemas.openxmlformats.org/drawingml/2006/main" noChangeAspect="1"/>
+            </wp:cNvGraphicFramePr>
+            <a:graphic xmlns:a="http://schemas.openxmlformats.org/drawingml/2006/main">
+              <a:graphicData uri="http://schemas.openxmlformats.org/drawingml/2006/picture">
+                <pic:pic xmlns:pic="http://schemas.openxmlformats.org/drawingml/2006/picture">
+                  <pic:nvPicPr>
+                    <pic:cNvPr id="59" name="9 - klasa_3.png"/>
+                    <pic:cNvPicPr/>
+                  </pic:nvPicPr>
+                  <pic:blipFill>
+                    <a:blip r:embed="rId55">
+                      <a:extLst>
+                        <a:ext uri="{28A0092B-C50C-407E-A947-70E740481C1C}">
+                          <a14:useLocalDpi xmlns:a14="http://schemas.microsoft.com/office/drawing/2010/main" val="0"/>
+                        </a:ext>
+                      </a:extLst>
+                    </a:blip>
+                    <a:stretch>
+                      <a:fillRect/>
+                    </a:stretch>
+                  </pic:blipFill>
+                  <pic:spPr>
+                    <a:xfrm>
+                      <a:off x="0" y="0"/>
+                      <a:ext cx="5280660" cy="3241675"/>
+                    </a:xfrm>
+                    <a:prstGeom prst="rect">
+                      <a:avLst/>
+                    </a:prstGeom>
+                  </pic:spPr>
+                </pic:pic>
+              </a:graphicData>
+            </a:graphic>
+            <wp14:sizeRelH relativeFrom="margin">
+              <wp14:pctWidth>0</wp14:pctWidth>
+            </wp14:sizeRelH>
+            <wp14:sizeRelV relativeFrom="margin">
+              <wp14:pctHeight>0</wp14:pctHeight>
+            </wp14:sizeRelV>
+          </wp:anchor>
+        </w:drawing>
+      </w:r>
+      <w:r>
+        <w:t>Od ovog trenutka, upoznati ste sa svim potrebnim predznanjima kako bi mogli kreirati ovu aplikaciju prateći naše daljnje upute, te svi koraci od sada pa na dalje se baziraju na ovim prethodnim objašnjenim.</w:t>
+      </w:r>
+    </w:p>
+    <w:p>
+      <w:pPr>
+        <w:spacing w:line="360" w:lineRule="auto"/>
+        <w:ind w:firstLine="708"/>
+        <w:jc w:val="both"/>
+      </w:pPr>
+      <w:r>
+        <w:t>Naravno, sav kod ćemo Vam mi objasniti i priložiti kako bi ga Vi mogli zalijepiti na predviđena mjesta.</w:t>
+      </w:r>
+    </w:p>
+    <w:p>
+      <w:pPr>
+        <w:spacing w:line="360" w:lineRule="auto"/>
+        <w:ind w:firstLine="708"/>
+        <w:jc w:val="both"/>
+      </w:pPr>
+    </w:p>
+    <w:p>
+      <w:pPr>
+        <w:spacing w:line="360" w:lineRule="auto"/>
+        <w:ind w:firstLine="708"/>
+        <w:jc w:val="both"/>
+      </w:pPr>
+    </w:p>
+    <w:p>
+      <w:pPr>
+        <w:spacing w:line="360" w:lineRule="auto"/>
+        <w:ind w:firstLine="708"/>
+        <w:jc w:val="both"/>
+      </w:pPr>
+    </w:p>
+    <w:p>
+      <w:pPr>
+        <w:spacing w:line="360" w:lineRule="auto"/>
+        <w:ind w:firstLine="708"/>
+        <w:jc w:val="both"/>
+      </w:pPr>
+    </w:p>
+    <w:p>
+      <w:pPr>
+        <w:spacing w:line="360" w:lineRule="auto"/>
+        <w:ind w:firstLine="708"/>
+        <w:jc w:val="both"/>
+      </w:pPr>
+    </w:p>
+    <w:p>
+      <w:pPr>
+        <w:spacing w:line="360" w:lineRule="auto"/>
+        <w:ind w:firstLine="708"/>
+        <w:jc w:val="both"/>
+      </w:pPr>
+    </w:p>
+    <w:p>
+      <w:pPr>
+        <w:spacing w:line="360" w:lineRule="auto"/>
+        <w:ind w:firstLine="708"/>
+        <w:jc w:val="both"/>
+      </w:pPr>
+    </w:p>
+    <w:p>
+      <w:pPr>
+        <w:spacing w:line="360" w:lineRule="auto"/>
+        <w:ind w:firstLine="708"/>
+        <w:jc w:val="both"/>
+      </w:pPr>
+    </w:p>
+    <w:p>
+      <w:pPr>
+        <w:spacing w:line="360" w:lineRule="auto"/>
+        <w:ind w:firstLine="708"/>
+        <w:jc w:val="both"/>
+      </w:pPr>
+    </w:p>
+    <w:p>
+      <w:pPr>
+        <w:spacing w:line="360" w:lineRule="auto"/>
+        <w:ind w:firstLine="708"/>
+        <w:jc w:val="both"/>
+      </w:pPr>
+    </w:p>
+    <w:p>
+      <w:pPr>
+        <w:spacing w:line="360" w:lineRule="auto"/>
+        <w:ind w:firstLine="708"/>
+        <w:jc w:val="both"/>
+      </w:pPr>
+    </w:p>
+    <w:p>
+      <w:pPr>
+        <w:spacing w:line="360" w:lineRule="auto"/>
+        <w:ind w:firstLine="708"/>
+        <w:jc w:val="both"/>
+      </w:pPr>
+    </w:p>
+    <w:p>
+      <w:pPr>
+        <w:spacing w:line="360" w:lineRule="auto"/>
+        <w:ind w:firstLine="708"/>
+        <w:jc w:val="both"/>
+      </w:pPr>
+    </w:p>
+    <w:p>
+      <w:pPr>
+        <w:spacing w:line="360" w:lineRule="auto"/>
+        <w:ind w:firstLine="708"/>
+        <w:jc w:val="both"/>
+      </w:pPr>
+    </w:p>
+    <w:p>
+      <w:pPr>
+        <w:spacing w:line="360" w:lineRule="auto"/>
+        <w:ind w:firstLine="708"/>
+        <w:jc w:val="both"/>
+      </w:pPr>
+    </w:p>
+    <w:p>
+      <w:pPr>
+        <w:pStyle w:val="Naslov1"/>
+        <w:numPr>
+          <w:ilvl w:val="0"/>
+          <w:numId w:val="15"/>
+        </w:numPr>
+      </w:pPr>
+      <w:bookmarkStart w:id="15" w:name="_Toc531802244"/>
+      <w:r>
+        <w:lastRenderedPageBreak/>
+        <w:t xml:space="preserve">Izrada </w:t>
+      </w:r>
+      <w:proofErr w:type="spellStart"/>
+      <w:r>
+        <w:t>mRanger</w:t>
+      </w:r>
+      <w:proofErr w:type="spellEnd"/>
+      <w:r>
+        <w:t xml:space="preserve"> aplikacije</w:t>
+      </w:r>
+      <w:bookmarkEnd w:id="15"/>
+    </w:p>
+    <w:p/>
+    <w:p>
+      <w:pPr>
+        <w:spacing w:line="360" w:lineRule="auto"/>
+        <w:ind w:left="360" w:firstLine="348"/>
+        <w:jc w:val="both"/>
+      </w:pPr>
+      <w:r>
+        <w:t xml:space="preserve">Sada slijedi najbitniji dio ovog edukacijskog dokumenta, a to je zapravo izrada aplikacije </w:t>
+      </w:r>
+      <w:proofErr w:type="spellStart"/>
+      <w:r>
+        <w:t>mRanger</w:t>
+      </w:r>
+      <w:proofErr w:type="spellEnd"/>
+      <w:r>
+        <w:t>. Kako smo svjesni da ste vi još uvijek novi u radu sa Android Studiom, te možda izradom aplikacije bilo kakve vrste uopće, ovo ćemo vam nastojati objasniti na najjednostavniji mogući način.</w:t>
+      </w:r>
+    </w:p>
+    <w:p>
+      <w:pPr>
+        <w:spacing w:line="360" w:lineRule="auto"/>
+        <w:ind w:left="360" w:firstLine="348"/>
+        <w:jc w:val="both"/>
+      </w:pPr>
+      <w:r>
+        <w:t xml:space="preserve">Prvo ćemo od Vas zatražiti da izradite potrebne </w:t>
+      </w:r>
+      <w:proofErr w:type="spellStart"/>
+      <w:r>
+        <w:rPr>
+          <w:i/>
+        </w:rPr>
+        <w:t>Activity</w:t>
+      </w:r>
+      <w:proofErr w:type="spellEnd"/>
+      <w:r>
+        <w:rPr>
+          <w:i/>
+        </w:rPr>
+        <w:t xml:space="preserve">-e </w:t>
+      </w:r>
+      <w:r>
+        <w:t xml:space="preserve">odnosno zaslone, potrebne </w:t>
+      </w:r>
+      <w:r>
+        <w:rPr>
+          <w:b/>
+        </w:rPr>
+        <w:t>klase</w:t>
+      </w:r>
+      <w:r>
+        <w:t xml:space="preserve"> te potrebne </w:t>
+      </w:r>
+      <w:proofErr w:type="spellStart"/>
+      <w:r>
+        <w:rPr>
+          <w:b/>
+        </w:rPr>
+        <w:t>resource</w:t>
+      </w:r>
+      <w:proofErr w:type="spellEnd"/>
+      <w:r>
+        <w:rPr>
+          <w:b/>
+        </w:rPr>
+        <w:t xml:space="preserve"> </w:t>
+      </w:r>
+      <w:proofErr w:type="spellStart"/>
+      <w:r>
+        <w:rPr>
+          <w:b/>
+        </w:rPr>
+        <w:t>layout</w:t>
+      </w:r>
+      <w:proofErr w:type="spellEnd"/>
+      <w:r>
+        <w:rPr>
+          <w:b/>
+        </w:rPr>
+        <w:t xml:space="preserve"> </w:t>
+      </w:r>
+      <w:r>
+        <w:t>datoteke, a zatim ćemo Vam priložiti kod koji ćete moći kopirati u te datoteke kako bi aplikacija radila.</w:t>
+      </w:r>
+    </w:p>
+    <w:p>
+      <w:pPr>
+        <w:spacing w:line="360" w:lineRule="auto"/>
+        <w:ind w:left="360" w:firstLine="348"/>
+        <w:jc w:val="both"/>
+      </w:pPr>
+      <w:r>
+        <w:t>Sav kod, sve klase i metode koje smo izradili smo Vam objasnili te ćete moći shvatiti i zašto su oni tu gdje jesu, odnosno koja je njihova zadaća u ovoj cijeloj priči.</w:t>
+      </w:r>
+    </w:p>
+    <w:p>
+      <w:pPr>
+        <w:spacing w:line="360" w:lineRule="auto"/>
+        <w:ind w:left="360" w:firstLine="348"/>
+        <w:jc w:val="both"/>
+      </w:pPr>
+      <w:r>
+        <w:t xml:space="preserve">Kad smo sve to rekli, krenimo na posao. </w:t>
+      </w:r>
+      <w:r>
+        <w:rPr>
+          <mc:AlternateContent>
+            <mc:Choice Requires="w16se"/>
+            <mc:Fallback>
+              <w:rFonts w:ascii="Segoe UI Emoji" w:eastAsia="Segoe UI Emoji" w:hAnsi="Segoe UI Emoji" w:cs="Segoe UI Emoji"/>
+            </mc:Fallback>
+          </mc:AlternateContent>
+        </w:rPr>
+        <mc:AlternateContent>
+          <mc:Choice Requires="w16se">
+            <w16se:symEx w16se:font="Segoe UI Emoji" w16se:char="1F60A"/>
+          </mc:Choice>
+          <mc:Fallback>
+            <w:t>😊</w:t>
+          </mc:Fallback>
+        </mc:AlternateContent>
+      </w:r>
+    </w:p>
+    <w:p>
+      <w:pPr>
+        <w:spacing w:line="360" w:lineRule="auto"/>
+        <w:jc w:val="both"/>
+      </w:pPr>
+    </w:p>
+    <w:p>
+      <w:pPr>
+        <w:spacing w:line="360" w:lineRule="auto"/>
+        <w:jc w:val="both"/>
+      </w:pPr>
+    </w:p>
+    <w:p>
+      <w:pPr>
+        <w:spacing w:line="360" w:lineRule="auto"/>
+        <w:jc w:val="both"/>
+      </w:pPr>
+    </w:p>
+    <w:p>
+      <w:pPr>
+        <w:spacing w:line="360" w:lineRule="auto"/>
+        <w:jc w:val="both"/>
+      </w:pPr>
+    </w:p>
+    <w:p>
+      <w:pPr>
+        <w:spacing w:line="360" w:lineRule="auto"/>
+        <w:jc w:val="center"/>
+        <w:rPr>
+          <w:i/>
+        </w:rPr>
+      </w:pPr>
+      <w:r>
+        <w:rPr>
+          <w:i/>
+        </w:rPr>
+        <w:t xml:space="preserve">POTREBNO JE PAŽJIVO PRATITI UPUTE ! </w:t>
+      </w:r>
+    </w:p>
+    <w:p>
+      <w:pPr>
+        <w:spacing w:line="360" w:lineRule="auto"/>
+        <w:jc w:val="center"/>
+      </w:pPr>
+      <w:r>
+        <w:rPr>
+          <w:i/>
+        </w:rPr>
+        <w:t xml:space="preserve">SRETNO </w:t>
+      </w:r>
+      <w:r>
+        <w:rPr>
+          <mc:AlternateContent>
+            <mc:Choice Requires="w16se"/>
+            <mc:Fallback>
+              <w:rFonts w:ascii="Segoe UI Emoji" w:eastAsia="Segoe UI Emoji" w:hAnsi="Segoe UI Emoji" w:cs="Segoe UI Emoji"/>
+            </mc:Fallback>
+          </mc:AlternateContent>
+        </w:rPr>
+        <mc:AlternateContent>
+          <mc:Choice Requires="w16se">
+            <w16se:symEx w16se:font="Segoe UI Emoji" w16se:char="2764"/>
+          </mc:Choice>
+          <mc:Fallback>
+            <w:t>❤</w:t>
+          </mc:Fallback>
+        </mc:AlternateContent>
+      </w:r>
+    </w:p>
+    <w:p>
+      <w:pPr>
+        <w:spacing w:line="360" w:lineRule="auto"/>
+        <w:jc w:val="center"/>
+      </w:pPr>
+    </w:p>
+    <w:p>
+      <w:pPr>
+        <w:spacing w:line="360" w:lineRule="auto"/>
+        <w:jc w:val="center"/>
+      </w:pPr>
+    </w:p>
+    <w:p>
+      <w:pPr>
+        <w:spacing w:line="360" w:lineRule="auto"/>
+        <w:jc w:val="center"/>
+      </w:pPr>
+    </w:p>
+    <w:p>
+      <w:pPr>
+        <w:spacing w:line="360" w:lineRule="auto"/>
+        <w:jc w:val="center"/>
+      </w:pPr>
+    </w:p>
+    <w:p>
+      <w:pPr>
+        <w:spacing w:line="360" w:lineRule="auto"/>
+        <w:jc w:val="center"/>
+      </w:pPr>
+    </w:p>
+    <w:p>
+      <w:pPr>
+        <w:spacing w:line="360" w:lineRule="auto"/>
+        <w:jc w:val="center"/>
+      </w:pPr>
+    </w:p>
+    <w:p>
+      <w:pPr>
+        <w:spacing w:line="360" w:lineRule="auto"/>
+        <w:jc w:val="center"/>
+      </w:pPr>
+    </w:p>
+    <w:p>
+      <w:pPr>
+        <w:spacing w:line="360" w:lineRule="auto"/>
+        <w:jc w:val="center"/>
+      </w:pPr>
+    </w:p>
+    <w:p>
+      <w:pPr>
+        <w:spacing w:line="360" w:lineRule="auto"/>
+        <w:jc w:val="center"/>
+      </w:pPr>
+    </w:p>
+    <w:p>
+      <w:pPr>
+        <w:spacing w:line="360" w:lineRule="auto"/>
+        <w:jc w:val="center"/>
+      </w:pPr>
+    </w:p>
+    <w:p>
+      <w:pPr>
+        <w:spacing w:line="360" w:lineRule="auto"/>
+        <w:jc w:val="center"/>
+      </w:pPr>
+    </w:p>
+    <w:p>
+      <w:pPr>
+        <w:spacing w:line="360" w:lineRule="auto"/>
+        <w:jc w:val="center"/>
+      </w:pPr>
+    </w:p>
+    <w:p>
+      <w:pPr>
+        <w:spacing w:line="360" w:lineRule="auto"/>
+        <w:jc w:val="center"/>
+      </w:pPr>
+    </w:p>
+    <w:p>
+      <w:pPr>
+        <w:spacing w:line="360" w:lineRule="auto"/>
+        <w:jc w:val="center"/>
+      </w:pPr>
+    </w:p>
+    <w:p>
+      <w:pPr>
+        <w:spacing w:line="360" w:lineRule="auto"/>
+        <w:jc w:val="center"/>
+      </w:pPr>
+    </w:p>
+    <w:p>
+      <w:pPr>
+        <w:pStyle w:val="Naslov2"/>
+      </w:pPr>
+      <w:bookmarkStart w:id="16" w:name="_Toc531802245"/>
+      <w:r>
+        <w:lastRenderedPageBreak/>
+        <w:t>6.1 Kreiranje potrebnih datoteka</w:t>
+      </w:r>
+      <w:bookmarkEnd w:id="16"/>
+    </w:p>
+    <w:p>
+      <w:r>
+        <w:tab/>
+      </w:r>
+      <w:bookmarkStart w:id="17" w:name="_GoBack"/>
+      <w:bookmarkEnd w:id="17"/>
     </w:p>
     <w:sectPr>
       <w:pgSz w:w="11906" w:h="16838"/>
@@ -10003,13 +12688,12 @@
 <w:ftr xmlns:wpc="http://schemas.microsoft.com/office/word/2010/wordprocessingCanvas" xmlns:cx="http://schemas.microsoft.com/office/drawing/2014/chartex" xmlns:cx1="http://schemas.microsoft.com/office/drawing/2015/9/8/chartex" xmlns:cx2="http://schemas.microsoft.com/office/drawing/2015/10/21/chartex" xmlns:cx3="http://schemas.microsoft.com/office/drawing/2016/5/9/chartex" xmlns:cx4="http://schemas.microsoft.com/office/drawing/2016/5/10/chartex" xmlns:cx5="http://schemas.microsoft.com/office/drawing/2016/5/11/chartex" xmlns:cx6="http://schemas.microsoft.com/office/drawing/2016/5/12/chartex" xmlns:cx7="http://schemas.microsoft.com/office/drawing/2016/5/13/chartex" xmlns:cx8="http://schemas.microsoft.com/office/drawing/2016/5/14/chartex" xmlns:mc="http://schemas.openxmlformats.org/markup-compatibility/2006" xmlns:aink="http://schemas.microsoft.com/office/drawing/2016/ink" xmlns:am3d="http://schemas.microsoft.com/office/drawing/2017/model3d" xmlns:o="urn:schemas-microsoft-com:office:office" xmlns:r="http://schemas.openxmlformats.org/officeDocument/2006/relationships" xmlns:m="http://schemas.openxmlformats.org/officeDocument/2006/math" xmlns:v="urn:schemas-microsoft-com:vml" xmlns:wp14="http://schemas.microsoft.com/office/word/2010/wordprocessingDrawing" xmlns:wp="http://schemas.openxmlformats.org/drawingml/2006/wordprocessingDrawing" xmlns:w10="urn:schemas-microsoft-com:office:word" xmlns:w="http://schemas.openxmlformats.org/wordprocessingml/2006/main" xmlns:w14="http://schemas.microsoft.com/office/word/2010/wordml" xmlns:w15="http://schemas.microsoft.com/office/word/2012/wordml" xmlns:w16cid="http://schemas.microsoft.com/office/word/2016/wordml/cid" xmlns:w16se="http://schemas.microsoft.com/office/word/2015/wordml/symex" xmlns:wpg="http://schemas.microsoft.com/office/word/2010/wordprocessingGroup" xmlns:wpi="http://schemas.microsoft.com/office/word/2010/wordprocessingInk" xmlns:wne="http://schemas.microsoft.com/office/word/2006/wordml" xmlns:wps="http://schemas.microsoft.com/office/word/2010/wordprocessingShape" mc:Ignorable="w14 w15 w16se w16cid wp14">
   <w:sdt>
     <w:sdtPr>
-      <w:id w:val="207772039"/>
+      <w:id w:val="-28949483"/>
       <w:docPartObj>
         <w:docPartGallery w:val="Page Numbers (Bottom of Page)"/>
         <w:docPartUnique/>
       </w:docPartObj>
     </w:sdtPr>
-    <w:sdtEndPr/>
     <w:sdtContent>
       <w:p>
         <w:pPr>
@@ -10052,13 +12736,12 @@
 <w:ftr xmlns:wpc="http://schemas.microsoft.com/office/word/2010/wordprocessingCanvas" xmlns:cx="http://schemas.microsoft.com/office/drawing/2014/chartex" xmlns:cx1="http://schemas.microsoft.com/office/drawing/2015/9/8/chartex" xmlns:cx2="http://schemas.microsoft.com/office/drawing/2015/10/21/chartex" xmlns:cx3="http://schemas.microsoft.com/office/drawing/2016/5/9/chartex" xmlns:cx4="http://schemas.microsoft.com/office/drawing/2016/5/10/chartex" xmlns:cx5="http://schemas.microsoft.com/office/drawing/2016/5/11/chartex" xmlns:cx6="http://schemas.microsoft.com/office/drawing/2016/5/12/chartex" xmlns:cx7="http://schemas.microsoft.com/office/drawing/2016/5/13/chartex" xmlns:cx8="http://schemas.microsoft.com/office/drawing/2016/5/14/chartex" xmlns:mc="http://schemas.openxmlformats.org/markup-compatibility/2006" xmlns:aink="http://schemas.microsoft.com/office/drawing/2016/ink" xmlns:am3d="http://schemas.microsoft.com/office/drawing/2017/model3d" xmlns:o="urn:schemas-microsoft-com:office:office" xmlns:r="http://schemas.openxmlformats.org/officeDocument/2006/relationships" xmlns:m="http://schemas.openxmlformats.org/officeDocument/2006/math" xmlns:v="urn:schemas-microsoft-com:vml" xmlns:wp14="http://schemas.microsoft.com/office/word/2010/wordprocessingDrawing" xmlns:wp="http://schemas.openxmlformats.org/drawingml/2006/wordprocessingDrawing" xmlns:w10="urn:schemas-microsoft-com:office:word" xmlns:w="http://schemas.openxmlformats.org/wordprocessingml/2006/main" xmlns:w14="http://schemas.microsoft.com/office/word/2010/wordml" xmlns:w15="http://schemas.microsoft.com/office/word/2012/wordml" xmlns:w16cid="http://schemas.microsoft.com/office/word/2016/wordml/cid" xmlns:w16se="http://schemas.microsoft.com/office/word/2015/wordml/symex" xmlns:wpg="http://schemas.microsoft.com/office/word/2010/wordprocessingGroup" xmlns:wpi="http://schemas.microsoft.com/office/word/2010/wordprocessingInk" xmlns:wne="http://schemas.microsoft.com/office/word/2006/wordml" xmlns:wps="http://schemas.microsoft.com/office/word/2010/wordprocessingShape" mc:Ignorable="w14 w15 w16se w16cid wp14">
   <w:sdt>
     <w:sdtPr>
-      <w:id w:val="2145855486"/>
+      <w:id w:val="696742100"/>
       <w:docPartObj>
         <w:docPartGallery w:val="Page Numbers (Bottom of Page)"/>
         <w:docPartUnique/>
       </w:docPartObj>
     </w:sdtPr>
-    <w:sdtEndPr/>
     <w:sdtContent>
       <w:p>
         <w:pPr>
@@ -14361,12 +17044,47 @@
 </a:theme>
 </file>
 
+<file path=word/webextensions/taskpanes.xml><?xml version="1.0" encoding="utf-8"?>
+<wetp:taskpanes xmlns:wetp="http://schemas.microsoft.com/office/webextensions/taskpanes/2010/11">
+  <wetp:taskpane dockstate="right" visibility="0" width="438" row="4">
+    <wetp:webextensionref xmlns:r="http://schemas.openxmlformats.org/officeDocument/2006/relationships" r:id="rId1"/>
+  </wetp:taskpane>
+  <wetp:taskpane dockstate="right" visibility="0" width="438" row="5">
+    <wetp:webextensionref xmlns:r="http://schemas.openxmlformats.org/officeDocument/2006/relationships" r:id="rId2"/>
+  </wetp:taskpane>
+</wetp:taskpanes>
+</file>
+
+<file path=word/webextensions/webextension1.xml><?xml version="1.0" encoding="utf-8"?>
+<we:webextension xmlns:we="http://schemas.microsoft.com/office/webextensions/webextension/2010/11" id="{A7F82656-59E9-48E0-94E7-7585B3C6D574}">
+  <we:reference id="wa104379501" version="1.0.0.0" store="hr-HR" storeType="OMEX"/>
+  <we:alternateReferences>
+    <we:reference id="wa104379501" version="1.0.0.0" store="wa104379501" storeType="OMEX"/>
+  </we:alternateReferences>
+  <we:properties/>
+  <we:bindings/>
+  <we:snapshot xmlns:r="http://schemas.openxmlformats.org/officeDocument/2006/relationships"/>
+</we:webextension>
+</file>
+
+<file path=word/webextensions/webextension2.xml><?xml version="1.0" encoding="utf-8"?>
+<we:webextension xmlns:we="http://schemas.microsoft.com/office/webextensions/webextension/2010/11" id="{130F58A2-F9A1-419B-86CE-91200AD0F372}">
+  <we:reference id="wa104379821" version="1.0.0.0" store="hr-HR" storeType="OMEX"/>
+  <we:alternateReferences>
+    <we:reference id="WA104379821" version="1.0.0.0" store="WA104379821" storeType="OMEX"/>
+  </we:alternateReferences>
+  <we:properties/>
+  <we:bindings/>
+  <we:snapshot xmlns:r="http://schemas.openxmlformats.org/officeDocument/2006/relationships"/>
+</we:webextension>
+</file>
+
 <file path=customXml/item1.xml><?xml version="1.0" encoding="utf-8"?>
 <b:Sources xmlns:b="http://schemas.openxmlformats.org/officeDocument/2006/bibliography" xmlns="http://schemas.openxmlformats.org/officeDocument/2006/bibliography" SelectedStyle="\APA.XSL" StyleName="APA Fifth Edition"/>
 </file>
 
 <file path=customXml/itemProps1.xml><?xml version="1.0" encoding="utf-8"?>
-<ds:datastoreItem xmlns:ds="http://schemas.openxmlformats.org/officeDocument/2006/customXml" ds:itemID="{01AEDBC6-F40E-41B7-8F62-0BA4E05AF6EF}">
+<ds:datastoreItem xmlns:ds="http://schemas.openxmlformats.org/officeDocument/2006/customXml" ds:itemID="{395D8417-0535-4494-8926-7CC74D319446}">
   <ds:schemaRefs>
     <ds:schemaRef ds:uri="http://schemas.openxmlformats.org/officeDocument/2006/bibliography"/>
   </ds:schemaRefs>

</xml_diff>

<commit_message>
Update summary/Dodano novog poglavlje
Dodano poglavlje 6.1
</commit_message>
<xml_diff>
--- a/Dokumentacija/STEM dokumentacija/AIR1802 STEM mRanger - Kraljić, Kristović, Pavleka, Perković, Žebčević.docx
+++ b/Dokumentacija/STEM dokumentacija/AIR1802 STEM mRanger - Kraljić, Kristović, Pavleka, Perković, Žebčević.docx
@@ -6865,7 +6865,7 @@
           </mc:Choice>
           <mc:Fallback>
             <w:pict>
-              <v:rect w14:anchorId="60107ABE" id="Pravokutnik 41" o:spid="_x0000_s1026" style="position:absolute;margin-left:54.55pt;margin-top:-109pt;width:94.8pt;height:16.2pt;z-index:251621376;visibility:visible;mso-wrap-style:square;mso-width-percent:0;mso-height-percent:0;mso-wrap-distance-left:9pt;mso-wrap-distance-top:0;mso-wrap-distance-right:9pt;mso-wrap-distance-bottom:0;mso-position-horizontal:absolute;mso-position-horizontal-relative:text;mso-position-vertical:absolute;mso-position-vertical-relative:text;mso-width-percent:0;mso-height-percent:0;mso-width-relative:margin;mso-height-relative:margin;v-text-anchor:middle" o:gfxdata="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" filled="f" strokecolor="red" strokeweight="2pt"/>
+              <v:rect w14:anchorId="5D7BA16F" id="Pravokutnik 41" o:spid="_x0000_s1026" style="position:absolute;margin-left:54.55pt;margin-top:-109pt;width:94.8pt;height:16.2pt;z-index:251621376;visibility:visible;mso-wrap-style:square;mso-width-percent:0;mso-height-percent:0;mso-wrap-distance-left:9pt;mso-wrap-distance-top:0;mso-wrap-distance-right:9pt;mso-wrap-distance-bottom:0;mso-position-horizontal:absolute;mso-position-horizontal-relative:text;mso-position-vertical:absolute;mso-position-vertical-relative:text;mso-width-percent:0;mso-height-percent:0;mso-width-relative:margin;mso-height-relative:margin;v-text-anchor:middle" o:gfxdata="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" filled="f" strokecolor="red" strokeweight="2pt"/>
             </w:pict>
           </mc:Fallback>
         </mc:AlternateContent>
@@ -6939,7 +6939,7 @@
           </mc:Choice>
           <mc:Fallback>
             <w:pict>
-              <v:rect w14:anchorId="2BA539C7" id="Pravokutnik 40" o:spid="_x0000_s1026" style="position:absolute;margin-left:55.15pt;margin-top:-209.8pt;width:79.8pt;height:16.8pt;z-index:251654144;visibility:visible;mso-wrap-style:square;mso-wrap-distance-left:9pt;mso-wrap-distance-top:0;mso-wrap-distance-right:9pt;mso-wrap-distance-bottom:0;mso-position-horizontal:absolute;mso-position-horizontal-relative:text;mso-position-vertical:absolute;mso-position-vertical-relative:text;v-text-anchor:middle" o:gfxdata="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" filled="f" strokecolor="red" strokeweight="2pt"/>
+              <v:rect w14:anchorId="28EA5912" id="Pravokutnik 40" o:spid="_x0000_s1026" style="position:absolute;margin-left:55.15pt;margin-top:-209.8pt;width:79.8pt;height:16.8pt;z-index:251654144;visibility:visible;mso-wrap-style:square;mso-wrap-distance-left:9pt;mso-wrap-distance-top:0;mso-wrap-distance-right:9pt;mso-wrap-distance-bottom:0;mso-position-horizontal:absolute;mso-position-horizontal-relative:text;mso-position-vertical:absolute;mso-position-vertical-relative:text;v-text-anchor:middle" o:gfxdata="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" filled="f" strokecolor="red" strokeweight="2pt"/>
             </w:pict>
           </mc:Fallback>
         </mc:AlternateContent>
@@ -8059,7 +8059,7 @@
           </mc:Choice>
           <mc:Fallback>
             <w:pict>
-              <v:rect w14:anchorId="55CBB914" id="Pravokutnik 56" o:spid="_x0000_s1026" style="position:absolute;margin-left:313.75pt;margin-top:-75.3pt;width:136.2pt;height:21pt;z-index:251641856;visibility:visible;mso-wrap-style:square;mso-width-percent:0;mso-wrap-distance-left:9pt;mso-wrap-distance-top:0;mso-wrap-distance-right:9pt;mso-wrap-distance-bottom:0;mso-position-horizontal:absolute;mso-position-horizontal-relative:text;mso-position-vertical:absolute;mso-position-vertical-relative:text;mso-width-percent:0;mso-width-relative:margin;v-text-anchor:middle" o:gfxdata="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" filled="f" strokecolor="red" strokeweight="2pt"/>
+              <v:rect w14:anchorId="348DFFF6" id="Pravokutnik 56" o:spid="_x0000_s1026" style="position:absolute;margin-left:313.75pt;margin-top:-75.3pt;width:136.2pt;height:21pt;z-index:251641856;visibility:visible;mso-wrap-style:square;mso-width-percent:0;mso-wrap-distance-left:9pt;mso-wrap-distance-top:0;mso-wrap-distance-right:9pt;mso-wrap-distance-bottom:0;mso-position-horizontal:absolute;mso-position-horizontal-relative:text;mso-position-vertical:absolute;mso-position-vertical-relative:text;mso-width-percent:0;mso-width-relative:margin;v-text-anchor:middle" o:gfxdata="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" filled="f" strokecolor="red" strokeweight="2pt"/>
             </w:pict>
           </mc:Fallback>
         </mc:AlternateContent>
@@ -8133,7 +8133,7 @@
           </mc:Choice>
           <mc:Fallback>
             <w:pict>
-              <v:rect w14:anchorId="2293618B" id="Pravokutnik 55" o:spid="_x0000_s1026" style="position:absolute;margin-left:309.55pt;margin-top:-288.9pt;width:141pt;height:21pt;z-index:251695104;visibility:visible;mso-wrap-style:square;mso-wrap-distance-left:9pt;mso-wrap-distance-top:0;mso-wrap-distance-right:9pt;mso-wrap-distance-bottom:0;mso-position-horizontal:absolute;mso-position-horizontal-relative:text;mso-position-vertical:absolute;mso-position-vertical-relative:text;v-text-anchor:middle" o:gfxdata="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" filled="f" strokecolor="red" strokeweight="2pt"/>
+              <v:rect w14:anchorId="6AF2E89D" id="Pravokutnik 55" o:spid="_x0000_s1026" style="position:absolute;margin-left:309.55pt;margin-top:-288.9pt;width:141pt;height:21pt;z-index:251695104;visibility:visible;mso-wrap-style:square;mso-wrap-distance-left:9pt;mso-wrap-distance-top:0;mso-wrap-distance-right:9pt;mso-wrap-distance-bottom:0;mso-position-horizontal:absolute;mso-position-horizontal-relative:text;mso-position-vertical:absolute;mso-position-vertical-relative:text;v-text-anchor:middle" o:gfxdata="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" filled="f" strokecolor="red" strokeweight="2pt"/>
             </w:pict>
           </mc:Fallback>
         </mc:AlternateContent>
@@ -10102,7 +10102,7 @@
           </mc:Choice>
           <mc:Fallback>
             <w:pict>
-              <v:rect w14:anchorId="0FC687DB" id="Pravokutnik 78" o:spid="_x0000_s1026" style="position:absolute;margin-left:382.75pt;margin-top:191.65pt;width:68.7pt;height:10.5pt;z-index:251760640;visibility:visible;mso-wrap-style:square;mso-width-percent:0;mso-wrap-distance-left:9pt;mso-wrap-distance-top:0;mso-wrap-distance-right:9pt;mso-wrap-distance-bottom:0;mso-position-horizontal:absolute;mso-position-horizontal-relative:text;mso-position-vertical:absolute;mso-position-vertical-relative:text;mso-width-percent:0;mso-width-relative:margin;v-text-anchor:middle" o:gfxdata="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" filled="f" strokecolor="red"/>
+              <v:rect w14:anchorId="5F5C990B" id="Pravokutnik 78" o:spid="_x0000_s1026" style="position:absolute;margin-left:382.75pt;margin-top:191.65pt;width:68.7pt;height:10.5pt;z-index:251760640;visibility:visible;mso-wrap-style:square;mso-width-percent:0;mso-wrap-distance-left:9pt;mso-wrap-distance-top:0;mso-wrap-distance-right:9pt;mso-wrap-distance-bottom:0;mso-position-horizontal:absolute;mso-position-horizontal-relative:text;mso-position-vertical:absolute;mso-position-vertical-relative:text;mso-width-percent:0;mso-width-relative:margin;v-text-anchor:middle" o:gfxdata="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" filled="f" strokecolor="red"/>
             </w:pict>
           </mc:Fallback>
         </mc:AlternateContent>
@@ -11511,10 +11511,10 @@
             <v:path o:extrusionok="f" gradientshapeok="t" o:connecttype="rect"/>
             <o:lock v:ext="edit" aspectratio="t"/>
           </v:shapetype>
-          <v:shape id="_x0000_i1085" type="#_x0000_t75" style="width:468pt;height:307.8pt" o:ole="">
+          <v:shape id="_x0000_i1025" type="#_x0000_t75" style="width:468pt;height:307.8pt" o:ole="">
             <v:imagedata r:id="rId51" o:title=""/>
           </v:shape>
-          <o:OLEObject Type="Embed" ProgID="Word.OpenDocumentText.12" ShapeID="_x0000_i1085" DrawAspect="Content" ObjectID="_1605544115" r:id="rId52"/>
+          <o:OLEObject Type="Embed" ProgID="Word.OpenDocumentText.12" ShapeID="_x0000_i1025" DrawAspect="Content" ObjectID="_1605549374" r:id="rId52"/>
         </w:object>
       </w:r>
       <w:r>
@@ -12652,8 +12652,1827 @@
       <w:r>
         <w:tab/>
       </w:r>
+    </w:p>
+    <w:p>
+      <w:pPr>
+        <w:spacing w:line="360" w:lineRule="auto"/>
+        <w:jc w:val="both"/>
+      </w:pPr>
+      <w:r>
+        <w:tab/>
+        <w:t xml:space="preserve">Prije nego što počnete sa izradom ovog projekta, zatvorite trenutni projekt na kojem smo dosad radili i pokazivali osnove rada u Android Studio-u, te kreirajte novi projekt gdje ćete pod </w:t>
+      </w:r>
+      <w:proofErr w:type="spellStart"/>
+      <w:r>
+        <w:rPr>
+          <w:i/>
+        </w:rPr>
+        <w:t>Application</w:t>
+      </w:r>
+      <w:proofErr w:type="spellEnd"/>
+      <w:r>
+        <w:rPr>
+          <w:i/>
+        </w:rPr>
+        <w:t xml:space="preserve"> </w:t>
+      </w:r>
+      <w:proofErr w:type="spellStart"/>
+      <w:r>
+        <w:rPr>
+          <w:i/>
+        </w:rPr>
+        <w:t>name</w:t>
+      </w:r>
+      <w:proofErr w:type="spellEnd"/>
+      <w:r>
+        <w:rPr>
+          <w:i/>
+        </w:rPr>
+        <w:t xml:space="preserve"> </w:t>
+      </w:r>
+      <w:r>
+        <w:t xml:space="preserve">staviti </w:t>
+      </w:r>
+      <w:proofErr w:type="spellStart"/>
+      <w:r>
+        <w:rPr>
+          <w:b/>
+        </w:rPr>
+        <w:t>m</w:t>
+      </w:r>
+      <w:r>
+        <w:rPr>
+          <w:b/>
+        </w:rPr>
+        <w:t>r</w:t>
+      </w:r>
+      <w:r>
+        <w:rPr>
+          <w:b/>
+        </w:rPr>
+        <w:t>anger</w:t>
+      </w:r>
+      <w:proofErr w:type="spellEnd"/>
+      <w:r>
+        <w:t xml:space="preserve">, te pod </w:t>
+      </w:r>
+      <w:r>
+        <w:rPr>
+          <w:i/>
+        </w:rPr>
+        <w:t xml:space="preserve">Company </w:t>
+      </w:r>
+      <w:proofErr w:type="spellStart"/>
+      <w:r>
+        <w:rPr>
+          <w:i/>
+        </w:rPr>
+        <w:t>domain</w:t>
+      </w:r>
+      <w:proofErr w:type="spellEnd"/>
+      <w:r>
+        <w:rPr>
+          <w:i/>
+        </w:rPr>
+        <w:t xml:space="preserve"> </w:t>
+      </w:r>
+      <w:r>
+        <w:t xml:space="preserve">staviti </w:t>
+      </w:r>
+      <w:r>
+        <w:rPr>
+          <w:b/>
+        </w:rPr>
+        <w:t>air1802.foi.hr</w:t>
+      </w:r>
+      <w:r>
+        <w:t>, kako ne bih morali mijenjati niti jednu liniju prilikom kopiranja koda, jer smo ga i mi također nazvali na taj način.</w:t>
+      </w:r>
+    </w:p>
+    <w:p>
+      <w:pPr>
+        <w:spacing w:line="360" w:lineRule="auto"/>
+        <w:jc w:val="both"/>
+      </w:pPr>
+      <w:r>
+        <w:rPr>
+          <w:noProof/>
+        </w:rPr>
+        <mc:AlternateContent>
+          <mc:Choice Requires="wps">
+            <w:drawing>
+              <wp:anchor distT="0" distB="0" distL="114300" distR="114300" simplePos="0" relativeHeight="251620864" behindDoc="0" locked="0" layoutInCell="1" allowOverlap="1">
+                <wp:simplePos x="0" y="0"/>
+                <wp:positionH relativeFrom="column">
+                  <wp:posOffset>1736725</wp:posOffset>
+                </wp:positionH>
+                <wp:positionV relativeFrom="paragraph">
+                  <wp:posOffset>2626360</wp:posOffset>
+                </wp:positionV>
+                <wp:extent cx="1615440" cy="45719"/>
+                <wp:effectExtent l="0" t="95250" r="3810" b="69215"/>
+                <wp:wrapNone/>
+                <wp:docPr id="86" name="Ravni poveznik sa strelicom 86"/>
+                <wp:cNvGraphicFramePr/>
+                <a:graphic xmlns:a="http://schemas.openxmlformats.org/drawingml/2006/main">
+                  <a:graphicData uri="http://schemas.microsoft.com/office/word/2010/wordprocessingShape">
+                    <wps:wsp>
+                      <wps:cNvCnPr/>
+                      <wps:spPr>
+                        <a:xfrm flipH="1" flipV="1">
+                          <a:off x="0" y="0"/>
+                          <a:ext cx="1615440" cy="45719"/>
+                        </a:xfrm>
+                        <a:prstGeom prst="straightConnector1">
+                          <a:avLst/>
+                        </a:prstGeom>
+                        <a:ln w="38100">
+                          <a:solidFill>
+                            <a:srgbClr val="FF0000"/>
+                          </a:solidFill>
+                          <a:tailEnd type="triangle"/>
+                        </a:ln>
+                      </wps:spPr>
+                      <wps:style>
+                        <a:lnRef idx="1">
+                          <a:schemeClr val="accent2"/>
+                        </a:lnRef>
+                        <a:fillRef idx="0">
+                          <a:schemeClr val="accent2"/>
+                        </a:fillRef>
+                        <a:effectRef idx="0">
+                          <a:schemeClr val="accent2"/>
+                        </a:effectRef>
+                        <a:fontRef idx="minor">
+                          <a:schemeClr val="tx1"/>
+                        </a:fontRef>
+                      </wps:style>
+                      <wps:bodyPr/>
+                    </wps:wsp>
+                  </a:graphicData>
+                </a:graphic>
+                <wp14:sizeRelH relativeFrom="margin">
+                  <wp14:pctWidth>0</wp14:pctWidth>
+                </wp14:sizeRelH>
+                <wp14:sizeRelV relativeFrom="margin">
+                  <wp14:pctHeight>0</wp14:pctHeight>
+                </wp14:sizeRelV>
+              </wp:anchor>
+            </w:drawing>
+          </mc:Choice>
+          <mc:Fallback>
+            <w:pict>
+              <v:shapetype w14:anchorId="42A476E9" id="_x0000_t32" coordsize="21600,21600" o:spt="32" o:oned="t" path="m,l21600,21600e" filled="f">
+                <v:path arrowok="t" fillok="f" o:connecttype="none"/>
+                <o:lock v:ext="edit" shapetype="t"/>
+              </v:shapetype>
+              <v:shape id="Ravni poveznik sa strelicom 86" o:spid="_x0000_s1026" type="#_x0000_t32" style="position:absolute;margin-left:136.75pt;margin-top:206.8pt;width:127.2pt;height:3.6pt;flip:x y;z-index:251620864;visibility:visible;mso-wrap-style:square;mso-width-percent:0;mso-height-percent:0;mso-wrap-distance-left:9pt;mso-wrap-distance-top:0;mso-wrap-distance-right:9pt;mso-wrap-distance-bottom:0;mso-position-horizontal:absolute;mso-position-horizontal-relative:text;mso-position-vertical:absolute;mso-position-vertical-relative:text;mso-width-percent:0;mso-height-percent:0;mso-width-relative:margin;mso-height-relative:margin" o:gfxdata="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" strokecolor="red" strokeweight="3pt">
+                <v:stroke endarrow="block"/>
+              </v:shape>
+            </w:pict>
+          </mc:Fallback>
+        </mc:AlternateContent>
+      </w:r>
+      <w:r>
+        <w:rPr>
+          <w:noProof/>
+        </w:rPr>
+        <mc:AlternateContent>
+          <mc:Choice Requires="wps">
+            <w:drawing>
+              <wp:anchor distT="0" distB="0" distL="114300" distR="114300" simplePos="0" relativeHeight="251720192" behindDoc="0" locked="0" layoutInCell="1" allowOverlap="1" wp14:anchorId="1AD11174" wp14:editId="61974802">
+                <wp:simplePos x="0" y="0"/>
+                <wp:positionH relativeFrom="column">
+                  <wp:posOffset>1576705</wp:posOffset>
+                </wp:positionH>
+                <wp:positionV relativeFrom="paragraph">
+                  <wp:posOffset>1522095</wp:posOffset>
+                </wp:positionV>
+                <wp:extent cx="1767840" cy="213360"/>
+                <wp:effectExtent l="38100" t="19050" r="3810" b="91440"/>
+                <wp:wrapNone/>
+                <wp:docPr id="101" name="Ravni poveznik sa strelicom 101"/>
+                <wp:cNvGraphicFramePr/>
+                <a:graphic xmlns:a="http://schemas.openxmlformats.org/drawingml/2006/main">
+                  <a:graphicData uri="http://schemas.microsoft.com/office/word/2010/wordprocessingShape">
+                    <wps:wsp>
+                      <wps:cNvCnPr/>
+                      <wps:spPr>
+                        <a:xfrm flipH="1">
+                          <a:off x="0" y="0"/>
+                          <a:ext cx="1767840" cy="213360"/>
+                        </a:xfrm>
+                        <a:prstGeom prst="straightConnector1">
+                          <a:avLst/>
+                        </a:prstGeom>
+                        <a:ln w="38100">
+                          <a:solidFill>
+                            <a:srgbClr val="00B050"/>
+                          </a:solidFill>
+                          <a:tailEnd type="triangle"/>
+                        </a:ln>
+                      </wps:spPr>
+                      <wps:style>
+                        <a:lnRef idx="1">
+                          <a:schemeClr val="accent2"/>
+                        </a:lnRef>
+                        <a:fillRef idx="0">
+                          <a:schemeClr val="accent2"/>
+                        </a:fillRef>
+                        <a:effectRef idx="0">
+                          <a:schemeClr val="accent2"/>
+                        </a:effectRef>
+                        <a:fontRef idx="minor">
+                          <a:schemeClr val="tx1"/>
+                        </a:fontRef>
+                      </wps:style>
+                      <wps:bodyPr/>
+                    </wps:wsp>
+                  </a:graphicData>
+                </a:graphic>
+                <wp14:sizeRelH relativeFrom="margin">
+                  <wp14:pctWidth>0</wp14:pctWidth>
+                </wp14:sizeRelH>
+                <wp14:sizeRelV relativeFrom="margin">
+                  <wp14:pctHeight>0</wp14:pctHeight>
+                </wp14:sizeRelV>
+              </wp:anchor>
+            </w:drawing>
+          </mc:Choice>
+          <mc:Fallback>
+            <w:pict>
+              <v:shape w14:anchorId="0407AD26" id="Ravni poveznik sa strelicom 101" o:spid="_x0000_s1026" type="#_x0000_t32" style="position:absolute;margin-left:124.15pt;margin-top:119.85pt;width:139.2pt;height:16.8pt;flip:x;z-index:251720192;visibility:visible;mso-wrap-style:square;mso-width-percent:0;mso-height-percent:0;mso-wrap-distance-left:9pt;mso-wrap-distance-top:0;mso-wrap-distance-right:9pt;mso-wrap-distance-bottom:0;mso-position-horizontal:absolute;mso-position-horizontal-relative:text;mso-position-vertical:absolute;mso-position-vertical-relative:text;mso-width-percent:0;mso-height-percent:0;mso-width-relative:margin;mso-height-relative:margin" o:gfxdata="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" strokecolor="#00b050" strokeweight="3pt">
+                <v:stroke endarrow="block"/>
+              </v:shape>
+            </w:pict>
+          </mc:Fallback>
+        </mc:AlternateContent>
+      </w:r>
+      <w:r>
+        <w:rPr>
+          <w:noProof/>
+        </w:rPr>
+        <mc:AlternateContent>
+          <mc:Choice Requires="wps">
+            <w:drawing>
+              <wp:anchor distT="0" distB="0" distL="114300" distR="114300" simplePos="0" relativeHeight="251704832" behindDoc="0" locked="0" layoutInCell="1" allowOverlap="1" wp14:anchorId="34362348" wp14:editId="1BF442B9">
+                <wp:simplePos x="0" y="0"/>
+                <wp:positionH relativeFrom="column">
+                  <wp:posOffset>1980565</wp:posOffset>
+                </wp:positionH>
+                <wp:positionV relativeFrom="paragraph">
+                  <wp:posOffset>1560195</wp:posOffset>
+                </wp:positionV>
+                <wp:extent cx="1371600" cy="685800"/>
+                <wp:effectExtent l="38100" t="19050" r="19050" b="38100"/>
+                <wp:wrapNone/>
+                <wp:docPr id="98" name="Ravni poveznik sa strelicom 98"/>
+                <wp:cNvGraphicFramePr/>
+                <a:graphic xmlns:a="http://schemas.openxmlformats.org/drawingml/2006/main">
+                  <a:graphicData uri="http://schemas.microsoft.com/office/word/2010/wordprocessingShape">
+                    <wps:wsp>
+                      <wps:cNvCnPr/>
+                      <wps:spPr>
+                        <a:xfrm flipH="1">
+                          <a:off x="0" y="0"/>
+                          <a:ext cx="1371600" cy="685800"/>
+                        </a:xfrm>
+                        <a:prstGeom prst="straightConnector1">
+                          <a:avLst/>
+                        </a:prstGeom>
+                        <a:ln w="38100">
+                          <a:solidFill>
+                            <a:srgbClr val="00B050"/>
+                          </a:solidFill>
+                          <a:tailEnd type="triangle"/>
+                        </a:ln>
+                      </wps:spPr>
+                      <wps:style>
+                        <a:lnRef idx="1">
+                          <a:schemeClr val="accent2"/>
+                        </a:lnRef>
+                        <a:fillRef idx="0">
+                          <a:schemeClr val="accent2"/>
+                        </a:fillRef>
+                        <a:effectRef idx="0">
+                          <a:schemeClr val="accent2"/>
+                        </a:effectRef>
+                        <a:fontRef idx="minor">
+                          <a:schemeClr val="tx1"/>
+                        </a:fontRef>
+                      </wps:style>
+                      <wps:bodyPr/>
+                    </wps:wsp>
+                  </a:graphicData>
+                </a:graphic>
+                <wp14:sizeRelH relativeFrom="margin">
+                  <wp14:pctWidth>0</wp14:pctWidth>
+                </wp14:sizeRelH>
+                <wp14:sizeRelV relativeFrom="margin">
+                  <wp14:pctHeight>0</wp14:pctHeight>
+                </wp14:sizeRelV>
+              </wp:anchor>
+            </w:drawing>
+          </mc:Choice>
+          <mc:Fallback>
+            <w:pict>
+              <v:shape w14:anchorId="704BD1C6" id="Ravni poveznik sa strelicom 98" o:spid="_x0000_s1026" type="#_x0000_t32" style="position:absolute;margin-left:155.95pt;margin-top:122.85pt;width:108pt;height:54pt;flip:x;z-index:251704832;visibility:visible;mso-wrap-style:square;mso-width-percent:0;mso-height-percent:0;mso-wrap-distance-left:9pt;mso-wrap-distance-top:0;mso-wrap-distance-right:9pt;mso-wrap-distance-bottom:0;mso-position-horizontal:absolute;mso-position-horizontal-relative:text;mso-position-vertical:absolute;mso-position-vertical-relative:text;mso-width-percent:0;mso-height-percent:0;mso-width-relative:margin;mso-height-relative:margin" o:gfxdata="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" strokecolor="#00b050" strokeweight="3pt">
+                <v:stroke endarrow="block"/>
+              </v:shape>
+            </w:pict>
+          </mc:Fallback>
+        </mc:AlternateContent>
+      </w:r>
+      <w:r>
+        <w:rPr>
+          <w:noProof/>
+        </w:rPr>
+        <mc:AlternateContent>
+          <mc:Choice Requires="wps">
+            <w:drawing>
+              <wp:anchor distT="0" distB="0" distL="114300" distR="114300" simplePos="0" relativeHeight="251712000" behindDoc="0" locked="0" layoutInCell="1" allowOverlap="1" wp14:anchorId="284CC965" wp14:editId="24D6E91B">
+                <wp:simplePos x="0" y="0"/>
+                <wp:positionH relativeFrom="column">
+                  <wp:posOffset>1530985</wp:posOffset>
+                </wp:positionH>
+                <wp:positionV relativeFrom="paragraph">
+                  <wp:posOffset>1575435</wp:posOffset>
+                </wp:positionV>
+                <wp:extent cx="1805940" cy="510540"/>
+                <wp:effectExtent l="38100" t="19050" r="22860" b="80010"/>
+                <wp:wrapNone/>
+                <wp:docPr id="99" name="Ravni poveznik sa strelicom 99"/>
+                <wp:cNvGraphicFramePr/>
+                <a:graphic xmlns:a="http://schemas.openxmlformats.org/drawingml/2006/main">
+                  <a:graphicData uri="http://schemas.microsoft.com/office/word/2010/wordprocessingShape">
+                    <wps:wsp>
+                      <wps:cNvCnPr/>
+                      <wps:spPr>
+                        <a:xfrm flipH="1">
+                          <a:off x="0" y="0"/>
+                          <a:ext cx="1805940" cy="510540"/>
+                        </a:xfrm>
+                        <a:prstGeom prst="straightConnector1">
+                          <a:avLst/>
+                        </a:prstGeom>
+                        <a:ln w="38100">
+                          <a:solidFill>
+                            <a:srgbClr val="00B050"/>
+                          </a:solidFill>
+                          <a:tailEnd type="triangle"/>
+                        </a:ln>
+                      </wps:spPr>
+                      <wps:style>
+                        <a:lnRef idx="1">
+                          <a:schemeClr val="accent2"/>
+                        </a:lnRef>
+                        <a:fillRef idx="0">
+                          <a:schemeClr val="accent2"/>
+                        </a:fillRef>
+                        <a:effectRef idx="0">
+                          <a:schemeClr val="accent2"/>
+                        </a:effectRef>
+                        <a:fontRef idx="minor">
+                          <a:schemeClr val="tx1"/>
+                        </a:fontRef>
+                      </wps:style>
+                      <wps:bodyPr/>
+                    </wps:wsp>
+                  </a:graphicData>
+                </a:graphic>
+                <wp14:sizeRelH relativeFrom="margin">
+                  <wp14:pctWidth>0</wp14:pctWidth>
+                </wp14:sizeRelH>
+                <wp14:sizeRelV relativeFrom="margin">
+                  <wp14:pctHeight>0</wp14:pctHeight>
+                </wp14:sizeRelV>
+              </wp:anchor>
+            </w:drawing>
+          </mc:Choice>
+          <mc:Fallback>
+            <w:pict>
+              <v:shape w14:anchorId="0DE542DD" id="Ravni poveznik sa strelicom 99" o:spid="_x0000_s1026" type="#_x0000_t32" style="position:absolute;margin-left:120.55pt;margin-top:124.05pt;width:142.2pt;height:40.2pt;flip:x;z-index:251712000;visibility:visible;mso-wrap-style:square;mso-width-percent:0;mso-height-percent:0;mso-wrap-distance-left:9pt;mso-wrap-distance-top:0;mso-wrap-distance-right:9pt;mso-wrap-distance-bottom:0;mso-position-horizontal:absolute;mso-position-horizontal-relative:text;mso-position-vertical:absolute;mso-position-vertical-relative:text;mso-width-percent:0;mso-height-percent:0;mso-width-relative:margin;mso-height-relative:margin" o:gfxdata="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" strokecolor="#00b050" strokeweight="3pt">
+                <v:stroke endarrow="block"/>
+              </v:shape>
+            </w:pict>
+          </mc:Fallback>
+        </mc:AlternateContent>
+      </w:r>
+      <w:r>
+        <w:rPr>
+          <w:noProof/>
+        </w:rPr>
+        <mc:AlternateContent>
+          <mc:Choice Requires="wps">
+            <w:drawing>
+              <wp:anchor distT="0" distB="0" distL="114300" distR="114300" simplePos="0" relativeHeight="251718144" behindDoc="0" locked="0" layoutInCell="1" allowOverlap="1" wp14:anchorId="3DBF0C7D" wp14:editId="654EDC1E">
+                <wp:simplePos x="0" y="0"/>
+                <wp:positionH relativeFrom="column">
+                  <wp:posOffset>1652905</wp:posOffset>
+                </wp:positionH>
+                <wp:positionV relativeFrom="paragraph">
+                  <wp:posOffset>1537335</wp:posOffset>
+                </wp:positionV>
+                <wp:extent cx="1714500" cy="350520"/>
+                <wp:effectExtent l="38100" t="19050" r="19050" b="87630"/>
+                <wp:wrapNone/>
+                <wp:docPr id="100" name="Ravni poveznik sa strelicom 100"/>
+                <wp:cNvGraphicFramePr/>
+                <a:graphic xmlns:a="http://schemas.openxmlformats.org/drawingml/2006/main">
+                  <a:graphicData uri="http://schemas.microsoft.com/office/word/2010/wordprocessingShape">
+                    <wps:wsp>
+                      <wps:cNvCnPr/>
+                      <wps:spPr>
+                        <a:xfrm flipH="1">
+                          <a:off x="0" y="0"/>
+                          <a:ext cx="1714500" cy="350520"/>
+                        </a:xfrm>
+                        <a:prstGeom prst="straightConnector1">
+                          <a:avLst/>
+                        </a:prstGeom>
+                        <a:ln w="38100">
+                          <a:solidFill>
+                            <a:srgbClr val="00B050"/>
+                          </a:solidFill>
+                          <a:tailEnd type="triangle"/>
+                        </a:ln>
+                      </wps:spPr>
+                      <wps:style>
+                        <a:lnRef idx="1">
+                          <a:schemeClr val="accent2"/>
+                        </a:lnRef>
+                        <a:fillRef idx="0">
+                          <a:schemeClr val="accent2"/>
+                        </a:fillRef>
+                        <a:effectRef idx="0">
+                          <a:schemeClr val="accent2"/>
+                        </a:effectRef>
+                        <a:fontRef idx="minor">
+                          <a:schemeClr val="tx1"/>
+                        </a:fontRef>
+                      </wps:style>
+                      <wps:bodyPr/>
+                    </wps:wsp>
+                  </a:graphicData>
+                </a:graphic>
+                <wp14:sizeRelH relativeFrom="margin">
+                  <wp14:pctWidth>0</wp14:pctWidth>
+                </wp14:sizeRelH>
+                <wp14:sizeRelV relativeFrom="margin">
+                  <wp14:pctHeight>0</wp14:pctHeight>
+                </wp14:sizeRelV>
+              </wp:anchor>
+            </w:drawing>
+          </mc:Choice>
+          <mc:Fallback>
+            <w:pict>
+              <v:shape w14:anchorId="3E58DE85" id="Ravni poveznik sa strelicom 100" o:spid="_x0000_s1026" type="#_x0000_t32" style="position:absolute;margin-left:130.15pt;margin-top:121.05pt;width:135pt;height:27.6pt;flip:x;z-index:251718144;visibility:visible;mso-wrap-style:square;mso-width-percent:0;mso-height-percent:0;mso-wrap-distance-left:9pt;mso-wrap-distance-top:0;mso-wrap-distance-right:9pt;mso-wrap-distance-bottom:0;mso-position-horizontal:absolute;mso-position-horizontal-relative:text;mso-position-vertical:absolute;mso-position-vertical-relative:text;mso-width-percent:0;mso-height-percent:0;mso-width-relative:margin;mso-height-relative:margin" o:gfxdata="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" strokecolor="#00b050" strokeweight="3pt">
+                <v:stroke endarrow="block"/>
+              </v:shape>
+            </w:pict>
+          </mc:Fallback>
+        </mc:AlternateContent>
+      </w:r>
+      <w:r>
+        <w:rPr>
+          <w:noProof/>
+        </w:rPr>
+        <mc:AlternateContent>
+          <mc:Choice Requires="wps">
+            <w:drawing>
+              <wp:anchor distT="0" distB="0" distL="114300" distR="114300" simplePos="0" relativeHeight="251698688" behindDoc="0" locked="0" layoutInCell="1" allowOverlap="1" wp14:anchorId="168250AD" wp14:editId="205DC442">
+                <wp:simplePos x="0" y="0"/>
+                <wp:positionH relativeFrom="column">
+                  <wp:posOffset>3390265</wp:posOffset>
+                </wp:positionH>
+                <wp:positionV relativeFrom="paragraph">
+                  <wp:posOffset>1026795</wp:posOffset>
+                </wp:positionV>
+                <wp:extent cx="2194560" cy="624840"/>
+                <wp:effectExtent l="0" t="0" r="0" b="3810"/>
+                <wp:wrapNone/>
+                <wp:docPr id="97" name="Tekstni okvir 97"/>
+                <wp:cNvGraphicFramePr/>
+                <a:graphic xmlns:a="http://schemas.openxmlformats.org/drawingml/2006/main">
+                  <a:graphicData uri="http://schemas.microsoft.com/office/word/2010/wordprocessingShape">
+                    <wps:wsp>
+                      <wps:cNvSpPr txBox="1"/>
+                      <wps:spPr>
+                        <a:xfrm>
+                          <a:off x="0" y="0"/>
+                          <a:ext cx="2194560" cy="624840"/>
+                        </a:xfrm>
+                        <a:prstGeom prst="rect">
+                          <a:avLst/>
+                        </a:prstGeom>
+                        <a:noFill/>
+                        <a:ln w="6350">
+                          <a:noFill/>
+                        </a:ln>
+                      </wps:spPr>
+                      <wps:txbx>
+                        <w:txbxContent>
+                          <w:p>
+                            <w:pPr>
+                              <w:rPr>
+                                <w:color w:val="00B050"/>
+                                <w:sz w:val="18"/>
+                              </w:rPr>
+                            </w:pPr>
+                            <w:r>
+                              <w:rPr>
+                                <w:color w:val="00B050"/>
+                                <w:sz w:val="18"/>
+                              </w:rPr>
+                              <w:t xml:space="preserve">KREIRAJTE </w:t>
+                            </w:r>
+                            <w:r>
+                              <w:rPr>
+                                <w:color w:val="00B050"/>
+                                <w:sz w:val="18"/>
+                              </w:rPr>
+                              <w:t>NOVE KLASE S IMENIMA KAO NA SLICI</w:t>
+                            </w:r>
+                          </w:p>
+                          <w:p>
+                            <w:pPr>
+                              <w:rPr>
+                                <w:color w:val="00B050"/>
+                                <w:sz w:val="18"/>
+                              </w:rPr>
+                            </w:pPr>
+                            <w:r>
+                              <w:rPr>
+                                <w:color w:val="00B050"/>
+                                <w:sz w:val="18"/>
+                              </w:rPr>
+                              <w:t>(NE ACTIVITY, NEGO BAŠ KLASE !!)</w:t>
+                            </w:r>
+                          </w:p>
+                        </w:txbxContent>
+                      </wps:txbx>
+                      <wps:bodyPr rot="0" spcFirstLastPara="0" vertOverflow="overflow" horzOverflow="overflow" vert="horz" wrap="square" lIns="91440" tIns="45720" rIns="91440" bIns="45720" numCol="1" spcCol="0" rtlCol="0" fromWordArt="0" anchor="t" anchorCtr="0" forceAA="0" compatLnSpc="1">
+                        <a:prstTxWarp prst="textNoShape">
+                          <a:avLst/>
+                        </a:prstTxWarp>
+                        <a:noAutofit/>
+                      </wps:bodyPr>
+                    </wps:wsp>
+                  </a:graphicData>
+                </a:graphic>
+                <wp14:sizeRelH relativeFrom="margin">
+                  <wp14:pctWidth>0</wp14:pctWidth>
+                </wp14:sizeRelH>
+                <wp14:sizeRelV relativeFrom="margin">
+                  <wp14:pctHeight>0</wp14:pctHeight>
+                </wp14:sizeRelV>
+              </wp:anchor>
+            </w:drawing>
+          </mc:Choice>
+          <mc:Fallback>
+            <w:pict>
+              <v:shape w14:anchorId="168250AD" id="Tekstni okvir 97" o:spid="_x0000_s1062" type="#_x0000_t202" style="position:absolute;left:0;text-align:left;margin-left:266.95pt;margin-top:80.85pt;width:172.8pt;height:49.2pt;z-index:251698688;visibility:visible;mso-wrap-style:square;mso-width-percent:0;mso-height-percent:0;mso-wrap-distance-left:9pt;mso-wrap-distance-top:0;mso-wrap-distance-right:9pt;mso-wrap-distance-bottom:0;mso-position-horizontal:absolute;mso-position-horizontal-relative:text;mso-position-vertical:absolute;mso-position-vertical-relative:text;mso-width-percent:0;mso-height-percent:0;mso-width-relative:margin;mso-height-relative:margin;v-text-anchor:top" o:gfxdata="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" filled="f" stroked="f" strokeweight=".5pt">
+                <v:textbox>
+                  <w:txbxContent>
+                    <w:p>
+                      <w:pPr>
+                        <w:rPr>
+                          <w:color w:val="00B050"/>
+                          <w:sz w:val="18"/>
+                        </w:rPr>
+                      </w:pPr>
+                      <w:r>
+                        <w:rPr>
+                          <w:color w:val="00B050"/>
+                          <w:sz w:val="18"/>
+                        </w:rPr>
+                        <w:t xml:space="preserve">KREIRAJTE </w:t>
+                      </w:r>
+                      <w:r>
+                        <w:rPr>
+                          <w:color w:val="00B050"/>
+                          <w:sz w:val="18"/>
+                        </w:rPr>
+                        <w:t>NOVE KLASE S IMENIMA KAO NA SLICI</w:t>
+                      </w:r>
+                    </w:p>
+                    <w:p>
+                      <w:pPr>
+                        <w:rPr>
+                          <w:color w:val="00B050"/>
+                          <w:sz w:val="18"/>
+                        </w:rPr>
+                      </w:pPr>
+                      <w:r>
+                        <w:rPr>
+                          <w:color w:val="00B050"/>
+                          <w:sz w:val="18"/>
+                        </w:rPr>
+                        <w:t>(NE ACTIVITY, NEGO BAŠ KLASE !!)</w:t>
+                      </w:r>
+                    </w:p>
+                  </w:txbxContent>
+                </v:textbox>
+              </v:shape>
+            </w:pict>
+          </mc:Fallback>
+        </mc:AlternateContent>
+      </w:r>
+      <w:r>
+        <w:rPr>
+          <w:noProof/>
+        </w:rPr>
+        <mc:AlternateContent>
+          <mc:Choice Requires="wps">
+            <w:drawing>
+              <wp:anchor distT="0" distB="0" distL="114300" distR="114300" simplePos="0" relativeHeight="251694592" behindDoc="0" locked="0" layoutInCell="1" allowOverlap="1" wp14:anchorId="469A582D" wp14:editId="2A359C67">
+                <wp:simplePos x="0" y="0"/>
+                <wp:positionH relativeFrom="column">
+                  <wp:posOffset>3565525</wp:posOffset>
+                </wp:positionH>
+                <wp:positionV relativeFrom="paragraph">
+                  <wp:posOffset>4349115</wp:posOffset>
+                </wp:positionV>
+                <wp:extent cx="1859280" cy="533400"/>
+                <wp:effectExtent l="0" t="0" r="0" b="0"/>
+                <wp:wrapNone/>
+                <wp:docPr id="96" name="Tekstni okvir 96"/>
+                <wp:cNvGraphicFramePr/>
+                <a:graphic xmlns:a="http://schemas.openxmlformats.org/drawingml/2006/main">
+                  <a:graphicData uri="http://schemas.microsoft.com/office/word/2010/wordprocessingShape">
+                    <wps:wsp>
+                      <wps:cNvSpPr txBox="1"/>
+                      <wps:spPr>
+                        <a:xfrm>
+                          <a:off x="0" y="0"/>
+                          <a:ext cx="1859280" cy="533400"/>
+                        </a:xfrm>
+                        <a:prstGeom prst="rect">
+                          <a:avLst/>
+                        </a:prstGeom>
+                        <a:noFill/>
+                        <a:ln w="6350">
+                          <a:noFill/>
+                        </a:ln>
+                      </wps:spPr>
+                      <wps:txbx>
+                        <w:txbxContent>
+                          <w:p>
+                            <w:pPr>
+                              <w:rPr>
+                                <w:color w:val="FFFF00"/>
+                                <w:sz w:val="18"/>
+                              </w:rPr>
+                            </w:pPr>
+                            <w:r>
+                              <w:rPr>
+                                <w:color w:val="FFFF00"/>
+                                <w:sz w:val="18"/>
+                              </w:rPr>
+                              <w:t xml:space="preserve">DODATI NOVU LAYOUT RESOURCE DATOTEKU IMENA: </w:t>
+                            </w:r>
+                            <w:proofErr w:type="spellStart"/>
+                            <w:r>
+                              <w:rPr>
+                                <w:color w:val="FFFF00"/>
+                                <w:sz w:val="18"/>
+                              </w:rPr>
+                              <w:t>discover</w:t>
+                            </w:r>
+                            <w:proofErr w:type="spellEnd"/>
+                          </w:p>
+                        </w:txbxContent>
+                      </wps:txbx>
+                      <wps:bodyPr rot="0" spcFirstLastPara="0" vertOverflow="overflow" horzOverflow="overflow" vert="horz" wrap="square" lIns="91440" tIns="45720" rIns="91440" bIns="45720" numCol="1" spcCol="0" rtlCol="0" fromWordArt="0" anchor="t" anchorCtr="0" forceAA="0" compatLnSpc="1">
+                        <a:prstTxWarp prst="textNoShape">
+                          <a:avLst/>
+                        </a:prstTxWarp>
+                        <a:noAutofit/>
+                      </wps:bodyPr>
+                    </wps:wsp>
+                  </a:graphicData>
+                </a:graphic>
+                <wp14:sizeRelH relativeFrom="margin">
+                  <wp14:pctWidth>0</wp14:pctWidth>
+                </wp14:sizeRelH>
+                <wp14:sizeRelV relativeFrom="margin">
+                  <wp14:pctHeight>0</wp14:pctHeight>
+                </wp14:sizeRelV>
+              </wp:anchor>
+            </w:drawing>
+          </mc:Choice>
+          <mc:Fallback>
+            <w:pict>
+              <v:shape w14:anchorId="469A582D" id="Tekstni okvir 96" o:spid="_x0000_s1063" type="#_x0000_t202" style="position:absolute;left:0;text-align:left;margin-left:280.75pt;margin-top:342.45pt;width:146.4pt;height:42pt;z-index:251694592;visibility:visible;mso-wrap-style:square;mso-width-percent:0;mso-height-percent:0;mso-wrap-distance-left:9pt;mso-wrap-distance-top:0;mso-wrap-distance-right:9pt;mso-wrap-distance-bottom:0;mso-position-horizontal:absolute;mso-position-horizontal-relative:text;mso-position-vertical:absolute;mso-position-vertical-relative:text;mso-width-percent:0;mso-height-percent:0;mso-width-relative:margin;mso-height-relative:margin;v-text-anchor:top" o:gfxdata="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" filled="f" stroked="f" strokeweight=".5pt">
+                <v:textbox>
+                  <w:txbxContent>
+                    <w:p>
+                      <w:pPr>
+                        <w:rPr>
+                          <w:color w:val="FFFF00"/>
+                          <w:sz w:val="18"/>
+                        </w:rPr>
+                      </w:pPr>
+                      <w:r>
+                        <w:rPr>
+                          <w:color w:val="FFFF00"/>
+                          <w:sz w:val="18"/>
+                        </w:rPr>
+                        <w:t xml:space="preserve">DODATI NOVU LAYOUT RESOURCE DATOTEKU IMENA: </w:t>
+                      </w:r>
+                      <w:proofErr w:type="spellStart"/>
+                      <w:r>
+                        <w:rPr>
+                          <w:color w:val="FFFF00"/>
+                          <w:sz w:val="18"/>
+                        </w:rPr>
+                        <w:t>discover</w:t>
+                      </w:r>
+                      <w:proofErr w:type="spellEnd"/>
+                    </w:p>
+                  </w:txbxContent>
+                </v:textbox>
+              </v:shape>
+            </w:pict>
+          </mc:Fallback>
+        </mc:AlternateContent>
+      </w:r>
+      <w:r>
+        <w:rPr>
+          <w:noProof/>
+        </w:rPr>
+        <mc:AlternateContent>
+          <mc:Choice Requires="wps">
+            <w:drawing>
+              <wp:anchor distT="0" distB="0" distL="114300" distR="114300" simplePos="0" relativeHeight="251689472" behindDoc="0" locked="0" layoutInCell="1" allowOverlap="1" wp14:anchorId="4078B653" wp14:editId="71F76AB0">
+                <wp:simplePos x="0" y="0"/>
+                <wp:positionH relativeFrom="column">
+                  <wp:posOffset>1805305</wp:posOffset>
+                </wp:positionH>
+                <wp:positionV relativeFrom="paragraph">
+                  <wp:posOffset>4242435</wp:posOffset>
+                </wp:positionV>
+                <wp:extent cx="1569720" cy="304800"/>
+                <wp:effectExtent l="0" t="76200" r="11430" b="19050"/>
+                <wp:wrapNone/>
+                <wp:docPr id="95" name="Ravni poveznik sa strelicom 95"/>
+                <wp:cNvGraphicFramePr/>
+                <a:graphic xmlns:a="http://schemas.openxmlformats.org/drawingml/2006/main">
+                  <a:graphicData uri="http://schemas.microsoft.com/office/word/2010/wordprocessingShape">
+                    <wps:wsp>
+                      <wps:cNvCnPr/>
+                      <wps:spPr>
+                        <a:xfrm flipH="1" flipV="1">
+                          <a:off x="0" y="0"/>
+                          <a:ext cx="1569720" cy="304800"/>
+                        </a:xfrm>
+                        <a:prstGeom prst="straightConnector1">
+                          <a:avLst/>
+                        </a:prstGeom>
+                        <a:ln w="38100">
+                          <a:solidFill>
+                            <a:srgbClr val="FFFF00"/>
+                          </a:solidFill>
+                          <a:tailEnd type="triangle"/>
+                        </a:ln>
+                      </wps:spPr>
+                      <wps:style>
+                        <a:lnRef idx="1">
+                          <a:schemeClr val="accent2"/>
+                        </a:lnRef>
+                        <a:fillRef idx="0">
+                          <a:schemeClr val="accent2"/>
+                        </a:fillRef>
+                        <a:effectRef idx="0">
+                          <a:schemeClr val="accent2"/>
+                        </a:effectRef>
+                        <a:fontRef idx="minor">
+                          <a:schemeClr val="tx1"/>
+                        </a:fontRef>
+                      </wps:style>
+                      <wps:bodyPr/>
+                    </wps:wsp>
+                  </a:graphicData>
+                </a:graphic>
+                <wp14:sizeRelH relativeFrom="margin">
+                  <wp14:pctWidth>0</wp14:pctWidth>
+                </wp14:sizeRelH>
+                <wp14:sizeRelV relativeFrom="margin">
+                  <wp14:pctHeight>0</wp14:pctHeight>
+                </wp14:sizeRelV>
+              </wp:anchor>
+            </w:drawing>
+          </mc:Choice>
+          <mc:Fallback>
+            <w:pict>
+              <v:shape w14:anchorId="0DD523C3" id="Ravni poveznik sa strelicom 95" o:spid="_x0000_s1026" type="#_x0000_t32" style="position:absolute;margin-left:142.15pt;margin-top:334.05pt;width:123.6pt;height:24pt;flip:x y;z-index:251689472;visibility:visible;mso-wrap-style:square;mso-width-percent:0;mso-height-percent:0;mso-wrap-distance-left:9pt;mso-wrap-distance-top:0;mso-wrap-distance-right:9pt;mso-wrap-distance-bottom:0;mso-position-horizontal:absolute;mso-position-horizontal-relative:text;mso-position-vertical:absolute;mso-position-vertical-relative:text;mso-width-percent:0;mso-height-percent:0;mso-width-relative:margin;mso-height-relative:margin" o:gfxdata="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" strokecolor="yellow" strokeweight="3pt">
+                <v:stroke endarrow="block"/>
+              </v:shape>
+            </w:pict>
+          </mc:Fallback>
+        </mc:AlternateContent>
+      </w:r>
+      <w:r>
+        <w:rPr>
+          <w:noProof/>
+        </w:rPr>
+        <mc:AlternateContent>
+          <mc:Choice Requires="wps">
+            <w:drawing>
+              <wp:anchor distT="0" distB="0" distL="114300" distR="114300" simplePos="0" relativeHeight="251684352" behindDoc="0" locked="0" layoutInCell="1" allowOverlap="1" wp14:anchorId="39F76F06" wp14:editId="646B1C15">
+                <wp:simplePos x="0" y="0"/>
+                <wp:positionH relativeFrom="column">
+                  <wp:posOffset>3596005</wp:posOffset>
+                </wp:positionH>
+                <wp:positionV relativeFrom="paragraph">
+                  <wp:posOffset>3526155</wp:posOffset>
+                </wp:positionV>
+                <wp:extent cx="2080260" cy="457200"/>
+                <wp:effectExtent l="0" t="0" r="0" b="0"/>
+                <wp:wrapNone/>
+                <wp:docPr id="94" name="Tekstni okvir 94"/>
+                <wp:cNvGraphicFramePr/>
+                <a:graphic xmlns:a="http://schemas.openxmlformats.org/drawingml/2006/main">
+                  <a:graphicData uri="http://schemas.microsoft.com/office/word/2010/wordprocessingShape">
+                    <wps:wsp>
+                      <wps:cNvSpPr txBox="1"/>
+                      <wps:spPr>
+                        <a:xfrm>
+                          <a:off x="0" y="0"/>
+                          <a:ext cx="2080260" cy="457200"/>
+                        </a:xfrm>
+                        <a:prstGeom prst="rect">
+                          <a:avLst/>
+                        </a:prstGeom>
+                        <a:noFill/>
+                        <a:ln w="6350">
+                          <a:noFill/>
+                        </a:ln>
+                      </wps:spPr>
+                      <wps:txbx>
+                        <w:txbxContent>
+                          <w:p>
+                            <w:pPr>
+                              <w:rPr>
+                                <w:color w:val="00B0F0"/>
+                                <w:sz w:val="18"/>
+                              </w:rPr>
+                            </w:pPr>
+                            <w:r>
+                              <w:rPr>
+                                <w:color w:val="00B0F0"/>
+                                <w:sz w:val="18"/>
+                              </w:rPr>
+                              <w:t xml:space="preserve">AUTOMATSKI ĆE SE DODATI SA ZASLONOM </w:t>
+                            </w:r>
+                            <w:proofErr w:type="spellStart"/>
+                            <w:r>
+                              <w:rPr>
+                                <w:color w:val="00B0F0"/>
+                                <w:sz w:val="18"/>
+                              </w:rPr>
+                              <w:t>KontroleActivity</w:t>
+                            </w:r>
+                            <w:proofErr w:type="spellEnd"/>
+                          </w:p>
+                        </w:txbxContent>
+                      </wps:txbx>
+                      <wps:bodyPr rot="0" spcFirstLastPara="0" vertOverflow="overflow" horzOverflow="overflow" vert="horz" wrap="square" lIns="91440" tIns="45720" rIns="91440" bIns="45720" numCol="1" spcCol="0" rtlCol="0" fromWordArt="0" anchor="t" anchorCtr="0" forceAA="0" compatLnSpc="1">
+                        <a:prstTxWarp prst="textNoShape">
+                          <a:avLst/>
+                        </a:prstTxWarp>
+                        <a:noAutofit/>
+                      </wps:bodyPr>
+                    </wps:wsp>
+                  </a:graphicData>
+                </a:graphic>
+                <wp14:sizeRelH relativeFrom="margin">
+                  <wp14:pctWidth>0</wp14:pctWidth>
+                </wp14:sizeRelH>
+                <wp14:sizeRelV relativeFrom="margin">
+                  <wp14:pctHeight>0</wp14:pctHeight>
+                </wp14:sizeRelV>
+              </wp:anchor>
+            </w:drawing>
+          </mc:Choice>
+          <mc:Fallback>
+            <w:pict>
+              <v:shape w14:anchorId="39F76F06" id="Tekstni okvir 94" o:spid="_x0000_s1064" type="#_x0000_t202" style="position:absolute;left:0;text-align:left;margin-left:283.15pt;margin-top:277.65pt;width:163.8pt;height:36pt;z-index:251684352;visibility:visible;mso-wrap-style:square;mso-width-percent:0;mso-height-percent:0;mso-wrap-distance-left:9pt;mso-wrap-distance-top:0;mso-wrap-distance-right:9pt;mso-wrap-distance-bottom:0;mso-position-horizontal:absolute;mso-position-horizontal-relative:text;mso-position-vertical:absolute;mso-position-vertical-relative:text;mso-width-percent:0;mso-height-percent:0;mso-width-relative:margin;mso-height-relative:margin;v-text-anchor:top" o:gfxdata="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" filled="f" stroked="f" strokeweight=".5pt">
+                <v:textbox>
+                  <w:txbxContent>
+                    <w:p>
+                      <w:pPr>
+                        <w:rPr>
+                          <w:color w:val="00B0F0"/>
+                          <w:sz w:val="18"/>
+                        </w:rPr>
+                      </w:pPr>
+                      <w:r>
+                        <w:rPr>
+                          <w:color w:val="00B0F0"/>
+                          <w:sz w:val="18"/>
+                        </w:rPr>
+                        <w:t xml:space="preserve">AUTOMATSKI ĆE SE DODATI SA ZASLONOM </w:t>
+                      </w:r>
+                      <w:proofErr w:type="spellStart"/>
+                      <w:r>
+                        <w:rPr>
+                          <w:color w:val="00B0F0"/>
+                          <w:sz w:val="18"/>
+                        </w:rPr>
+                        <w:t>KontroleActivity</w:t>
+                      </w:r>
+                      <w:proofErr w:type="spellEnd"/>
+                    </w:p>
+                  </w:txbxContent>
+                </v:textbox>
+              </v:shape>
+            </w:pict>
+          </mc:Fallback>
+        </mc:AlternateContent>
+      </w:r>
+      <w:r>
+        <w:rPr>
+          <w:noProof/>
+        </w:rPr>
+        <mc:AlternateContent>
+          <mc:Choice Requires="wps">
+            <w:drawing>
+              <wp:anchor distT="0" distB="0" distL="114300" distR="114300" simplePos="0" relativeHeight="251677184" behindDoc="0" locked="0" layoutInCell="1" allowOverlap="1" wp14:anchorId="22178549" wp14:editId="7B610D7E">
+                <wp:simplePos x="0" y="0"/>
+                <wp:positionH relativeFrom="column">
+                  <wp:posOffset>2110105</wp:posOffset>
+                </wp:positionH>
+                <wp:positionV relativeFrom="paragraph">
+                  <wp:posOffset>3716655</wp:posOffset>
+                </wp:positionV>
+                <wp:extent cx="1363980" cy="121920"/>
+                <wp:effectExtent l="38100" t="19050" r="7620" b="87630"/>
+                <wp:wrapNone/>
+                <wp:docPr id="93" name="Ravni poveznik sa strelicom 93"/>
+                <wp:cNvGraphicFramePr/>
+                <a:graphic xmlns:a="http://schemas.openxmlformats.org/drawingml/2006/main">
+                  <a:graphicData uri="http://schemas.microsoft.com/office/word/2010/wordprocessingShape">
+                    <wps:wsp>
+                      <wps:cNvCnPr/>
+                      <wps:spPr>
+                        <a:xfrm flipH="1">
+                          <a:off x="0" y="0"/>
+                          <a:ext cx="1363980" cy="121920"/>
+                        </a:xfrm>
+                        <a:prstGeom prst="straightConnector1">
+                          <a:avLst/>
+                        </a:prstGeom>
+                        <a:ln w="38100">
+                          <a:solidFill>
+                            <a:srgbClr val="00B0F0"/>
+                          </a:solidFill>
+                          <a:tailEnd type="triangle"/>
+                        </a:ln>
+                      </wps:spPr>
+                      <wps:style>
+                        <a:lnRef idx="1">
+                          <a:schemeClr val="accent2"/>
+                        </a:lnRef>
+                        <a:fillRef idx="0">
+                          <a:schemeClr val="accent2"/>
+                        </a:fillRef>
+                        <a:effectRef idx="0">
+                          <a:schemeClr val="accent2"/>
+                        </a:effectRef>
+                        <a:fontRef idx="minor">
+                          <a:schemeClr val="tx1"/>
+                        </a:fontRef>
+                      </wps:style>
+                      <wps:bodyPr/>
+                    </wps:wsp>
+                  </a:graphicData>
+                </a:graphic>
+                <wp14:sizeRelH relativeFrom="margin">
+                  <wp14:pctWidth>0</wp14:pctWidth>
+                </wp14:sizeRelH>
+                <wp14:sizeRelV relativeFrom="margin">
+                  <wp14:pctHeight>0</wp14:pctHeight>
+                </wp14:sizeRelV>
+              </wp:anchor>
+            </w:drawing>
+          </mc:Choice>
+          <mc:Fallback>
+            <w:pict>
+              <v:shape w14:anchorId="2EDFB161" id="Ravni poveznik sa strelicom 93" o:spid="_x0000_s1026" type="#_x0000_t32" style="position:absolute;margin-left:166.15pt;margin-top:292.65pt;width:107.4pt;height:9.6pt;flip:x;z-index:251677184;visibility:visible;mso-wrap-style:square;mso-width-percent:0;mso-height-percent:0;mso-wrap-distance-left:9pt;mso-wrap-distance-top:0;mso-wrap-distance-right:9pt;mso-wrap-distance-bottom:0;mso-position-horizontal:absolute;mso-position-horizontal-relative:text;mso-position-vertical:absolute;mso-position-vertical-relative:text;mso-width-percent:0;mso-height-percent:0;mso-width-relative:margin;mso-height-relative:margin" o:gfxdata="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" strokecolor="#00b0f0" strokeweight="3pt">
+                <v:stroke endarrow="block"/>
+              </v:shape>
+            </w:pict>
+          </mc:Fallback>
+        </mc:AlternateContent>
+      </w:r>
+      <w:r>
+        <w:rPr>
+          <w:noProof/>
+        </w:rPr>
+        <mc:AlternateContent>
+          <mc:Choice Requires="wps">
+            <w:drawing>
+              <wp:anchor distT="0" distB="0" distL="114300" distR="114300" simplePos="0" relativeHeight="251671040" behindDoc="0" locked="0" layoutInCell="1" allowOverlap="1" wp14:anchorId="3430FFEC" wp14:editId="56D6D866">
+                <wp:simplePos x="0" y="0"/>
+                <wp:positionH relativeFrom="column">
+                  <wp:posOffset>3527425</wp:posOffset>
+                </wp:positionH>
+                <wp:positionV relativeFrom="paragraph">
+                  <wp:posOffset>2093595</wp:posOffset>
+                </wp:positionV>
+                <wp:extent cx="2080260" cy="457200"/>
+                <wp:effectExtent l="0" t="0" r="0" b="0"/>
+                <wp:wrapNone/>
+                <wp:docPr id="92" name="Tekstni okvir 92"/>
+                <wp:cNvGraphicFramePr/>
+                <a:graphic xmlns:a="http://schemas.openxmlformats.org/drawingml/2006/main">
+                  <a:graphicData uri="http://schemas.microsoft.com/office/word/2010/wordprocessingShape">
+                    <wps:wsp>
+                      <wps:cNvSpPr txBox="1"/>
+                      <wps:spPr>
+                        <a:xfrm>
+                          <a:off x="0" y="0"/>
+                          <a:ext cx="2080260" cy="457200"/>
+                        </a:xfrm>
+                        <a:prstGeom prst="rect">
+                          <a:avLst/>
+                        </a:prstGeom>
+                        <a:noFill/>
+                        <a:ln w="6350">
+                          <a:noFill/>
+                        </a:ln>
+                      </wps:spPr>
+                      <wps:txbx>
+                        <w:txbxContent>
+                          <w:p>
+                            <w:pPr>
+                              <w:rPr>
+                                <w:color w:val="00B0F0"/>
+                                <w:sz w:val="18"/>
+                              </w:rPr>
+                            </w:pPr>
+                            <w:r>
+                              <w:rPr>
+                                <w:color w:val="00B0F0"/>
+                                <w:sz w:val="18"/>
+                              </w:rPr>
+                              <w:t xml:space="preserve">KREIRAJTE NOVI ZASLON (ACITVITY) IMENA : </w:t>
+                            </w:r>
+                            <w:proofErr w:type="spellStart"/>
+                            <w:r>
+                              <w:rPr>
+                                <w:color w:val="00B0F0"/>
+                                <w:sz w:val="18"/>
+                              </w:rPr>
+                              <w:t>KontroleActivity</w:t>
+                            </w:r>
+                            <w:proofErr w:type="spellEnd"/>
+                          </w:p>
+                        </w:txbxContent>
+                      </wps:txbx>
+                      <wps:bodyPr rot="0" spcFirstLastPara="0" vertOverflow="overflow" horzOverflow="overflow" vert="horz" wrap="square" lIns="91440" tIns="45720" rIns="91440" bIns="45720" numCol="1" spcCol="0" rtlCol="0" fromWordArt="0" anchor="t" anchorCtr="0" forceAA="0" compatLnSpc="1">
+                        <a:prstTxWarp prst="textNoShape">
+                          <a:avLst/>
+                        </a:prstTxWarp>
+                        <a:noAutofit/>
+                      </wps:bodyPr>
+                    </wps:wsp>
+                  </a:graphicData>
+                </a:graphic>
+                <wp14:sizeRelH relativeFrom="margin">
+                  <wp14:pctWidth>0</wp14:pctWidth>
+                </wp14:sizeRelH>
+                <wp14:sizeRelV relativeFrom="margin">
+                  <wp14:pctHeight>0</wp14:pctHeight>
+                </wp14:sizeRelV>
+              </wp:anchor>
+            </w:drawing>
+          </mc:Choice>
+          <mc:Fallback>
+            <w:pict>
+              <v:shape w14:anchorId="3430FFEC" id="Tekstni okvir 92" o:spid="_x0000_s1065" type="#_x0000_t202" style="position:absolute;left:0;text-align:left;margin-left:277.75pt;margin-top:164.85pt;width:163.8pt;height:36pt;z-index:251671040;visibility:visible;mso-wrap-style:square;mso-width-percent:0;mso-height-percent:0;mso-wrap-distance-left:9pt;mso-wrap-distance-top:0;mso-wrap-distance-right:9pt;mso-wrap-distance-bottom:0;mso-position-horizontal:absolute;mso-position-horizontal-relative:text;mso-position-vertical:absolute;mso-position-vertical-relative:text;mso-width-percent:0;mso-height-percent:0;mso-width-relative:margin;mso-height-relative:margin;v-text-anchor:top" o:gfxdata="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" filled="f" stroked="f" strokeweight=".5pt">
+                <v:textbox>
+                  <w:txbxContent>
+                    <w:p>
+                      <w:pPr>
+                        <w:rPr>
+                          <w:color w:val="00B0F0"/>
+                          <w:sz w:val="18"/>
+                        </w:rPr>
+                      </w:pPr>
+                      <w:r>
+                        <w:rPr>
+                          <w:color w:val="00B0F0"/>
+                          <w:sz w:val="18"/>
+                        </w:rPr>
+                        <w:t xml:space="preserve">KREIRAJTE NOVI ZASLON (ACITVITY) IMENA : </w:t>
+                      </w:r>
+                      <w:proofErr w:type="spellStart"/>
+                      <w:r>
+                        <w:rPr>
+                          <w:color w:val="00B0F0"/>
+                          <w:sz w:val="18"/>
+                        </w:rPr>
+                        <w:t>KontroleActivity</w:t>
+                      </w:r>
+                      <w:proofErr w:type="spellEnd"/>
+                    </w:p>
+                  </w:txbxContent>
+                </v:textbox>
+              </v:shape>
+            </w:pict>
+          </mc:Fallback>
+        </mc:AlternateContent>
+      </w:r>
+      <w:r>
+        <w:rPr>
+          <w:noProof/>
+        </w:rPr>
+        <mc:AlternateContent>
+          <mc:Choice Requires="wps">
+            <w:drawing>
+              <wp:anchor distT="0" distB="0" distL="114300" distR="114300" simplePos="0" relativeHeight="251655680" behindDoc="0" locked="0" layoutInCell="1" allowOverlap="1" wp14:anchorId="09E23FC7" wp14:editId="47B5652C">
+                <wp:simplePos x="0" y="0"/>
+                <wp:positionH relativeFrom="column">
+                  <wp:posOffset>1950085</wp:posOffset>
+                </wp:positionH>
+                <wp:positionV relativeFrom="paragraph">
+                  <wp:posOffset>2276475</wp:posOffset>
+                </wp:positionV>
+                <wp:extent cx="1600200" cy="152400"/>
+                <wp:effectExtent l="38100" t="19050" r="19050" b="95250"/>
+                <wp:wrapNone/>
+                <wp:docPr id="91" name="Ravni poveznik sa strelicom 91"/>
+                <wp:cNvGraphicFramePr/>
+                <a:graphic xmlns:a="http://schemas.openxmlformats.org/drawingml/2006/main">
+                  <a:graphicData uri="http://schemas.microsoft.com/office/word/2010/wordprocessingShape">
+                    <wps:wsp>
+                      <wps:cNvCnPr/>
+                      <wps:spPr>
+                        <a:xfrm flipH="1">
+                          <a:off x="0" y="0"/>
+                          <a:ext cx="1600200" cy="152400"/>
+                        </a:xfrm>
+                        <a:prstGeom prst="straightConnector1">
+                          <a:avLst/>
+                        </a:prstGeom>
+                        <a:ln w="38100">
+                          <a:solidFill>
+                            <a:srgbClr val="00B0F0"/>
+                          </a:solidFill>
+                          <a:tailEnd type="triangle"/>
+                        </a:ln>
+                      </wps:spPr>
+                      <wps:style>
+                        <a:lnRef idx="1">
+                          <a:schemeClr val="accent2"/>
+                        </a:lnRef>
+                        <a:fillRef idx="0">
+                          <a:schemeClr val="accent2"/>
+                        </a:fillRef>
+                        <a:effectRef idx="0">
+                          <a:schemeClr val="accent2"/>
+                        </a:effectRef>
+                        <a:fontRef idx="minor">
+                          <a:schemeClr val="tx1"/>
+                        </a:fontRef>
+                      </wps:style>
+                      <wps:bodyPr/>
+                    </wps:wsp>
+                  </a:graphicData>
+                </a:graphic>
+                <wp14:sizeRelH relativeFrom="margin">
+                  <wp14:pctWidth>0</wp14:pctWidth>
+                </wp14:sizeRelH>
+                <wp14:sizeRelV relativeFrom="margin">
+                  <wp14:pctHeight>0</wp14:pctHeight>
+                </wp14:sizeRelV>
+              </wp:anchor>
+            </w:drawing>
+          </mc:Choice>
+          <mc:Fallback>
+            <w:pict>
+              <v:shape w14:anchorId="73223762" id="Ravni poveznik sa strelicom 91" o:spid="_x0000_s1026" type="#_x0000_t32" style="position:absolute;margin-left:153.55pt;margin-top:179.25pt;width:126pt;height:12pt;flip:x;z-index:251655680;visibility:visible;mso-wrap-style:square;mso-width-percent:0;mso-height-percent:0;mso-wrap-distance-left:9pt;mso-wrap-distance-top:0;mso-wrap-distance-right:9pt;mso-wrap-distance-bottom:0;mso-position-horizontal:absolute;mso-position-horizontal-relative:text;mso-position-vertical:absolute;mso-position-vertical-relative:text;mso-width-percent:0;mso-height-percent:0;mso-width-relative:margin;mso-height-relative:margin" o:gfxdata="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" strokecolor="#00b0f0" strokeweight="3pt">
+                <v:stroke endarrow="block"/>
+              </v:shape>
+            </w:pict>
+          </mc:Fallback>
+        </mc:AlternateContent>
+      </w:r>
+      <w:r>
+        <w:rPr>
+          <w:noProof/>
+        </w:rPr>
+        <mc:AlternateContent>
+          <mc:Choice Requires="wps">
+            <w:drawing>
+              <wp:anchor distT="0" distB="0" distL="114300" distR="114300" simplePos="0" relativeHeight="251640320" behindDoc="0" locked="0" layoutInCell="1" allowOverlap="1" wp14:anchorId="30912F36" wp14:editId="4CCCF492">
+                <wp:simplePos x="0" y="0"/>
+                <wp:positionH relativeFrom="column">
+                  <wp:posOffset>3588385</wp:posOffset>
+                </wp:positionH>
+                <wp:positionV relativeFrom="paragraph">
+                  <wp:posOffset>3937635</wp:posOffset>
+                </wp:positionV>
+                <wp:extent cx="1676400" cy="350520"/>
+                <wp:effectExtent l="0" t="0" r="0" b="0"/>
+                <wp:wrapNone/>
+                <wp:docPr id="90" name="Tekstni okvir 90"/>
+                <wp:cNvGraphicFramePr/>
+                <a:graphic xmlns:a="http://schemas.openxmlformats.org/drawingml/2006/main">
+                  <a:graphicData uri="http://schemas.microsoft.com/office/word/2010/wordprocessingShape">
+                    <wps:wsp>
+                      <wps:cNvSpPr txBox="1"/>
+                      <wps:spPr>
+                        <a:xfrm>
+                          <a:off x="0" y="0"/>
+                          <a:ext cx="1676400" cy="350520"/>
+                        </a:xfrm>
+                        <a:prstGeom prst="rect">
+                          <a:avLst/>
+                        </a:prstGeom>
+                        <a:noFill/>
+                        <a:ln w="6350">
+                          <a:noFill/>
+                        </a:ln>
+                      </wps:spPr>
+                      <wps:txbx>
+                        <w:txbxContent>
+                          <w:p>
+                            <w:pPr>
+                              <w:rPr>
+                                <w:color w:val="FF0000"/>
+                                <w:sz w:val="18"/>
+                              </w:rPr>
+                            </w:pPr>
+                            <w:r>
+                              <w:rPr>
+                                <w:color w:val="FF0000"/>
+                                <w:sz w:val="18"/>
+                              </w:rPr>
+                              <w:t xml:space="preserve">OVO </w:t>
+                            </w:r>
+                            <w:r>
+                              <w:rPr>
+                                <w:color w:val="FF0000"/>
+                                <w:sz w:val="18"/>
+                              </w:rPr>
+                              <w:t>SE KREIRA ZAJEDNO SA KREIRANJEM PRIJEKTA</w:t>
+                            </w:r>
+                          </w:p>
+                        </w:txbxContent>
+                      </wps:txbx>
+                      <wps:bodyPr rot="0" spcFirstLastPara="0" vertOverflow="overflow" horzOverflow="overflow" vert="horz" wrap="square" lIns="91440" tIns="45720" rIns="91440" bIns="45720" numCol="1" spcCol="0" rtlCol="0" fromWordArt="0" anchor="t" anchorCtr="0" forceAA="0" compatLnSpc="1">
+                        <a:prstTxWarp prst="textNoShape">
+                          <a:avLst/>
+                        </a:prstTxWarp>
+                        <a:noAutofit/>
+                      </wps:bodyPr>
+                    </wps:wsp>
+                  </a:graphicData>
+                </a:graphic>
+                <wp14:sizeRelH relativeFrom="margin">
+                  <wp14:pctWidth>0</wp14:pctWidth>
+                </wp14:sizeRelH>
+                <wp14:sizeRelV relativeFrom="margin">
+                  <wp14:pctHeight>0</wp14:pctHeight>
+                </wp14:sizeRelV>
+              </wp:anchor>
+            </w:drawing>
+          </mc:Choice>
+          <mc:Fallback>
+            <w:pict>
+              <v:shape w14:anchorId="30912F36" id="Tekstni okvir 90" o:spid="_x0000_s1066" type="#_x0000_t202" style="position:absolute;left:0;text-align:left;margin-left:282.55pt;margin-top:310.05pt;width:132pt;height:27.6pt;z-index:251640320;visibility:visible;mso-wrap-style:square;mso-width-percent:0;mso-height-percent:0;mso-wrap-distance-left:9pt;mso-wrap-distance-top:0;mso-wrap-distance-right:9pt;mso-wrap-distance-bottom:0;mso-position-horizontal:absolute;mso-position-horizontal-relative:text;mso-position-vertical:absolute;mso-position-vertical-relative:text;mso-width-percent:0;mso-height-percent:0;mso-width-relative:margin;mso-height-relative:margin;v-text-anchor:top" o:gfxdata="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" filled="f" stroked="f" strokeweight=".5pt">
+                <v:textbox>
+                  <w:txbxContent>
+                    <w:p>
+                      <w:pPr>
+                        <w:rPr>
+                          <w:color w:val="FF0000"/>
+                          <w:sz w:val="18"/>
+                        </w:rPr>
+                      </w:pPr>
+                      <w:r>
+                        <w:rPr>
+                          <w:color w:val="FF0000"/>
+                          <w:sz w:val="18"/>
+                        </w:rPr>
+                        <w:t xml:space="preserve">OVO </w:t>
+                      </w:r>
+                      <w:r>
+                        <w:rPr>
+                          <w:color w:val="FF0000"/>
+                          <w:sz w:val="18"/>
+                        </w:rPr>
+                        <w:t>SE KREIRA ZAJEDNO SA KREIRANJEM PRIJEKTA</w:t>
+                      </w:r>
+                    </w:p>
+                  </w:txbxContent>
+                </v:textbox>
+              </v:shape>
+            </w:pict>
+          </mc:Fallback>
+        </mc:AlternateContent>
+      </w:r>
+      <w:r>
+        <w:rPr>
+          <w:noProof/>
+        </w:rPr>
+        <mc:AlternateContent>
+          <mc:Choice Requires="wps">
+            <w:drawing>
+              <wp:anchor distT="0" distB="0" distL="114300" distR="114300" simplePos="0" relativeHeight="251632128" behindDoc="0" locked="0" layoutInCell="1" allowOverlap="1">
+                <wp:simplePos x="0" y="0"/>
+                <wp:positionH relativeFrom="column">
+                  <wp:posOffset>3557905</wp:posOffset>
+                </wp:positionH>
+                <wp:positionV relativeFrom="paragraph">
+                  <wp:posOffset>2512695</wp:posOffset>
+                </wp:positionV>
+                <wp:extent cx="1676400" cy="350520"/>
+                <wp:effectExtent l="0" t="0" r="0" b="0"/>
+                <wp:wrapNone/>
+                <wp:docPr id="89" name="Tekstni okvir 89"/>
+                <wp:cNvGraphicFramePr/>
+                <a:graphic xmlns:a="http://schemas.openxmlformats.org/drawingml/2006/main">
+                  <a:graphicData uri="http://schemas.microsoft.com/office/word/2010/wordprocessingShape">
+                    <wps:wsp>
+                      <wps:cNvSpPr txBox="1"/>
+                      <wps:spPr>
+                        <a:xfrm>
+                          <a:off x="0" y="0"/>
+                          <a:ext cx="1676400" cy="350520"/>
+                        </a:xfrm>
+                        <a:prstGeom prst="rect">
+                          <a:avLst/>
+                        </a:prstGeom>
+                        <a:noFill/>
+                        <a:ln w="6350">
+                          <a:noFill/>
+                        </a:ln>
+                      </wps:spPr>
+                      <wps:txbx>
+                        <w:txbxContent>
+                          <w:p>
+                            <w:pPr>
+                              <w:rPr>
+                                <w:color w:val="FF0000"/>
+                                <w:sz w:val="18"/>
+                              </w:rPr>
+                            </w:pPr>
+                            <w:r>
+                              <w:rPr>
+                                <w:color w:val="FF0000"/>
+                                <w:sz w:val="18"/>
+                              </w:rPr>
+                              <w:t xml:space="preserve">OVO </w:t>
+                            </w:r>
+                            <w:r>
+                              <w:rPr>
+                                <w:color w:val="FF0000"/>
+                                <w:sz w:val="18"/>
+                              </w:rPr>
+                              <w:t>SE KREIRA ZAJEDNO SA KREIRANJEM PRIJEKTA</w:t>
+                            </w:r>
+                          </w:p>
+                        </w:txbxContent>
+                      </wps:txbx>
+                      <wps:bodyPr rot="0" spcFirstLastPara="0" vertOverflow="overflow" horzOverflow="overflow" vert="horz" wrap="square" lIns="91440" tIns="45720" rIns="91440" bIns="45720" numCol="1" spcCol="0" rtlCol="0" fromWordArt="0" anchor="t" anchorCtr="0" forceAA="0" compatLnSpc="1">
+                        <a:prstTxWarp prst="textNoShape">
+                          <a:avLst/>
+                        </a:prstTxWarp>
+                        <a:noAutofit/>
+                      </wps:bodyPr>
+                    </wps:wsp>
+                  </a:graphicData>
+                </a:graphic>
+                <wp14:sizeRelH relativeFrom="margin">
+                  <wp14:pctWidth>0</wp14:pctWidth>
+                </wp14:sizeRelH>
+                <wp14:sizeRelV relativeFrom="margin">
+                  <wp14:pctHeight>0</wp14:pctHeight>
+                </wp14:sizeRelV>
+              </wp:anchor>
+            </w:drawing>
+          </mc:Choice>
+          <mc:Fallback>
+            <w:pict>
+              <v:shape id="Tekstni okvir 89" o:spid="_x0000_s1067" type="#_x0000_t202" style="position:absolute;left:0;text-align:left;margin-left:280.15pt;margin-top:197.85pt;width:132pt;height:27.6pt;z-index:251632128;visibility:visible;mso-wrap-style:square;mso-width-percent:0;mso-height-percent:0;mso-wrap-distance-left:9pt;mso-wrap-distance-top:0;mso-wrap-distance-right:9pt;mso-wrap-distance-bottom:0;mso-position-horizontal:absolute;mso-position-horizontal-relative:text;mso-position-vertical:absolute;mso-position-vertical-relative:text;mso-width-percent:0;mso-height-percent:0;mso-width-relative:margin;mso-height-relative:margin;v-text-anchor:top" o:gfxdata="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" filled="f" stroked="f" strokeweight=".5pt">
+                <v:textbox>
+                  <w:txbxContent>
+                    <w:p>
+                      <w:pPr>
+                        <w:rPr>
+                          <w:color w:val="FF0000"/>
+                          <w:sz w:val="18"/>
+                        </w:rPr>
+                      </w:pPr>
+                      <w:r>
+                        <w:rPr>
+                          <w:color w:val="FF0000"/>
+                          <w:sz w:val="18"/>
+                        </w:rPr>
+                        <w:t xml:space="preserve">OVO </w:t>
+                      </w:r>
+                      <w:r>
+                        <w:rPr>
+                          <w:color w:val="FF0000"/>
+                          <w:sz w:val="18"/>
+                        </w:rPr>
+                        <w:t>SE KREIRA ZAJEDNO SA KREIRANJEM PRIJEKTA</w:t>
+                      </w:r>
+                    </w:p>
+                  </w:txbxContent>
+                </v:textbox>
+              </v:shape>
+            </w:pict>
+          </mc:Fallback>
+        </mc:AlternateContent>
+      </w:r>
+      <w:r>
+        <w:rPr>
+          <w:noProof/>
+        </w:rPr>
+        <mc:AlternateContent>
+          <mc:Choice Requires="wps">
+            <w:drawing>
+              <wp:anchor distT="0" distB="0" distL="114300" distR="114300" simplePos="0" relativeHeight="251625984" behindDoc="0" locked="0" layoutInCell="1" allowOverlap="1" wp14:anchorId="230D1C82" wp14:editId="490B6D49">
+                <wp:simplePos x="0" y="0"/>
+                <wp:positionH relativeFrom="column">
+                  <wp:posOffset>2072005</wp:posOffset>
+                </wp:positionH>
+                <wp:positionV relativeFrom="paragraph">
+                  <wp:posOffset>4044315</wp:posOffset>
+                </wp:positionV>
+                <wp:extent cx="1348740" cy="45719"/>
+                <wp:effectExtent l="0" t="95250" r="3810" b="69215"/>
+                <wp:wrapNone/>
+                <wp:docPr id="87" name="Ravni poveznik sa strelicom 87"/>
+                <wp:cNvGraphicFramePr/>
+                <a:graphic xmlns:a="http://schemas.openxmlformats.org/drawingml/2006/main">
+                  <a:graphicData uri="http://schemas.microsoft.com/office/word/2010/wordprocessingShape">
+                    <wps:wsp>
+                      <wps:cNvCnPr/>
+                      <wps:spPr>
+                        <a:xfrm flipH="1" flipV="1">
+                          <a:off x="0" y="0"/>
+                          <a:ext cx="1348740" cy="45719"/>
+                        </a:xfrm>
+                        <a:prstGeom prst="straightConnector1">
+                          <a:avLst/>
+                        </a:prstGeom>
+                        <a:ln w="38100">
+                          <a:solidFill>
+                            <a:srgbClr val="FF0000"/>
+                          </a:solidFill>
+                          <a:tailEnd type="triangle"/>
+                        </a:ln>
+                      </wps:spPr>
+                      <wps:style>
+                        <a:lnRef idx="1">
+                          <a:schemeClr val="accent2"/>
+                        </a:lnRef>
+                        <a:fillRef idx="0">
+                          <a:schemeClr val="accent2"/>
+                        </a:fillRef>
+                        <a:effectRef idx="0">
+                          <a:schemeClr val="accent2"/>
+                        </a:effectRef>
+                        <a:fontRef idx="minor">
+                          <a:schemeClr val="tx1"/>
+                        </a:fontRef>
+                      </wps:style>
+                      <wps:bodyPr/>
+                    </wps:wsp>
+                  </a:graphicData>
+                </a:graphic>
+                <wp14:sizeRelH relativeFrom="margin">
+                  <wp14:pctWidth>0</wp14:pctWidth>
+                </wp14:sizeRelH>
+                <wp14:sizeRelV relativeFrom="margin">
+                  <wp14:pctHeight>0</wp14:pctHeight>
+                </wp14:sizeRelV>
+              </wp:anchor>
+            </w:drawing>
+          </mc:Choice>
+          <mc:Fallback>
+            <w:pict>
+              <v:shape w14:anchorId="6A8E79BB" id="Ravni poveznik sa strelicom 87" o:spid="_x0000_s1026" type="#_x0000_t32" style="position:absolute;margin-left:163.15pt;margin-top:318.45pt;width:106.2pt;height:3.6pt;flip:x y;z-index:251625984;visibility:visible;mso-wrap-style:square;mso-width-percent:0;mso-height-percent:0;mso-wrap-distance-left:9pt;mso-wrap-distance-top:0;mso-wrap-distance-right:9pt;mso-wrap-distance-bottom:0;mso-position-horizontal:absolute;mso-position-horizontal-relative:text;mso-position-vertical:absolute;mso-position-vertical-relative:text;mso-width-percent:0;mso-height-percent:0;mso-width-relative:margin;mso-height-relative:margin" o:gfxdata="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" strokecolor="red" strokeweight="3pt">
+                <v:stroke endarrow="block"/>
+              </v:shape>
+            </w:pict>
+          </mc:Fallback>
+        </mc:AlternateContent>
+      </w:r>
+      <w:r>
+        <w:rPr>
+          <w:noProof/>
+        </w:rPr>
+        <mc:AlternateContent>
+          <mc:Choice Requires="wps">
+            <w:drawing>
+              <wp:anchor distT="0" distB="0" distL="114300" distR="114300" simplePos="0" relativeHeight="251614720" behindDoc="0" locked="0" layoutInCell="1" allowOverlap="1" wp14:anchorId="3CDE04F8" wp14:editId="2C716726">
+                <wp:simplePos x="0" y="0"/>
+                <wp:positionH relativeFrom="column">
+                  <wp:posOffset>2019300</wp:posOffset>
+                </wp:positionH>
+                <wp:positionV relativeFrom="paragraph">
+                  <wp:posOffset>5012690</wp:posOffset>
+                </wp:positionV>
+                <wp:extent cx="914400" cy="287655"/>
+                <wp:effectExtent l="0" t="0" r="3810" b="0"/>
+                <wp:wrapTopAndBottom/>
+                <wp:docPr id="85" name="Tekstni okvir 85"/>
+                <wp:cNvGraphicFramePr/>
+                <a:graphic xmlns:a="http://schemas.openxmlformats.org/drawingml/2006/main">
+                  <a:graphicData uri="http://schemas.microsoft.com/office/word/2010/wordprocessingShape">
+                    <wps:wsp>
+                      <wps:cNvSpPr txBox="1"/>
+                      <wps:spPr>
+                        <a:xfrm>
+                          <a:off x="0" y="0"/>
+                          <a:ext cx="914400" cy="287655"/>
+                        </a:xfrm>
+                        <a:prstGeom prst="rect">
+                          <a:avLst/>
+                        </a:prstGeom>
+                        <a:solidFill>
+                          <a:schemeClr val="lt1"/>
+                        </a:solidFill>
+                        <a:ln w="6350">
+                          <a:noFill/>
+                        </a:ln>
+                      </wps:spPr>
+                      <wps:txbx>
+                        <w:txbxContent>
+                          <w:p>
+                            <w:pPr>
+                              <w:pStyle w:val="Opisslike"/>
+                              <w:jc w:val="center"/>
+                            </w:pPr>
+                            <w:r>
+                              <w:t>Slika 4</w:t>
+                            </w:r>
+                            <w:r>
+                              <w:t>1</w:t>
+                            </w:r>
+                            <w:r>
+                              <w:t xml:space="preserve">. </w:t>
+                            </w:r>
+                            <w:r>
+                              <w:t>Popis datoteka projekta</w:t>
+                            </w:r>
+                          </w:p>
+                          <w:p>
+                            <w:pPr>
+                              <w:jc w:val="center"/>
+                            </w:pPr>
+                          </w:p>
+                          <w:p>
+                            <w:pPr>
+                              <w:jc w:val="center"/>
+                            </w:pPr>
+                          </w:p>
+                          <w:p>
+                            <w:pPr>
+                              <w:jc w:val="center"/>
+                            </w:pPr>
+                          </w:p>
+                        </w:txbxContent>
+                      </wps:txbx>
+                      <wps:bodyPr rot="0" spcFirstLastPara="0" vertOverflow="overflow" horzOverflow="overflow" vert="horz" wrap="none" lIns="91440" tIns="45720" rIns="91440" bIns="45720" numCol="1" spcCol="0" rtlCol="0" fromWordArt="0" anchor="t" anchorCtr="0" forceAA="0" compatLnSpc="1">
+                        <a:prstTxWarp prst="textNoShape">
+                          <a:avLst/>
+                        </a:prstTxWarp>
+                        <a:noAutofit/>
+                      </wps:bodyPr>
+                    </wps:wsp>
+                  </a:graphicData>
+                </a:graphic>
+                <wp14:sizeRelV relativeFrom="margin">
+                  <wp14:pctHeight>0</wp14:pctHeight>
+                </wp14:sizeRelV>
+              </wp:anchor>
+            </w:drawing>
+          </mc:Choice>
+          <mc:Fallback>
+            <w:pict>
+              <v:shape w14:anchorId="3CDE04F8" id="Tekstni okvir 85" o:spid="_x0000_s1068" type="#_x0000_t202" style="position:absolute;left:0;text-align:left;margin-left:159pt;margin-top:394.7pt;width:1in;height:22.65pt;z-index:251614720;visibility:visible;mso-wrap-style:none;mso-height-percent:0;mso-wrap-distance-left:9pt;mso-wrap-distance-top:0;mso-wrap-distance-right:9pt;mso-wrap-distance-bottom:0;mso-position-horizontal:absolute;mso-position-horizontal-relative:text;mso-position-vertical:absolute;mso-position-vertical-relative:text;mso-height-percent:0;mso-height-relative:margin;v-text-anchor:top" o:gfxdata="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" fillcolor="white [3201]" stroked="f" strokeweight=".5pt">
+                <v:textbox>
+                  <w:txbxContent>
+                    <w:p>
+                      <w:pPr>
+                        <w:pStyle w:val="Opisslike"/>
+                        <w:jc w:val="center"/>
+                      </w:pPr>
+                      <w:r>
+                        <w:t>Slika 4</w:t>
+                      </w:r>
+                      <w:r>
+                        <w:t>1</w:t>
+                      </w:r>
+                      <w:r>
+                        <w:t xml:space="preserve">. </w:t>
+                      </w:r>
+                      <w:r>
+                        <w:t>Popis datoteka projekta</w:t>
+                      </w:r>
+                    </w:p>
+                    <w:p>
+                      <w:pPr>
+                        <w:jc w:val="center"/>
+                      </w:pPr>
+                    </w:p>
+                    <w:p>
+                      <w:pPr>
+                        <w:jc w:val="center"/>
+                      </w:pPr>
+                    </w:p>
+                    <w:p>
+                      <w:pPr>
+                        <w:jc w:val="center"/>
+                      </w:pPr>
+                    </w:p>
+                  </w:txbxContent>
+                </v:textbox>
+                <w10:wrap type="topAndBottom"/>
+              </v:shape>
+            </w:pict>
+          </mc:Fallback>
+        </mc:AlternateContent>
+      </w:r>
+      <w:r>
+        <w:rPr>
+          <w:noProof/>
+        </w:rPr>
+        <w:drawing>
+          <wp:anchor distT="0" distB="0" distL="114300" distR="114300" simplePos="0" relativeHeight="251602432" behindDoc="0" locked="0" layoutInCell="1" allowOverlap="1">
+            <wp:simplePos x="0" y="0"/>
+            <wp:positionH relativeFrom="column">
+              <wp:posOffset>-635</wp:posOffset>
+            </wp:positionH>
+            <wp:positionV relativeFrom="paragraph">
+              <wp:posOffset>401955</wp:posOffset>
+            </wp:positionV>
+            <wp:extent cx="5760720" cy="4549140"/>
+            <wp:effectExtent l="0" t="0" r="0" b="3810"/>
+            <wp:wrapTopAndBottom/>
+            <wp:docPr id="83" name="Slika 83" descr="Slika na kojoj se prikazuje snimka zaslona&#10;&#10;Opis je automatski generiran"/>
+            <wp:cNvGraphicFramePr>
+              <a:graphicFrameLocks xmlns:a="http://schemas.openxmlformats.org/drawingml/2006/main" noChangeAspect="1"/>
+            </wp:cNvGraphicFramePr>
+            <a:graphic xmlns:a="http://schemas.openxmlformats.org/drawingml/2006/main">
+              <a:graphicData uri="http://schemas.openxmlformats.org/drawingml/2006/picture">
+                <pic:pic xmlns:pic="http://schemas.openxmlformats.org/drawingml/2006/picture">
+                  <pic:nvPicPr>
+                    <pic:cNvPr id="83" name="10 - 1.png"/>
+                    <pic:cNvPicPr/>
+                  </pic:nvPicPr>
+                  <pic:blipFill>
+                    <a:blip r:embed="rId56">
+                      <a:extLst>
+                        <a:ext uri="{28A0092B-C50C-407E-A947-70E740481C1C}">
+                          <a14:useLocalDpi xmlns:a14="http://schemas.microsoft.com/office/drawing/2010/main" val="0"/>
+                        </a:ext>
+                      </a:extLst>
+                    </a:blip>
+                    <a:stretch>
+                      <a:fillRect/>
+                    </a:stretch>
+                  </pic:blipFill>
+                  <pic:spPr>
+                    <a:xfrm>
+                      <a:off x="0" y="0"/>
+                      <a:ext cx="5760720" cy="4549140"/>
+                    </a:xfrm>
+                    <a:prstGeom prst="rect">
+                      <a:avLst/>
+                    </a:prstGeom>
+                  </pic:spPr>
+                </pic:pic>
+              </a:graphicData>
+            </a:graphic>
+          </wp:anchor>
+        </w:drawing>
+      </w:r>
+      <w:r>
+        <w:t>(</w:t>
+      </w:r>
+      <w:r>
+        <w:rPr>
+          <w:i/>
+        </w:rPr>
+        <w:t xml:space="preserve">Project </w:t>
+      </w:r>
+      <w:proofErr w:type="spellStart"/>
+      <w:r>
+        <w:rPr>
+          <w:i/>
+        </w:rPr>
+        <w:t>location</w:t>
+      </w:r>
+      <w:proofErr w:type="spellEnd"/>
+      <w:r>
+        <w:rPr>
+          <w:i/>
+        </w:rPr>
+        <w:t xml:space="preserve"> </w:t>
+      </w:r>
+      <w:r>
+        <w:t>možete odabrati po vašoj volji)</w:t>
+      </w:r>
+    </w:p>
+    <w:p>
+      <w:pPr>
+        <w:spacing w:line="360" w:lineRule="auto"/>
+        <w:jc w:val="both"/>
+      </w:pPr>
+      <w:r>
+        <w:tab/>
+      </w:r>
+    </w:p>
+    <w:p>
+      <w:pPr>
+        <w:spacing w:line="360" w:lineRule="auto"/>
+        <w:ind w:firstLine="708"/>
+        <w:jc w:val="both"/>
+      </w:pPr>
+      <w:r>
+        <w:t>P</w:t>
+      </w:r>
+      <w:r>
+        <w:t xml:space="preserve">obrinite se da izradite </w:t>
+      </w:r>
+      <w:r>
+        <w:t>sve poviše navedene datoteke sa pravim imenom. Nakon što ih kreirate, ne morate se brinuti za njihov sadržaj, odnosno kod jer će te unutra sve izbrisati prije nego što kopirate naš.</w:t>
+      </w:r>
+    </w:p>
+    <w:p>
+      <w:pPr>
+        <w:spacing w:line="360" w:lineRule="auto"/>
+        <w:ind w:firstLine="708"/>
+        <w:jc w:val="both"/>
+      </w:pPr>
+    </w:p>
+    <w:p>
+      <w:pPr>
+        <w:spacing w:line="360" w:lineRule="auto"/>
+        <w:ind w:firstLine="708"/>
+        <w:jc w:val="both"/>
+      </w:pPr>
+    </w:p>
+    <w:p>
+      <w:pPr>
+        <w:pStyle w:val="Naslov2"/>
+      </w:pPr>
+      <w:r>
+        <w:lastRenderedPageBreak/>
+        <w:t>6.</w:t>
+      </w:r>
+      <w:r>
+        <w:t>2</w:t>
+      </w:r>
+      <w:r>
+        <w:t xml:space="preserve"> </w:t>
+      </w:r>
+      <w:r>
+        <w:t>Dodavanje koda u klase</w:t>
+      </w:r>
+    </w:p>
+    <w:p>
+      <w:pPr>
+        <w:rPr>
+          <w:b/>
+        </w:rPr>
+      </w:pPr>
+      <w:r>
+        <w:tab/>
+        <w:t xml:space="preserve">Prethodno smo kreirali 4 klase : </w:t>
+      </w:r>
+      <w:r>
+        <w:rPr>
+          <w:b/>
+        </w:rPr>
+        <w:t xml:space="preserve">Bluetooth, </w:t>
+      </w:r>
+      <w:proofErr w:type="spellStart"/>
+      <w:r>
+        <w:rPr>
+          <w:b/>
+        </w:rPr>
+        <w:t>ConnectBT</w:t>
+      </w:r>
       <w:bookmarkStart w:id="17" w:name="_GoBack"/>
       <w:bookmarkEnd w:id="17"/>
+      <w:proofErr w:type="spellEnd"/>
+    </w:p>
+    <w:p>
+      <w:pPr>
+        <w:spacing w:line="360" w:lineRule="auto"/>
+        <w:ind w:firstLine="708"/>
+        <w:jc w:val="both"/>
+      </w:pPr>
     </w:p>
     <w:sectPr>
       <w:pgSz w:w="11906" w:h="16838"/>
@@ -12694,6 +14513,7 @@
         <w:docPartUnique/>
       </w:docPartObj>
     </w:sdtPr>
+    <w:sdtEndPr/>
     <w:sdtContent>
       <w:p>
         <w:pPr>
@@ -12742,6 +14562,7 @@
         <w:docPartUnique/>
       </w:docPartObj>
     </w:sdtPr>
+    <w:sdtEndPr/>
     <w:sdtContent>
       <w:p>
         <w:pPr>
@@ -17084,7 +18905,7 @@
 </file>
 
 <file path=customXml/itemProps1.xml><?xml version="1.0" encoding="utf-8"?>
-<ds:datastoreItem xmlns:ds="http://schemas.openxmlformats.org/officeDocument/2006/customXml" ds:itemID="{395D8417-0535-4494-8926-7CC74D319446}">
+<ds:datastoreItem xmlns:ds="http://schemas.openxmlformats.org/officeDocument/2006/customXml" ds:itemID="{56D2FF2B-E503-4F4D-BE62-4FDB989CDD30}">
   <ds:schemaRefs>
     <ds:schemaRef ds:uri="http://schemas.openxmlformats.org/officeDocument/2006/bibliography"/>
   </ds:schemaRefs>

</xml_diff>